<commit_message>
Se agregó el nombre y la actividad de jlopez-2017485 a InformacionDesarrolladores.docx
</commit_message>
<xml_diff>
--- a/InformacionDesarrolladores.docx
+++ b/InformacionDesarrolladores.docx
@@ -628,7 +628,19 @@
         </w:numPr>
       </w:pPr>
       <w:r>
-        <w:t>(Escribir nombre completo y número de carnet)</w:t>
+        <w:t>Jose Daniel</w:t>
+      </w:r>
+      <w:r>
+        <w:t xml:space="preserve"> </w:t>
+      </w:r>
+      <w:r>
+        <w:t>López Marroquín</w:t>
+      </w:r>
+      <w:r>
+        <w:t xml:space="preserve"> </w:t>
+      </w:r>
+      <w:r>
+        <w:t>- 2017485</w:t>
       </w:r>
     </w:p>
     <w:p>
@@ -640,7 +652,7 @@
         </w:numPr>
       </w:pPr>
       <w:r>
-        <w:t>(Escribir actividad asignada)</w:t>
+        <w:t>Creación de la estructura del proyecto y creación de la clase conexión y creación de los servlets (controlador y validación).</w:t>
       </w:r>
     </w:p>
     <w:p>

</xml_diff>

<commit_message>
Se agregó el nombre y la actividad de imarroquin-2017441 a InformacionDesarrolladores.docx
</commit_message>
<xml_diff>
--- a/InformacionDesarrolladores.docx
+++ b/InformacionDesarrolladores.docx
@@ -1,6 +1,6 @@
 
 <file path=word/document.xml><?xml version="1.0" encoding="utf-8"?>
-<w:document xmlns:wpc="http://schemas.microsoft.com/office/word/2010/wordprocessingCanvas" xmlns:cx="http://schemas.microsoft.com/office/drawing/2014/chartex" xmlns:cx1="http://schemas.microsoft.com/office/drawing/2015/9/8/chartex" xmlns:cx2="http://schemas.microsoft.com/office/drawing/2015/10/21/chartex" xmlns:cx3="http://schemas.microsoft.com/office/drawing/2016/5/9/chartex" xmlns:cx4="http://schemas.microsoft.com/office/drawing/2016/5/10/chartex" xmlns:cx5="http://schemas.microsoft.com/office/drawing/2016/5/11/chartex" xmlns:cx6="http://schemas.microsoft.com/office/drawing/2016/5/12/chartex" xmlns:cx7="http://schemas.microsoft.com/office/drawing/2016/5/13/chartex" xmlns:cx8="http://schemas.microsoft.com/office/drawing/2016/5/14/chartex" xmlns:mc="http://schemas.openxmlformats.org/markup-compatibility/2006" xmlns:aink="http://schemas.microsoft.com/office/drawing/2016/ink" xmlns:am3d="http://schemas.microsoft.com/office/drawing/2017/model3d" xmlns:o="urn:schemas-microsoft-com:office:office" xmlns:r="http://schemas.openxmlformats.org/officeDocument/2006/relationships" xmlns:m="http://schemas.openxmlformats.org/officeDocument/2006/math" xmlns:v="urn:schemas-microsoft-com:vml" xmlns:wp14="http://schemas.microsoft.com/office/word/2010/wordprocessingDrawing" xmlns:wp="http://schemas.openxmlformats.org/drawingml/2006/wordprocessingDrawing" xmlns:w10="urn:schemas-microsoft-com:office:word" xmlns:w="http://schemas.openxmlformats.org/wordprocessingml/2006/main" xmlns:w14="http://schemas.microsoft.com/office/word/2010/wordml" xmlns:w15="http://schemas.microsoft.com/office/word/2012/wordml" xmlns:w16cex="http://schemas.microsoft.com/office/word/2018/wordml/cex" xmlns:w16cid="http://schemas.microsoft.com/office/word/2016/wordml/cid" xmlns:w16="http://schemas.microsoft.com/office/word/2018/wordml" xmlns:w16sdtdh="http://schemas.microsoft.com/office/word/2020/wordml/sdtdatahash" xmlns:w16se="http://schemas.microsoft.com/office/word/2015/wordml/symex" xmlns:wpg="http://schemas.microsoft.com/office/word/2010/wordprocessingGroup" xmlns:wpi="http://schemas.microsoft.com/office/word/2010/wordprocessingInk" xmlns:wne="http://schemas.microsoft.com/office/word/2006/wordml" xmlns:wps="http://schemas.microsoft.com/office/word/2010/wordprocessingShape" mc:Ignorable="w14 w15 w16se w16cid w16 w16cex w16sdtdh wp14">
+<w:document xmlns:wpc="http://schemas.microsoft.com/office/word/2010/wordprocessingCanvas" xmlns:mc="http://schemas.openxmlformats.org/markup-compatibility/2006" xmlns:o="urn:schemas-microsoft-com:office:office" xmlns:r="http://schemas.openxmlformats.org/officeDocument/2006/relationships" xmlns:m="http://schemas.openxmlformats.org/officeDocument/2006/math" xmlns:v="urn:schemas-microsoft-com:vml" xmlns:wp14="http://schemas.microsoft.com/office/word/2010/wordprocessingDrawing" xmlns:wp="http://schemas.openxmlformats.org/drawingml/2006/wordprocessingDrawing" xmlns:w10="urn:schemas-microsoft-com:office:word" xmlns:w="http://schemas.openxmlformats.org/wordprocessingml/2006/main" xmlns:w14="http://schemas.microsoft.com/office/word/2010/wordml" xmlns:w15="http://schemas.microsoft.com/office/word/2012/wordml" xmlns:wpg="http://schemas.microsoft.com/office/word/2010/wordprocessingGroup" xmlns:wpi="http://schemas.microsoft.com/office/word/2010/wordprocessingInk" xmlns:wne="http://schemas.microsoft.com/office/word/2006/wordml" xmlns:wps="http://schemas.microsoft.com/office/word/2010/wordprocessingShape" mc:Ignorable="w14 w15 wp14">
   <w:body>
     <w:p>
       <w:pPr>
@@ -16,7 +16,7 @@
           <w:rFonts w:ascii="Arial" w:hAnsi="Arial" w:cs="Arial"/>
           <w:b/>
           <w:noProof/>
-          <w:lang w:val="en-US"/>
+          <w:lang w:eastAsia="es-GT"/>
         </w:rPr>
         <w:drawing>
           <wp:inline distT="0" distB="0" distL="0" distR="0" wp14:anchorId="61DA3BD1" wp14:editId="0C35A376">
@@ -590,9 +590,14 @@
           <w:numId w:val="7"/>
         </w:numPr>
       </w:pPr>
+      <w:proofErr w:type="spellStart"/>
       <w:r>
         <w:lastRenderedPageBreak/>
-        <w:t>Scrum Master</w:t>
+        <w:t>Scrum</w:t>
+      </w:r>
+      <w:proofErr w:type="spellEnd"/>
+      <w:r>
+        <w:t xml:space="preserve"> Master</w:t>
       </w:r>
     </w:p>
     <w:p>
@@ -627,19 +632,21 @@
           <w:numId w:val="7"/>
         </w:numPr>
       </w:pPr>
-      <w:r>
-        <w:t>Jose Daniel</w:t>
+      <w:proofErr w:type="spellStart"/>
+      <w:r>
+        <w:t>Jose</w:t>
+      </w:r>
+      <w:proofErr w:type="spellEnd"/>
+      <w:r>
+        <w:t xml:space="preserve"> Daniel </w:t>
+      </w:r>
+      <w:r>
+        <w:t>López Marroquín</w:t>
       </w:r>
       <w:r>
         <w:t xml:space="preserve"> </w:t>
       </w:r>
       <w:r>
-        <w:t>López Marroquín</w:t>
-      </w:r>
-      <w:r>
-        <w:t xml:space="preserve"> </w:t>
-      </w:r>
-      <w:r>
         <w:t>- 2017485</w:t>
       </w:r>
     </w:p>
@@ -652,7 +659,15 @@
         </w:numPr>
       </w:pPr>
       <w:r>
-        <w:t>Creación de la estructura del proyecto y creación de la clase conexión y creación de los servlets (controlador y validación).</w:t>
+        <w:t xml:space="preserve">Creación de la estructura del proyecto y creación de la clase conexión y creación de los </w:t>
+      </w:r>
+      <w:proofErr w:type="spellStart"/>
+      <w:r>
+        <w:t>servlets</w:t>
+      </w:r>
+      <w:proofErr w:type="spellEnd"/>
+      <w:r>
+        <w:t xml:space="preserve"> (controlador y validación).</w:t>
       </w:r>
     </w:p>
     <w:p>
@@ -676,7 +691,7 @@
         </w:numPr>
       </w:pPr>
       <w:r>
-        <w:t>(Escribir nombre completo y número de carnet)</w:t>
+        <w:t>Ihan Gilberto Alexander Marroquín Sequen - 2017441</w:t>
       </w:r>
     </w:p>
     <w:p>
@@ -688,8 +703,10 @@
         </w:numPr>
       </w:pPr>
       <w:r>
-        <w:t>(Escribir actividad asignada)</w:t>
-      </w:r>
+        <w:t>Creación de base de datos e inserción de datos en las entidades (5 datos).</w:t>
+      </w:r>
+      <w:bookmarkStart w:id="0" w:name="_GoBack"/>
+      <w:bookmarkEnd w:id="0"/>
     </w:p>
     <w:p>
       <w:pPr>
@@ -1007,7 +1024,7 @@
 </file>
 
 <file path=word/endnotes.xml><?xml version="1.0" encoding="utf-8"?>
-<w:endnotes xmlns:wpc="http://schemas.microsoft.com/office/word/2010/wordprocessingCanvas" xmlns:cx="http://schemas.microsoft.com/office/drawing/2014/chartex" xmlns:cx1="http://schemas.microsoft.com/office/drawing/2015/9/8/chartex" xmlns:cx2="http://schemas.microsoft.com/office/drawing/2015/10/21/chartex" xmlns:cx3="http://schemas.microsoft.com/office/drawing/2016/5/9/chartex" xmlns:cx4="http://schemas.microsoft.com/office/drawing/2016/5/10/chartex" xmlns:cx5="http://schemas.microsoft.com/office/drawing/2016/5/11/chartex" xmlns:cx6="http://schemas.microsoft.com/office/drawing/2016/5/12/chartex" xmlns:cx7="http://schemas.microsoft.com/office/drawing/2016/5/13/chartex" xmlns:cx8="http://schemas.microsoft.com/office/drawing/2016/5/14/chartex" xmlns:mc="http://schemas.openxmlformats.org/markup-compatibility/2006" xmlns:aink="http://schemas.microsoft.com/office/drawing/2016/ink" xmlns:am3d="http://schemas.microsoft.com/office/drawing/2017/model3d" xmlns:o="urn:schemas-microsoft-com:office:office" xmlns:r="http://schemas.openxmlformats.org/officeDocument/2006/relationships" xmlns:m="http://schemas.openxmlformats.org/officeDocument/2006/math" xmlns:v="urn:schemas-microsoft-com:vml" xmlns:wp14="http://schemas.microsoft.com/office/word/2010/wordprocessingDrawing" xmlns:wp="http://schemas.openxmlformats.org/drawingml/2006/wordprocessingDrawing" xmlns:w10="urn:schemas-microsoft-com:office:word" xmlns:w="http://schemas.openxmlformats.org/wordprocessingml/2006/main" xmlns:w14="http://schemas.microsoft.com/office/word/2010/wordml" xmlns:w15="http://schemas.microsoft.com/office/word/2012/wordml" xmlns:w16cex="http://schemas.microsoft.com/office/word/2018/wordml/cex" xmlns:w16cid="http://schemas.microsoft.com/office/word/2016/wordml/cid" xmlns:w16="http://schemas.microsoft.com/office/word/2018/wordml" xmlns:w16sdtdh="http://schemas.microsoft.com/office/word/2020/wordml/sdtdatahash" xmlns:w16se="http://schemas.microsoft.com/office/word/2015/wordml/symex" xmlns:wpg="http://schemas.microsoft.com/office/word/2010/wordprocessingGroup" xmlns:wpi="http://schemas.microsoft.com/office/word/2010/wordprocessingInk" xmlns:wne="http://schemas.microsoft.com/office/word/2006/wordml" xmlns:wps="http://schemas.microsoft.com/office/word/2010/wordprocessingShape" mc:Ignorable="w14 w15 w16se w16cid w16 w16cex w16sdtdh wp14">
+<w:endnotes xmlns:wpc="http://schemas.microsoft.com/office/word/2010/wordprocessingCanvas" xmlns:mc="http://schemas.openxmlformats.org/markup-compatibility/2006" xmlns:o="urn:schemas-microsoft-com:office:office" xmlns:r="http://schemas.openxmlformats.org/officeDocument/2006/relationships" xmlns:m="http://schemas.openxmlformats.org/officeDocument/2006/math" xmlns:v="urn:schemas-microsoft-com:vml" xmlns:wp14="http://schemas.microsoft.com/office/word/2010/wordprocessingDrawing" xmlns:wp="http://schemas.openxmlformats.org/drawingml/2006/wordprocessingDrawing" xmlns:w10="urn:schemas-microsoft-com:office:word" xmlns:w="http://schemas.openxmlformats.org/wordprocessingml/2006/main" xmlns:w14="http://schemas.microsoft.com/office/word/2010/wordml" xmlns:w15="http://schemas.microsoft.com/office/word/2012/wordml" xmlns:wpg="http://schemas.microsoft.com/office/word/2010/wordprocessingGroup" xmlns:wpi="http://schemas.microsoft.com/office/word/2010/wordprocessingInk" xmlns:wne="http://schemas.microsoft.com/office/word/2006/wordml" xmlns:wps="http://schemas.microsoft.com/office/word/2010/wordprocessingShape" mc:Ignorable="w14 w15 wp14">
   <w:endnote w:type="separator" w:id="-1">
     <w:p>
       <w:pPr>
@@ -1032,7 +1049,7 @@
 </file>
 
 <file path=word/footer1.xml><?xml version="1.0" encoding="utf-8"?>
-<w:ftr xmlns:wpc="http://schemas.microsoft.com/office/word/2010/wordprocessingCanvas" xmlns:cx="http://schemas.microsoft.com/office/drawing/2014/chartex" xmlns:cx1="http://schemas.microsoft.com/office/drawing/2015/9/8/chartex" xmlns:cx2="http://schemas.microsoft.com/office/drawing/2015/10/21/chartex" xmlns:cx3="http://schemas.microsoft.com/office/drawing/2016/5/9/chartex" xmlns:cx4="http://schemas.microsoft.com/office/drawing/2016/5/10/chartex" xmlns:cx5="http://schemas.microsoft.com/office/drawing/2016/5/11/chartex" xmlns:cx6="http://schemas.microsoft.com/office/drawing/2016/5/12/chartex" xmlns:cx7="http://schemas.microsoft.com/office/drawing/2016/5/13/chartex" xmlns:cx8="http://schemas.microsoft.com/office/drawing/2016/5/14/chartex" xmlns:mc="http://schemas.openxmlformats.org/markup-compatibility/2006" xmlns:aink="http://schemas.microsoft.com/office/drawing/2016/ink" xmlns:am3d="http://schemas.microsoft.com/office/drawing/2017/model3d" xmlns:o="urn:schemas-microsoft-com:office:office" xmlns:r="http://schemas.openxmlformats.org/officeDocument/2006/relationships" xmlns:m="http://schemas.openxmlformats.org/officeDocument/2006/math" xmlns:v="urn:schemas-microsoft-com:vml" xmlns:wp14="http://schemas.microsoft.com/office/word/2010/wordprocessingDrawing" xmlns:wp="http://schemas.openxmlformats.org/drawingml/2006/wordprocessingDrawing" xmlns:w10="urn:schemas-microsoft-com:office:word" xmlns:w="http://schemas.openxmlformats.org/wordprocessingml/2006/main" xmlns:w14="http://schemas.microsoft.com/office/word/2010/wordml" xmlns:w15="http://schemas.microsoft.com/office/word/2012/wordml" xmlns:w16cex="http://schemas.microsoft.com/office/word/2018/wordml/cex" xmlns:w16cid="http://schemas.microsoft.com/office/word/2016/wordml/cid" xmlns:w16="http://schemas.microsoft.com/office/word/2018/wordml" xmlns:w16sdtdh="http://schemas.microsoft.com/office/word/2020/wordml/sdtdatahash" xmlns:w16se="http://schemas.microsoft.com/office/word/2015/wordml/symex" xmlns:wpg="http://schemas.microsoft.com/office/word/2010/wordprocessingGroup" xmlns:wpi="http://schemas.microsoft.com/office/word/2010/wordprocessingInk" xmlns:wne="http://schemas.microsoft.com/office/word/2006/wordml" xmlns:wps="http://schemas.microsoft.com/office/word/2010/wordprocessingShape" mc:Ignorable="w14 w15 w16se w16cid w16 w16cex w16sdtdh wp14">
+<w:ftr xmlns:wpc="http://schemas.microsoft.com/office/word/2010/wordprocessingCanvas" xmlns:mc="http://schemas.openxmlformats.org/markup-compatibility/2006" xmlns:o="urn:schemas-microsoft-com:office:office" xmlns:r="http://schemas.openxmlformats.org/officeDocument/2006/relationships" xmlns:m="http://schemas.openxmlformats.org/officeDocument/2006/math" xmlns:v="urn:schemas-microsoft-com:vml" xmlns:wp14="http://schemas.microsoft.com/office/word/2010/wordprocessingDrawing" xmlns:wp="http://schemas.openxmlformats.org/drawingml/2006/wordprocessingDrawing" xmlns:w10="urn:schemas-microsoft-com:office:word" xmlns:w="http://schemas.openxmlformats.org/wordprocessingml/2006/main" xmlns:w14="http://schemas.microsoft.com/office/word/2010/wordml" xmlns:w15="http://schemas.microsoft.com/office/word/2012/wordml" xmlns:wpg="http://schemas.microsoft.com/office/word/2010/wordprocessingGroup" xmlns:wpi="http://schemas.microsoft.com/office/word/2010/wordprocessingInk" xmlns:wne="http://schemas.microsoft.com/office/word/2006/wordml" xmlns:wps="http://schemas.microsoft.com/office/word/2010/wordprocessingShape" mc:Ignorable="w14 w15 wp14">
   <w:sdt>
     <w:sdtPr>
       <w:id w:val="1653106095"/>
@@ -1059,6 +1076,7 @@
         </w:r>
         <w:r>
           <w:rPr>
+            <w:noProof/>
             <w:lang w:val="es-ES"/>
           </w:rPr>
           <w:t>2</w:t>
@@ -1078,7 +1096,7 @@
 </file>
 
 <file path=word/footnotes.xml><?xml version="1.0" encoding="utf-8"?>
-<w:footnotes xmlns:wpc="http://schemas.microsoft.com/office/word/2010/wordprocessingCanvas" xmlns:cx="http://schemas.microsoft.com/office/drawing/2014/chartex" xmlns:cx1="http://schemas.microsoft.com/office/drawing/2015/9/8/chartex" xmlns:cx2="http://schemas.microsoft.com/office/drawing/2015/10/21/chartex" xmlns:cx3="http://schemas.microsoft.com/office/drawing/2016/5/9/chartex" xmlns:cx4="http://schemas.microsoft.com/office/drawing/2016/5/10/chartex" xmlns:cx5="http://schemas.microsoft.com/office/drawing/2016/5/11/chartex" xmlns:cx6="http://schemas.microsoft.com/office/drawing/2016/5/12/chartex" xmlns:cx7="http://schemas.microsoft.com/office/drawing/2016/5/13/chartex" xmlns:cx8="http://schemas.microsoft.com/office/drawing/2016/5/14/chartex" xmlns:mc="http://schemas.openxmlformats.org/markup-compatibility/2006" xmlns:aink="http://schemas.microsoft.com/office/drawing/2016/ink" xmlns:am3d="http://schemas.microsoft.com/office/drawing/2017/model3d" xmlns:o="urn:schemas-microsoft-com:office:office" xmlns:r="http://schemas.openxmlformats.org/officeDocument/2006/relationships" xmlns:m="http://schemas.openxmlformats.org/officeDocument/2006/math" xmlns:v="urn:schemas-microsoft-com:vml" xmlns:wp14="http://schemas.microsoft.com/office/word/2010/wordprocessingDrawing" xmlns:wp="http://schemas.openxmlformats.org/drawingml/2006/wordprocessingDrawing" xmlns:w10="urn:schemas-microsoft-com:office:word" xmlns:w="http://schemas.openxmlformats.org/wordprocessingml/2006/main" xmlns:w14="http://schemas.microsoft.com/office/word/2010/wordml" xmlns:w15="http://schemas.microsoft.com/office/word/2012/wordml" xmlns:w16cex="http://schemas.microsoft.com/office/word/2018/wordml/cex" xmlns:w16cid="http://schemas.microsoft.com/office/word/2016/wordml/cid" xmlns:w16="http://schemas.microsoft.com/office/word/2018/wordml" xmlns:w16sdtdh="http://schemas.microsoft.com/office/word/2020/wordml/sdtdatahash" xmlns:w16se="http://schemas.microsoft.com/office/word/2015/wordml/symex" xmlns:wpg="http://schemas.microsoft.com/office/word/2010/wordprocessingGroup" xmlns:wpi="http://schemas.microsoft.com/office/word/2010/wordprocessingInk" xmlns:wne="http://schemas.microsoft.com/office/word/2006/wordml" xmlns:wps="http://schemas.microsoft.com/office/word/2010/wordprocessingShape" mc:Ignorable="w14 w15 w16se w16cid w16 w16cex w16sdtdh wp14">
+<w:footnotes xmlns:wpc="http://schemas.microsoft.com/office/word/2010/wordprocessingCanvas" xmlns:mc="http://schemas.openxmlformats.org/markup-compatibility/2006" xmlns:o="urn:schemas-microsoft-com:office:office" xmlns:r="http://schemas.openxmlformats.org/officeDocument/2006/relationships" xmlns:m="http://schemas.openxmlformats.org/officeDocument/2006/math" xmlns:v="urn:schemas-microsoft-com:vml" xmlns:wp14="http://schemas.microsoft.com/office/word/2010/wordprocessingDrawing" xmlns:wp="http://schemas.openxmlformats.org/drawingml/2006/wordprocessingDrawing" xmlns:w10="urn:schemas-microsoft-com:office:word" xmlns:w="http://schemas.openxmlformats.org/wordprocessingml/2006/main" xmlns:w14="http://schemas.microsoft.com/office/word/2010/wordml" xmlns:w15="http://schemas.microsoft.com/office/word/2012/wordml" xmlns:wpg="http://schemas.microsoft.com/office/word/2010/wordprocessingGroup" xmlns:wpi="http://schemas.microsoft.com/office/word/2010/wordprocessingInk" xmlns:wne="http://schemas.microsoft.com/office/word/2006/wordml" xmlns:wps="http://schemas.microsoft.com/office/word/2010/wordprocessingShape" mc:Ignorable="w14 w15 wp14">
   <w:footnote w:type="separator" w:id="-1">
     <w:p>
       <w:pPr>
@@ -1103,7 +1121,7 @@
 </file>
 
 <file path=word/header1.xml><?xml version="1.0" encoding="utf-8"?>
-<w:hdr xmlns:wpc="http://schemas.microsoft.com/office/word/2010/wordprocessingCanvas" xmlns:cx="http://schemas.microsoft.com/office/drawing/2014/chartex" xmlns:cx1="http://schemas.microsoft.com/office/drawing/2015/9/8/chartex" xmlns:cx2="http://schemas.microsoft.com/office/drawing/2015/10/21/chartex" xmlns:cx3="http://schemas.microsoft.com/office/drawing/2016/5/9/chartex" xmlns:cx4="http://schemas.microsoft.com/office/drawing/2016/5/10/chartex" xmlns:cx5="http://schemas.microsoft.com/office/drawing/2016/5/11/chartex" xmlns:cx6="http://schemas.microsoft.com/office/drawing/2016/5/12/chartex" xmlns:cx7="http://schemas.microsoft.com/office/drawing/2016/5/13/chartex" xmlns:cx8="http://schemas.microsoft.com/office/drawing/2016/5/14/chartex" xmlns:mc="http://schemas.openxmlformats.org/markup-compatibility/2006" xmlns:aink="http://schemas.microsoft.com/office/drawing/2016/ink" xmlns:am3d="http://schemas.microsoft.com/office/drawing/2017/model3d" xmlns:o="urn:schemas-microsoft-com:office:office" xmlns:r="http://schemas.openxmlformats.org/officeDocument/2006/relationships" xmlns:m="http://schemas.openxmlformats.org/officeDocument/2006/math" xmlns:v="urn:schemas-microsoft-com:vml" xmlns:wp14="http://schemas.microsoft.com/office/word/2010/wordprocessingDrawing" xmlns:wp="http://schemas.openxmlformats.org/drawingml/2006/wordprocessingDrawing" xmlns:w10="urn:schemas-microsoft-com:office:word" xmlns:w="http://schemas.openxmlformats.org/wordprocessingml/2006/main" xmlns:w14="http://schemas.microsoft.com/office/word/2010/wordml" xmlns:w15="http://schemas.microsoft.com/office/word/2012/wordml" xmlns:w16cex="http://schemas.microsoft.com/office/word/2018/wordml/cex" xmlns:w16cid="http://schemas.microsoft.com/office/word/2016/wordml/cid" xmlns:w16="http://schemas.microsoft.com/office/word/2018/wordml" xmlns:w16sdtdh="http://schemas.microsoft.com/office/word/2020/wordml/sdtdatahash" xmlns:w16se="http://schemas.microsoft.com/office/word/2015/wordml/symex" xmlns:wpg="http://schemas.microsoft.com/office/word/2010/wordprocessingGroup" xmlns:wpi="http://schemas.microsoft.com/office/word/2010/wordprocessingInk" xmlns:wne="http://schemas.microsoft.com/office/word/2006/wordml" xmlns:wps="http://schemas.microsoft.com/office/word/2010/wordprocessingShape" mc:Ignorable="w14 w15 w16se w16cid w16 w16cex w16sdtdh wp14">
+<w:hdr xmlns:wpc="http://schemas.microsoft.com/office/word/2010/wordprocessingCanvas" xmlns:mc="http://schemas.openxmlformats.org/markup-compatibility/2006" xmlns:o="urn:schemas-microsoft-com:office:office" xmlns:r="http://schemas.openxmlformats.org/officeDocument/2006/relationships" xmlns:m="http://schemas.openxmlformats.org/officeDocument/2006/math" xmlns:v="urn:schemas-microsoft-com:vml" xmlns:wp14="http://schemas.microsoft.com/office/word/2010/wordprocessingDrawing" xmlns:wp="http://schemas.openxmlformats.org/drawingml/2006/wordprocessingDrawing" xmlns:w10="urn:schemas-microsoft-com:office:word" xmlns:w="http://schemas.openxmlformats.org/wordprocessingml/2006/main" xmlns:w14="http://schemas.microsoft.com/office/word/2010/wordml" xmlns:w15="http://schemas.microsoft.com/office/word/2012/wordml" xmlns:wpg="http://schemas.microsoft.com/office/word/2010/wordprocessingGroup" xmlns:wpi="http://schemas.microsoft.com/office/word/2010/wordprocessingInk" xmlns:wne="http://schemas.microsoft.com/office/word/2006/wordml" xmlns:wps="http://schemas.microsoft.com/office/word/2010/wordprocessingShape" mc:Ignorable="w14 w15 wp14">
   <w:p>
     <w:pPr>
       <w:pStyle w:val="Encabezado"/>
@@ -1113,8 +1131,8 @@
 </file>
 
 <file path=word/numbering.xml><?xml version="1.0" encoding="utf-8"?>
-<w:numbering xmlns:wpc="http://schemas.microsoft.com/office/word/2010/wordprocessingCanvas" xmlns:cx="http://schemas.microsoft.com/office/drawing/2014/chartex" xmlns:cx1="http://schemas.microsoft.com/office/drawing/2015/9/8/chartex" xmlns:cx2="http://schemas.microsoft.com/office/drawing/2015/10/21/chartex" xmlns:cx3="http://schemas.microsoft.com/office/drawing/2016/5/9/chartex" xmlns:cx4="http://schemas.microsoft.com/office/drawing/2016/5/10/chartex" xmlns:cx5="http://schemas.microsoft.com/office/drawing/2016/5/11/chartex" xmlns:cx6="http://schemas.microsoft.com/office/drawing/2016/5/12/chartex" xmlns:cx7="http://schemas.microsoft.com/office/drawing/2016/5/13/chartex" xmlns:cx8="http://schemas.microsoft.com/office/drawing/2016/5/14/chartex" xmlns:mc="http://schemas.openxmlformats.org/markup-compatibility/2006" xmlns:aink="http://schemas.microsoft.com/office/drawing/2016/ink" xmlns:am3d="http://schemas.microsoft.com/office/drawing/2017/model3d" xmlns:o="urn:schemas-microsoft-com:office:office" xmlns:r="http://schemas.openxmlformats.org/officeDocument/2006/relationships" xmlns:m="http://schemas.openxmlformats.org/officeDocument/2006/math" xmlns:v="urn:schemas-microsoft-com:vml" xmlns:wp14="http://schemas.microsoft.com/office/word/2010/wordprocessingDrawing" xmlns:wp="http://schemas.openxmlformats.org/drawingml/2006/wordprocessingDrawing" xmlns:w10="urn:schemas-microsoft-com:office:word" xmlns:w="http://schemas.openxmlformats.org/wordprocessingml/2006/main" xmlns:w14="http://schemas.microsoft.com/office/word/2010/wordml" xmlns:w15="http://schemas.microsoft.com/office/word/2012/wordml" xmlns:w16cex="http://schemas.microsoft.com/office/word/2018/wordml/cex" xmlns:w16cid="http://schemas.microsoft.com/office/word/2016/wordml/cid" xmlns:w16="http://schemas.microsoft.com/office/word/2018/wordml" xmlns:w16sdtdh="http://schemas.microsoft.com/office/word/2020/wordml/sdtdatahash" xmlns:w16se="http://schemas.microsoft.com/office/word/2015/wordml/symex" xmlns:wpg="http://schemas.microsoft.com/office/word/2010/wordprocessingGroup" xmlns:wpi="http://schemas.microsoft.com/office/word/2010/wordprocessingInk" xmlns:wne="http://schemas.microsoft.com/office/word/2006/wordml" xmlns:wps="http://schemas.microsoft.com/office/word/2010/wordprocessingShape" mc:Ignorable="w14 w15 w16se w16cid w16 w16cex w16sdtdh wp14">
-  <w:abstractNum w:abstractNumId="0" w15:restartNumberingAfterBreak="0">
+<w:numbering xmlns:wpc="http://schemas.microsoft.com/office/word/2010/wordprocessingCanvas" xmlns:mc="http://schemas.openxmlformats.org/markup-compatibility/2006" xmlns:o="urn:schemas-microsoft-com:office:office" xmlns:r="http://schemas.openxmlformats.org/officeDocument/2006/relationships" xmlns:m="http://schemas.openxmlformats.org/officeDocument/2006/math" xmlns:v="urn:schemas-microsoft-com:vml" xmlns:wp14="http://schemas.microsoft.com/office/word/2010/wordprocessingDrawing" xmlns:wp="http://schemas.openxmlformats.org/drawingml/2006/wordprocessingDrawing" xmlns:w10="urn:schemas-microsoft-com:office:word" xmlns:w="http://schemas.openxmlformats.org/wordprocessingml/2006/main" xmlns:w14="http://schemas.microsoft.com/office/word/2010/wordml" xmlns:w15="http://schemas.microsoft.com/office/word/2012/wordml" xmlns:wpg="http://schemas.microsoft.com/office/word/2010/wordprocessingGroup" xmlns:wpi="http://schemas.microsoft.com/office/word/2010/wordprocessingInk" xmlns:wne="http://schemas.microsoft.com/office/word/2006/wordml" xmlns:wps="http://schemas.microsoft.com/office/word/2010/wordprocessingShape" mc:Ignorable="w14 w15 wp14">
+  <w:abstractNum w:abstractNumId="0">
     <w:nsid w:val="11692D7E"/>
     <w:multiLevelType w:val="hybridMultilevel"/>
     <w:tmpl w:val="00A4E4CA"/>
@@ -1227,7 +1245,7 @@
       </w:rPr>
     </w:lvl>
   </w:abstractNum>
-  <w:abstractNum w:abstractNumId="1" w15:restartNumberingAfterBreak="0">
+  <w:abstractNum w:abstractNumId="1">
     <w:nsid w:val="121D0D34"/>
     <w:multiLevelType w:val="hybridMultilevel"/>
     <w:tmpl w:val="6844558E"/>
@@ -1340,7 +1358,7 @@
       </w:rPr>
     </w:lvl>
   </w:abstractNum>
-  <w:abstractNum w:abstractNumId="2" w15:restartNumberingAfterBreak="0">
+  <w:abstractNum w:abstractNumId="2">
     <w:nsid w:val="245D3846"/>
     <w:multiLevelType w:val="hybridMultilevel"/>
     <w:tmpl w:val="29E0FC56"/>
@@ -1453,7 +1471,7 @@
       </w:rPr>
     </w:lvl>
   </w:abstractNum>
-  <w:abstractNum w:abstractNumId="3" w15:restartNumberingAfterBreak="0">
+  <w:abstractNum w:abstractNumId="3">
     <w:nsid w:val="294F04CF"/>
     <w:multiLevelType w:val="hybridMultilevel"/>
     <w:tmpl w:val="5A70EC84"/>
@@ -1539,7 +1557,7 @@
       </w:pPr>
     </w:lvl>
   </w:abstractNum>
-  <w:abstractNum w:abstractNumId="4" w15:restartNumberingAfterBreak="0">
+  <w:abstractNum w:abstractNumId="4">
     <w:nsid w:val="50713429"/>
     <w:multiLevelType w:val="hybridMultilevel"/>
     <w:tmpl w:val="706AFF2E"/>
@@ -1652,7 +1670,7 @@
       </w:rPr>
     </w:lvl>
   </w:abstractNum>
-  <w:abstractNum w:abstractNumId="5" w15:restartNumberingAfterBreak="0">
+  <w:abstractNum w:abstractNumId="5">
     <w:nsid w:val="64124572"/>
     <w:multiLevelType w:val="hybridMultilevel"/>
     <w:tmpl w:val="B608FE14"/>
@@ -1765,7 +1783,7 @@
       </w:rPr>
     </w:lvl>
   </w:abstractNum>
-  <w:abstractNum w:abstractNumId="6" w15:restartNumberingAfterBreak="0">
+  <w:abstractNum w:abstractNumId="6">
     <w:nsid w:val="72E9328F"/>
     <w:multiLevelType w:val="hybridMultilevel"/>
     <w:tmpl w:val="A3661F44"/>
@@ -1903,7 +1921,7 @@
 </file>
 
 <file path=word/styles.xml><?xml version="1.0" encoding="utf-8"?>
-<w:styles xmlns:mc="http://schemas.openxmlformats.org/markup-compatibility/2006" xmlns:r="http://schemas.openxmlformats.org/officeDocument/2006/relationships" xmlns:w="http://schemas.openxmlformats.org/wordprocessingml/2006/main" xmlns:w14="http://schemas.microsoft.com/office/word/2010/wordml" xmlns:w15="http://schemas.microsoft.com/office/word/2012/wordml" xmlns:w16cex="http://schemas.microsoft.com/office/word/2018/wordml/cex" xmlns:w16cid="http://schemas.microsoft.com/office/word/2016/wordml/cid" xmlns:w16="http://schemas.microsoft.com/office/word/2018/wordml" xmlns:w16sdtdh="http://schemas.microsoft.com/office/word/2020/wordml/sdtdatahash" xmlns:w16se="http://schemas.microsoft.com/office/word/2015/wordml/symex" mc:Ignorable="w14 w15 w16se w16cid w16 w16cex w16sdtdh">
+<w:styles xmlns:mc="http://schemas.openxmlformats.org/markup-compatibility/2006" xmlns:r="http://schemas.openxmlformats.org/officeDocument/2006/relationships" xmlns:w="http://schemas.openxmlformats.org/wordprocessingml/2006/main" xmlns:w14="http://schemas.microsoft.com/office/word/2010/wordml" xmlns:w15="http://schemas.microsoft.com/office/word/2012/wordml" mc:Ignorable="w14 w15">
   <w:docDefaults>
     <w:rPrDefault>
       <w:rPr>
@@ -1919,7 +1937,7 @@
       </w:pPr>
     </w:pPrDefault>
   </w:docDefaults>
-  <w:latentStyles w:defLockedState="0" w:defUIPriority="99" w:defSemiHidden="0" w:defUnhideWhenUsed="0" w:defQFormat="0" w:count="376">
+  <w:latentStyles w:defLockedState="0" w:defUIPriority="99" w:defSemiHidden="0" w:defUnhideWhenUsed="0" w:defQFormat="0" w:count="371">
     <w:lsdException w:name="Normal" w:uiPriority="0" w:qFormat="1"/>
     <w:lsdException w:name="heading 1" w:uiPriority="9" w:qFormat="1"/>
     <w:lsdException w:name="heading 2" w:semiHidden="1" w:uiPriority="9" w:unhideWhenUsed="1" w:qFormat="1"/>
@@ -2291,11 +2309,6 @@
     <w:lsdException w:name="List Table 5 Dark Accent 6" w:uiPriority="50"/>
     <w:lsdException w:name="List Table 6 Colorful Accent 6" w:uiPriority="51"/>
     <w:lsdException w:name="List Table 7 Colorful Accent 6" w:uiPriority="52"/>
-    <w:lsdException w:name="Mention" w:semiHidden="1" w:unhideWhenUsed="1"/>
-    <w:lsdException w:name="Smart Hyperlink" w:semiHidden="1" w:unhideWhenUsed="1"/>
-    <w:lsdException w:name="Hashtag" w:semiHidden="1" w:unhideWhenUsed="1"/>
-    <w:lsdException w:name="Unresolved Mention" w:semiHidden="1" w:unhideWhenUsed="1"/>
-    <w:lsdException w:name="Smart Link" w:semiHidden="1" w:unhideWhenUsed="1"/>
   </w:latentStyles>
   <w:style w:type="paragraph" w:default="1" w:styleId="Normal">
     <w:name w:val="Normal"/>
@@ -2811,7 +2824,7 @@
 </file>
 
 <file path=customXml/itemProps1.xml><?xml version="1.0" encoding="utf-8"?>
-<ds:datastoreItem xmlns:ds="http://schemas.openxmlformats.org/officeDocument/2006/customXml" ds:itemID="{FF17B982-D3A8-49C1-A0CC-803DBFDBF3D8}">
+<ds:datastoreItem xmlns:ds="http://schemas.openxmlformats.org/officeDocument/2006/customXml" ds:itemID="{8ED964FC-B614-4974-ABAB-00ADA8BDFFB4}">
   <ds:schemaRefs>
     <ds:schemaRef ds:uri="http://schemas.openxmlformats.org/officeDocument/2006/bibliography"/>
   </ds:schemaRefs>

</xml_diff>

<commit_message>
Se agregó el nombre y la actividad de kmanrique-2017194 a InformacionDesarrolladores.docx
</commit_message>
<xml_diff>
--- a/InformacionDesarrolladores.docx
+++ b/InformacionDesarrolladores.docx
@@ -1,6 +1,6 @@
 
 <file path=word/document.xml><?xml version="1.0" encoding="utf-8"?>
-<w:document xmlns:wpc="http://schemas.microsoft.com/office/word/2010/wordprocessingCanvas" xmlns:mc="http://schemas.openxmlformats.org/markup-compatibility/2006" xmlns:o="urn:schemas-microsoft-com:office:office" xmlns:r="http://schemas.openxmlformats.org/officeDocument/2006/relationships" xmlns:m="http://schemas.openxmlformats.org/officeDocument/2006/math" xmlns:v="urn:schemas-microsoft-com:vml" xmlns:wp14="http://schemas.microsoft.com/office/word/2010/wordprocessingDrawing" xmlns:wp="http://schemas.openxmlformats.org/drawingml/2006/wordprocessingDrawing" xmlns:w10="urn:schemas-microsoft-com:office:word" xmlns:w="http://schemas.openxmlformats.org/wordprocessingml/2006/main" xmlns:w14="http://schemas.microsoft.com/office/word/2010/wordml" xmlns:w15="http://schemas.microsoft.com/office/word/2012/wordml" xmlns:wpg="http://schemas.microsoft.com/office/word/2010/wordprocessingGroup" xmlns:wpi="http://schemas.microsoft.com/office/word/2010/wordprocessingInk" xmlns:wne="http://schemas.microsoft.com/office/word/2006/wordml" xmlns:wps="http://schemas.microsoft.com/office/word/2010/wordprocessingShape" mc:Ignorable="w14 w15 wp14">
+<w:document xmlns:wpc="http://schemas.microsoft.com/office/word/2010/wordprocessingCanvas" xmlns:cx="http://schemas.microsoft.com/office/drawing/2014/chartex" xmlns:cx1="http://schemas.microsoft.com/office/drawing/2015/9/8/chartex" xmlns:cx2="http://schemas.microsoft.com/office/drawing/2015/10/21/chartex" xmlns:cx3="http://schemas.microsoft.com/office/drawing/2016/5/9/chartex" xmlns:cx4="http://schemas.microsoft.com/office/drawing/2016/5/10/chartex" xmlns:cx5="http://schemas.microsoft.com/office/drawing/2016/5/11/chartex" xmlns:cx6="http://schemas.microsoft.com/office/drawing/2016/5/12/chartex" xmlns:cx7="http://schemas.microsoft.com/office/drawing/2016/5/13/chartex" xmlns:cx8="http://schemas.microsoft.com/office/drawing/2016/5/14/chartex" xmlns:mc="http://schemas.openxmlformats.org/markup-compatibility/2006" xmlns:aink="http://schemas.microsoft.com/office/drawing/2016/ink" xmlns:am3d="http://schemas.microsoft.com/office/drawing/2017/model3d" xmlns:o="urn:schemas-microsoft-com:office:office" xmlns:r="http://schemas.openxmlformats.org/officeDocument/2006/relationships" xmlns:m="http://schemas.openxmlformats.org/officeDocument/2006/math" xmlns:v="urn:schemas-microsoft-com:vml" xmlns:wp14="http://schemas.microsoft.com/office/word/2010/wordprocessingDrawing" xmlns:wp="http://schemas.openxmlformats.org/drawingml/2006/wordprocessingDrawing" xmlns:w10="urn:schemas-microsoft-com:office:word" xmlns:w="http://schemas.openxmlformats.org/wordprocessingml/2006/main" xmlns:w14="http://schemas.microsoft.com/office/word/2010/wordml" xmlns:w15="http://schemas.microsoft.com/office/word/2012/wordml" xmlns:w16cex="http://schemas.microsoft.com/office/word/2018/wordml/cex" xmlns:w16cid="http://schemas.microsoft.com/office/word/2016/wordml/cid" xmlns:w16="http://schemas.microsoft.com/office/word/2018/wordml" xmlns:w16sdtdh="http://schemas.microsoft.com/office/word/2020/wordml/sdtdatahash" xmlns:w16se="http://schemas.microsoft.com/office/word/2015/wordml/symex" xmlns:wpg="http://schemas.microsoft.com/office/word/2010/wordprocessingGroup" xmlns:wpi="http://schemas.microsoft.com/office/word/2010/wordprocessingInk" xmlns:wne="http://schemas.microsoft.com/office/word/2006/wordml" xmlns:wps="http://schemas.microsoft.com/office/word/2010/wordprocessingShape" mc:Ignorable="w14 w15 w16se w16cid w16 w16cex w16sdtdh wp14">
   <w:body>
     <w:p>
       <w:pPr>
@@ -590,14 +590,9 @@
           <w:numId w:val="7"/>
         </w:numPr>
       </w:pPr>
-      <w:proofErr w:type="spellStart"/>
       <w:r>
         <w:lastRenderedPageBreak/>
-        <w:t>Scrum</w:t>
-      </w:r>
-      <w:proofErr w:type="spellEnd"/>
-      <w:r>
-        <w:t xml:space="preserve"> Master</w:t>
+        <w:t>Scrum Master</w:t>
       </w:r>
     </w:p>
     <w:p>
@@ -632,13 +627,8 @@
           <w:numId w:val="7"/>
         </w:numPr>
       </w:pPr>
-      <w:proofErr w:type="spellStart"/>
-      <w:r>
-        <w:t>Jose</w:t>
-      </w:r>
-      <w:proofErr w:type="spellEnd"/>
-      <w:r>
-        <w:t xml:space="preserve"> Daniel </w:t>
+      <w:r>
+        <w:t xml:space="preserve">Jose Daniel </w:t>
       </w:r>
       <w:r>
         <w:t>López Marroquín</w:t>
@@ -659,15 +649,7 @@
         </w:numPr>
       </w:pPr>
       <w:r>
-        <w:t xml:space="preserve">Creación de la estructura del proyecto y creación de la clase conexión y creación de los </w:t>
-      </w:r>
-      <w:proofErr w:type="spellStart"/>
-      <w:r>
-        <w:t>servlets</w:t>
-      </w:r>
-      <w:proofErr w:type="spellEnd"/>
-      <w:r>
-        <w:t xml:space="preserve"> (controlador y validación).</w:t>
+        <w:t>Creación de la estructura del proyecto y creación de la clase conexión y creación de los servlets (controlador y validación).</w:t>
       </w:r>
     </w:p>
     <w:p>
@@ -705,8 +687,6 @@
       <w:r>
         <w:t>Creación de base de datos e inserción de datos en las entidades (5 datos).</w:t>
       </w:r>
-      <w:bookmarkStart w:id="0" w:name="_GoBack"/>
-      <w:bookmarkEnd w:id="0"/>
     </w:p>
     <w:p>
       <w:pPr>
@@ -729,7 +709,7 @@
         </w:numPr>
       </w:pPr>
       <w:r>
-        <w:t>(Escribir nombre completo y número de carnet)</w:t>
+        <w:t>Kenneth Daniel Manrique Mayorga - 2017194</w:t>
       </w:r>
     </w:p>
     <w:p>
@@ -741,7 +721,7 @@
         </w:numPr>
       </w:pPr>
       <w:r>
-        <w:t>(Escribir actividad asignada)</w:t>
+        <w:t>Creación de modelo de entidades, diagrama entidad relación y creación de 4 vistas (Login, Principal, Cliente y Ventas).</w:t>
       </w:r>
     </w:p>
     <w:p>
@@ -1024,7 +1004,7 @@
 </file>
 
 <file path=word/endnotes.xml><?xml version="1.0" encoding="utf-8"?>
-<w:endnotes xmlns:wpc="http://schemas.microsoft.com/office/word/2010/wordprocessingCanvas" xmlns:mc="http://schemas.openxmlformats.org/markup-compatibility/2006" xmlns:o="urn:schemas-microsoft-com:office:office" xmlns:r="http://schemas.openxmlformats.org/officeDocument/2006/relationships" xmlns:m="http://schemas.openxmlformats.org/officeDocument/2006/math" xmlns:v="urn:schemas-microsoft-com:vml" xmlns:wp14="http://schemas.microsoft.com/office/word/2010/wordprocessingDrawing" xmlns:wp="http://schemas.openxmlformats.org/drawingml/2006/wordprocessingDrawing" xmlns:w10="urn:schemas-microsoft-com:office:word" xmlns:w="http://schemas.openxmlformats.org/wordprocessingml/2006/main" xmlns:w14="http://schemas.microsoft.com/office/word/2010/wordml" xmlns:w15="http://schemas.microsoft.com/office/word/2012/wordml" xmlns:wpg="http://schemas.microsoft.com/office/word/2010/wordprocessingGroup" xmlns:wpi="http://schemas.microsoft.com/office/word/2010/wordprocessingInk" xmlns:wne="http://schemas.microsoft.com/office/word/2006/wordml" xmlns:wps="http://schemas.microsoft.com/office/word/2010/wordprocessingShape" mc:Ignorable="w14 w15 wp14">
+<w:endnotes xmlns:wpc="http://schemas.microsoft.com/office/word/2010/wordprocessingCanvas" xmlns:cx="http://schemas.microsoft.com/office/drawing/2014/chartex" xmlns:cx1="http://schemas.microsoft.com/office/drawing/2015/9/8/chartex" xmlns:cx2="http://schemas.microsoft.com/office/drawing/2015/10/21/chartex" xmlns:cx3="http://schemas.microsoft.com/office/drawing/2016/5/9/chartex" xmlns:cx4="http://schemas.microsoft.com/office/drawing/2016/5/10/chartex" xmlns:cx5="http://schemas.microsoft.com/office/drawing/2016/5/11/chartex" xmlns:cx6="http://schemas.microsoft.com/office/drawing/2016/5/12/chartex" xmlns:cx7="http://schemas.microsoft.com/office/drawing/2016/5/13/chartex" xmlns:cx8="http://schemas.microsoft.com/office/drawing/2016/5/14/chartex" xmlns:mc="http://schemas.openxmlformats.org/markup-compatibility/2006" xmlns:aink="http://schemas.microsoft.com/office/drawing/2016/ink" xmlns:am3d="http://schemas.microsoft.com/office/drawing/2017/model3d" xmlns:o="urn:schemas-microsoft-com:office:office" xmlns:r="http://schemas.openxmlformats.org/officeDocument/2006/relationships" xmlns:m="http://schemas.openxmlformats.org/officeDocument/2006/math" xmlns:v="urn:schemas-microsoft-com:vml" xmlns:wp14="http://schemas.microsoft.com/office/word/2010/wordprocessingDrawing" xmlns:wp="http://schemas.openxmlformats.org/drawingml/2006/wordprocessingDrawing" xmlns:w10="urn:schemas-microsoft-com:office:word" xmlns:w="http://schemas.openxmlformats.org/wordprocessingml/2006/main" xmlns:w14="http://schemas.microsoft.com/office/word/2010/wordml" xmlns:w15="http://schemas.microsoft.com/office/word/2012/wordml" xmlns:w16cex="http://schemas.microsoft.com/office/word/2018/wordml/cex" xmlns:w16cid="http://schemas.microsoft.com/office/word/2016/wordml/cid" xmlns:w16="http://schemas.microsoft.com/office/word/2018/wordml" xmlns:w16sdtdh="http://schemas.microsoft.com/office/word/2020/wordml/sdtdatahash" xmlns:w16se="http://schemas.microsoft.com/office/word/2015/wordml/symex" xmlns:wpg="http://schemas.microsoft.com/office/word/2010/wordprocessingGroup" xmlns:wpi="http://schemas.microsoft.com/office/word/2010/wordprocessingInk" xmlns:wne="http://schemas.microsoft.com/office/word/2006/wordml" xmlns:wps="http://schemas.microsoft.com/office/word/2010/wordprocessingShape" mc:Ignorable="w14 w15 w16se w16cid w16 w16cex w16sdtdh wp14">
   <w:endnote w:type="separator" w:id="-1">
     <w:p>
       <w:pPr>
@@ -1049,7 +1029,7 @@
 </file>
 
 <file path=word/footer1.xml><?xml version="1.0" encoding="utf-8"?>
-<w:ftr xmlns:wpc="http://schemas.microsoft.com/office/word/2010/wordprocessingCanvas" xmlns:mc="http://schemas.openxmlformats.org/markup-compatibility/2006" xmlns:o="urn:schemas-microsoft-com:office:office" xmlns:r="http://schemas.openxmlformats.org/officeDocument/2006/relationships" xmlns:m="http://schemas.openxmlformats.org/officeDocument/2006/math" xmlns:v="urn:schemas-microsoft-com:vml" xmlns:wp14="http://schemas.microsoft.com/office/word/2010/wordprocessingDrawing" xmlns:wp="http://schemas.openxmlformats.org/drawingml/2006/wordprocessingDrawing" xmlns:w10="urn:schemas-microsoft-com:office:word" xmlns:w="http://schemas.openxmlformats.org/wordprocessingml/2006/main" xmlns:w14="http://schemas.microsoft.com/office/word/2010/wordml" xmlns:w15="http://schemas.microsoft.com/office/word/2012/wordml" xmlns:wpg="http://schemas.microsoft.com/office/word/2010/wordprocessingGroup" xmlns:wpi="http://schemas.microsoft.com/office/word/2010/wordprocessingInk" xmlns:wne="http://schemas.microsoft.com/office/word/2006/wordml" xmlns:wps="http://schemas.microsoft.com/office/word/2010/wordprocessingShape" mc:Ignorable="w14 w15 wp14">
+<w:ftr xmlns:wpc="http://schemas.microsoft.com/office/word/2010/wordprocessingCanvas" xmlns:cx="http://schemas.microsoft.com/office/drawing/2014/chartex" xmlns:cx1="http://schemas.microsoft.com/office/drawing/2015/9/8/chartex" xmlns:cx2="http://schemas.microsoft.com/office/drawing/2015/10/21/chartex" xmlns:cx3="http://schemas.microsoft.com/office/drawing/2016/5/9/chartex" xmlns:cx4="http://schemas.microsoft.com/office/drawing/2016/5/10/chartex" xmlns:cx5="http://schemas.microsoft.com/office/drawing/2016/5/11/chartex" xmlns:cx6="http://schemas.microsoft.com/office/drawing/2016/5/12/chartex" xmlns:cx7="http://schemas.microsoft.com/office/drawing/2016/5/13/chartex" xmlns:cx8="http://schemas.microsoft.com/office/drawing/2016/5/14/chartex" xmlns:mc="http://schemas.openxmlformats.org/markup-compatibility/2006" xmlns:aink="http://schemas.microsoft.com/office/drawing/2016/ink" xmlns:am3d="http://schemas.microsoft.com/office/drawing/2017/model3d" xmlns:o="urn:schemas-microsoft-com:office:office" xmlns:r="http://schemas.openxmlformats.org/officeDocument/2006/relationships" xmlns:m="http://schemas.openxmlformats.org/officeDocument/2006/math" xmlns:v="urn:schemas-microsoft-com:vml" xmlns:wp14="http://schemas.microsoft.com/office/word/2010/wordprocessingDrawing" xmlns:wp="http://schemas.openxmlformats.org/drawingml/2006/wordprocessingDrawing" xmlns:w10="urn:schemas-microsoft-com:office:word" xmlns:w="http://schemas.openxmlformats.org/wordprocessingml/2006/main" xmlns:w14="http://schemas.microsoft.com/office/word/2010/wordml" xmlns:w15="http://schemas.microsoft.com/office/word/2012/wordml" xmlns:w16cex="http://schemas.microsoft.com/office/word/2018/wordml/cex" xmlns:w16cid="http://schemas.microsoft.com/office/word/2016/wordml/cid" xmlns:w16="http://schemas.microsoft.com/office/word/2018/wordml" xmlns:w16sdtdh="http://schemas.microsoft.com/office/word/2020/wordml/sdtdatahash" xmlns:w16se="http://schemas.microsoft.com/office/word/2015/wordml/symex" xmlns:wpg="http://schemas.microsoft.com/office/word/2010/wordprocessingGroup" xmlns:wpi="http://schemas.microsoft.com/office/word/2010/wordprocessingInk" xmlns:wne="http://schemas.microsoft.com/office/word/2006/wordml" xmlns:wps="http://schemas.microsoft.com/office/word/2010/wordprocessingShape" mc:Ignorable="w14 w15 w16se w16cid w16 w16cex w16sdtdh wp14">
   <w:sdt>
     <w:sdtPr>
       <w:id w:val="1653106095"/>
@@ -1096,7 +1076,7 @@
 </file>
 
 <file path=word/footnotes.xml><?xml version="1.0" encoding="utf-8"?>
-<w:footnotes xmlns:wpc="http://schemas.microsoft.com/office/word/2010/wordprocessingCanvas" xmlns:mc="http://schemas.openxmlformats.org/markup-compatibility/2006" xmlns:o="urn:schemas-microsoft-com:office:office" xmlns:r="http://schemas.openxmlformats.org/officeDocument/2006/relationships" xmlns:m="http://schemas.openxmlformats.org/officeDocument/2006/math" xmlns:v="urn:schemas-microsoft-com:vml" xmlns:wp14="http://schemas.microsoft.com/office/word/2010/wordprocessingDrawing" xmlns:wp="http://schemas.openxmlformats.org/drawingml/2006/wordprocessingDrawing" xmlns:w10="urn:schemas-microsoft-com:office:word" xmlns:w="http://schemas.openxmlformats.org/wordprocessingml/2006/main" xmlns:w14="http://schemas.microsoft.com/office/word/2010/wordml" xmlns:w15="http://schemas.microsoft.com/office/word/2012/wordml" xmlns:wpg="http://schemas.microsoft.com/office/word/2010/wordprocessingGroup" xmlns:wpi="http://schemas.microsoft.com/office/word/2010/wordprocessingInk" xmlns:wne="http://schemas.microsoft.com/office/word/2006/wordml" xmlns:wps="http://schemas.microsoft.com/office/word/2010/wordprocessingShape" mc:Ignorable="w14 w15 wp14">
+<w:footnotes xmlns:wpc="http://schemas.microsoft.com/office/word/2010/wordprocessingCanvas" xmlns:cx="http://schemas.microsoft.com/office/drawing/2014/chartex" xmlns:cx1="http://schemas.microsoft.com/office/drawing/2015/9/8/chartex" xmlns:cx2="http://schemas.microsoft.com/office/drawing/2015/10/21/chartex" xmlns:cx3="http://schemas.microsoft.com/office/drawing/2016/5/9/chartex" xmlns:cx4="http://schemas.microsoft.com/office/drawing/2016/5/10/chartex" xmlns:cx5="http://schemas.microsoft.com/office/drawing/2016/5/11/chartex" xmlns:cx6="http://schemas.microsoft.com/office/drawing/2016/5/12/chartex" xmlns:cx7="http://schemas.microsoft.com/office/drawing/2016/5/13/chartex" xmlns:cx8="http://schemas.microsoft.com/office/drawing/2016/5/14/chartex" xmlns:mc="http://schemas.openxmlformats.org/markup-compatibility/2006" xmlns:aink="http://schemas.microsoft.com/office/drawing/2016/ink" xmlns:am3d="http://schemas.microsoft.com/office/drawing/2017/model3d" xmlns:o="urn:schemas-microsoft-com:office:office" xmlns:r="http://schemas.openxmlformats.org/officeDocument/2006/relationships" xmlns:m="http://schemas.openxmlformats.org/officeDocument/2006/math" xmlns:v="urn:schemas-microsoft-com:vml" xmlns:wp14="http://schemas.microsoft.com/office/word/2010/wordprocessingDrawing" xmlns:wp="http://schemas.openxmlformats.org/drawingml/2006/wordprocessingDrawing" xmlns:w10="urn:schemas-microsoft-com:office:word" xmlns:w="http://schemas.openxmlformats.org/wordprocessingml/2006/main" xmlns:w14="http://schemas.microsoft.com/office/word/2010/wordml" xmlns:w15="http://schemas.microsoft.com/office/word/2012/wordml" xmlns:w16cex="http://schemas.microsoft.com/office/word/2018/wordml/cex" xmlns:w16cid="http://schemas.microsoft.com/office/word/2016/wordml/cid" xmlns:w16="http://schemas.microsoft.com/office/word/2018/wordml" xmlns:w16sdtdh="http://schemas.microsoft.com/office/word/2020/wordml/sdtdatahash" xmlns:w16se="http://schemas.microsoft.com/office/word/2015/wordml/symex" xmlns:wpg="http://schemas.microsoft.com/office/word/2010/wordprocessingGroup" xmlns:wpi="http://schemas.microsoft.com/office/word/2010/wordprocessingInk" xmlns:wne="http://schemas.microsoft.com/office/word/2006/wordml" xmlns:wps="http://schemas.microsoft.com/office/word/2010/wordprocessingShape" mc:Ignorable="w14 w15 w16se w16cid w16 w16cex w16sdtdh wp14">
   <w:footnote w:type="separator" w:id="-1">
     <w:p>
       <w:pPr>
@@ -1121,7 +1101,7 @@
 </file>
 
 <file path=word/header1.xml><?xml version="1.0" encoding="utf-8"?>
-<w:hdr xmlns:wpc="http://schemas.microsoft.com/office/word/2010/wordprocessingCanvas" xmlns:mc="http://schemas.openxmlformats.org/markup-compatibility/2006" xmlns:o="urn:schemas-microsoft-com:office:office" xmlns:r="http://schemas.openxmlformats.org/officeDocument/2006/relationships" xmlns:m="http://schemas.openxmlformats.org/officeDocument/2006/math" xmlns:v="urn:schemas-microsoft-com:vml" xmlns:wp14="http://schemas.microsoft.com/office/word/2010/wordprocessingDrawing" xmlns:wp="http://schemas.openxmlformats.org/drawingml/2006/wordprocessingDrawing" xmlns:w10="urn:schemas-microsoft-com:office:word" xmlns:w="http://schemas.openxmlformats.org/wordprocessingml/2006/main" xmlns:w14="http://schemas.microsoft.com/office/word/2010/wordml" xmlns:w15="http://schemas.microsoft.com/office/word/2012/wordml" xmlns:wpg="http://schemas.microsoft.com/office/word/2010/wordprocessingGroup" xmlns:wpi="http://schemas.microsoft.com/office/word/2010/wordprocessingInk" xmlns:wne="http://schemas.microsoft.com/office/word/2006/wordml" xmlns:wps="http://schemas.microsoft.com/office/word/2010/wordprocessingShape" mc:Ignorable="w14 w15 wp14">
+<w:hdr xmlns:wpc="http://schemas.microsoft.com/office/word/2010/wordprocessingCanvas" xmlns:cx="http://schemas.microsoft.com/office/drawing/2014/chartex" xmlns:cx1="http://schemas.microsoft.com/office/drawing/2015/9/8/chartex" xmlns:cx2="http://schemas.microsoft.com/office/drawing/2015/10/21/chartex" xmlns:cx3="http://schemas.microsoft.com/office/drawing/2016/5/9/chartex" xmlns:cx4="http://schemas.microsoft.com/office/drawing/2016/5/10/chartex" xmlns:cx5="http://schemas.microsoft.com/office/drawing/2016/5/11/chartex" xmlns:cx6="http://schemas.microsoft.com/office/drawing/2016/5/12/chartex" xmlns:cx7="http://schemas.microsoft.com/office/drawing/2016/5/13/chartex" xmlns:cx8="http://schemas.microsoft.com/office/drawing/2016/5/14/chartex" xmlns:mc="http://schemas.openxmlformats.org/markup-compatibility/2006" xmlns:aink="http://schemas.microsoft.com/office/drawing/2016/ink" xmlns:am3d="http://schemas.microsoft.com/office/drawing/2017/model3d" xmlns:o="urn:schemas-microsoft-com:office:office" xmlns:r="http://schemas.openxmlformats.org/officeDocument/2006/relationships" xmlns:m="http://schemas.openxmlformats.org/officeDocument/2006/math" xmlns:v="urn:schemas-microsoft-com:vml" xmlns:wp14="http://schemas.microsoft.com/office/word/2010/wordprocessingDrawing" xmlns:wp="http://schemas.openxmlformats.org/drawingml/2006/wordprocessingDrawing" xmlns:w10="urn:schemas-microsoft-com:office:word" xmlns:w="http://schemas.openxmlformats.org/wordprocessingml/2006/main" xmlns:w14="http://schemas.microsoft.com/office/word/2010/wordml" xmlns:w15="http://schemas.microsoft.com/office/word/2012/wordml" xmlns:w16cex="http://schemas.microsoft.com/office/word/2018/wordml/cex" xmlns:w16cid="http://schemas.microsoft.com/office/word/2016/wordml/cid" xmlns:w16="http://schemas.microsoft.com/office/word/2018/wordml" xmlns:w16sdtdh="http://schemas.microsoft.com/office/word/2020/wordml/sdtdatahash" xmlns:w16se="http://schemas.microsoft.com/office/word/2015/wordml/symex" xmlns:wpg="http://schemas.microsoft.com/office/word/2010/wordprocessingGroup" xmlns:wpi="http://schemas.microsoft.com/office/word/2010/wordprocessingInk" xmlns:wne="http://schemas.microsoft.com/office/word/2006/wordml" xmlns:wps="http://schemas.microsoft.com/office/word/2010/wordprocessingShape" mc:Ignorable="w14 w15 w16se w16cid w16 w16cex w16sdtdh wp14">
   <w:p>
     <w:pPr>
       <w:pStyle w:val="Encabezado"/>
@@ -1131,8 +1111,8 @@
 </file>
 
 <file path=word/numbering.xml><?xml version="1.0" encoding="utf-8"?>
-<w:numbering xmlns:wpc="http://schemas.microsoft.com/office/word/2010/wordprocessingCanvas" xmlns:mc="http://schemas.openxmlformats.org/markup-compatibility/2006" xmlns:o="urn:schemas-microsoft-com:office:office" xmlns:r="http://schemas.openxmlformats.org/officeDocument/2006/relationships" xmlns:m="http://schemas.openxmlformats.org/officeDocument/2006/math" xmlns:v="urn:schemas-microsoft-com:vml" xmlns:wp14="http://schemas.microsoft.com/office/word/2010/wordprocessingDrawing" xmlns:wp="http://schemas.openxmlformats.org/drawingml/2006/wordprocessingDrawing" xmlns:w10="urn:schemas-microsoft-com:office:word" xmlns:w="http://schemas.openxmlformats.org/wordprocessingml/2006/main" xmlns:w14="http://schemas.microsoft.com/office/word/2010/wordml" xmlns:w15="http://schemas.microsoft.com/office/word/2012/wordml" xmlns:wpg="http://schemas.microsoft.com/office/word/2010/wordprocessingGroup" xmlns:wpi="http://schemas.microsoft.com/office/word/2010/wordprocessingInk" xmlns:wne="http://schemas.microsoft.com/office/word/2006/wordml" xmlns:wps="http://schemas.microsoft.com/office/word/2010/wordprocessingShape" mc:Ignorable="w14 w15 wp14">
-  <w:abstractNum w:abstractNumId="0">
+<w:numbering xmlns:wpc="http://schemas.microsoft.com/office/word/2010/wordprocessingCanvas" xmlns:cx="http://schemas.microsoft.com/office/drawing/2014/chartex" xmlns:cx1="http://schemas.microsoft.com/office/drawing/2015/9/8/chartex" xmlns:cx2="http://schemas.microsoft.com/office/drawing/2015/10/21/chartex" xmlns:cx3="http://schemas.microsoft.com/office/drawing/2016/5/9/chartex" xmlns:cx4="http://schemas.microsoft.com/office/drawing/2016/5/10/chartex" xmlns:cx5="http://schemas.microsoft.com/office/drawing/2016/5/11/chartex" xmlns:cx6="http://schemas.microsoft.com/office/drawing/2016/5/12/chartex" xmlns:cx7="http://schemas.microsoft.com/office/drawing/2016/5/13/chartex" xmlns:cx8="http://schemas.microsoft.com/office/drawing/2016/5/14/chartex" xmlns:mc="http://schemas.openxmlformats.org/markup-compatibility/2006" xmlns:aink="http://schemas.microsoft.com/office/drawing/2016/ink" xmlns:am3d="http://schemas.microsoft.com/office/drawing/2017/model3d" xmlns:o="urn:schemas-microsoft-com:office:office" xmlns:r="http://schemas.openxmlformats.org/officeDocument/2006/relationships" xmlns:m="http://schemas.openxmlformats.org/officeDocument/2006/math" xmlns:v="urn:schemas-microsoft-com:vml" xmlns:wp14="http://schemas.microsoft.com/office/word/2010/wordprocessingDrawing" xmlns:wp="http://schemas.openxmlformats.org/drawingml/2006/wordprocessingDrawing" xmlns:w10="urn:schemas-microsoft-com:office:word" xmlns:w="http://schemas.openxmlformats.org/wordprocessingml/2006/main" xmlns:w14="http://schemas.microsoft.com/office/word/2010/wordml" xmlns:w15="http://schemas.microsoft.com/office/word/2012/wordml" xmlns:w16cex="http://schemas.microsoft.com/office/word/2018/wordml/cex" xmlns:w16cid="http://schemas.microsoft.com/office/word/2016/wordml/cid" xmlns:w16="http://schemas.microsoft.com/office/word/2018/wordml" xmlns:w16sdtdh="http://schemas.microsoft.com/office/word/2020/wordml/sdtdatahash" xmlns:w16se="http://schemas.microsoft.com/office/word/2015/wordml/symex" xmlns:wpg="http://schemas.microsoft.com/office/word/2010/wordprocessingGroup" xmlns:wpi="http://schemas.microsoft.com/office/word/2010/wordprocessingInk" xmlns:wne="http://schemas.microsoft.com/office/word/2006/wordml" xmlns:wps="http://schemas.microsoft.com/office/word/2010/wordprocessingShape" mc:Ignorable="w14 w15 w16se w16cid w16 w16cex w16sdtdh wp14">
+  <w:abstractNum w:abstractNumId="0" w15:restartNumberingAfterBreak="0">
     <w:nsid w:val="11692D7E"/>
     <w:multiLevelType w:val="hybridMultilevel"/>
     <w:tmpl w:val="00A4E4CA"/>
@@ -1245,7 +1225,7 @@
       </w:rPr>
     </w:lvl>
   </w:abstractNum>
-  <w:abstractNum w:abstractNumId="1">
+  <w:abstractNum w:abstractNumId="1" w15:restartNumberingAfterBreak="0">
     <w:nsid w:val="121D0D34"/>
     <w:multiLevelType w:val="hybridMultilevel"/>
     <w:tmpl w:val="6844558E"/>
@@ -1358,7 +1338,7 @@
       </w:rPr>
     </w:lvl>
   </w:abstractNum>
-  <w:abstractNum w:abstractNumId="2">
+  <w:abstractNum w:abstractNumId="2" w15:restartNumberingAfterBreak="0">
     <w:nsid w:val="245D3846"/>
     <w:multiLevelType w:val="hybridMultilevel"/>
     <w:tmpl w:val="29E0FC56"/>
@@ -1471,7 +1451,7 @@
       </w:rPr>
     </w:lvl>
   </w:abstractNum>
-  <w:abstractNum w:abstractNumId="3">
+  <w:abstractNum w:abstractNumId="3" w15:restartNumberingAfterBreak="0">
     <w:nsid w:val="294F04CF"/>
     <w:multiLevelType w:val="hybridMultilevel"/>
     <w:tmpl w:val="5A70EC84"/>
@@ -1557,7 +1537,7 @@
       </w:pPr>
     </w:lvl>
   </w:abstractNum>
-  <w:abstractNum w:abstractNumId="4">
+  <w:abstractNum w:abstractNumId="4" w15:restartNumberingAfterBreak="0">
     <w:nsid w:val="50713429"/>
     <w:multiLevelType w:val="hybridMultilevel"/>
     <w:tmpl w:val="706AFF2E"/>
@@ -1670,7 +1650,7 @@
       </w:rPr>
     </w:lvl>
   </w:abstractNum>
-  <w:abstractNum w:abstractNumId="5">
+  <w:abstractNum w:abstractNumId="5" w15:restartNumberingAfterBreak="0">
     <w:nsid w:val="64124572"/>
     <w:multiLevelType w:val="hybridMultilevel"/>
     <w:tmpl w:val="B608FE14"/>
@@ -1783,7 +1763,7 @@
       </w:rPr>
     </w:lvl>
   </w:abstractNum>
-  <w:abstractNum w:abstractNumId="6">
+  <w:abstractNum w:abstractNumId="6" w15:restartNumberingAfterBreak="0">
     <w:nsid w:val="72E9328F"/>
     <w:multiLevelType w:val="hybridMultilevel"/>
     <w:tmpl w:val="A3661F44"/>
@@ -1921,7 +1901,7 @@
 </file>
 
 <file path=word/styles.xml><?xml version="1.0" encoding="utf-8"?>
-<w:styles xmlns:mc="http://schemas.openxmlformats.org/markup-compatibility/2006" xmlns:r="http://schemas.openxmlformats.org/officeDocument/2006/relationships" xmlns:w="http://schemas.openxmlformats.org/wordprocessingml/2006/main" xmlns:w14="http://schemas.microsoft.com/office/word/2010/wordml" xmlns:w15="http://schemas.microsoft.com/office/word/2012/wordml" mc:Ignorable="w14 w15">
+<w:styles xmlns:mc="http://schemas.openxmlformats.org/markup-compatibility/2006" xmlns:r="http://schemas.openxmlformats.org/officeDocument/2006/relationships" xmlns:w="http://schemas.openxmlformats.org/wordprocessingml/2006/main" xmlns:w14="http://schemas.microsoft.com/office/word/2010/wordml" xmlns:w15="http://schemas.microsoft.com/office/word/2012/wordml" xmlns:w16cex="http://schemas.microsoft.com/office/word/2018/wordml/cex" xmlns:w16cid="http://schemas.microsoft.com/office/word/2016/wordml/cid" xmlns:w16="http://schemas.microsoft.com/office/word/2018/wordml" xmlns:w16sdtdh="http://schemas.microsoft.com/office/word/2020/wordml/sdtdatahash" xmlns:w16se="http://schemas.microsoft.com/office/word/2015/wordml/symex" mc:Ignorable="w14 w15 w16se w16cid w16 w16cex w16sdtdh">
   <w:docDefaults>
     <w:rPrDefault>
       <w:rPr>
@@ -1937,7 +1917,7 @@
       </w:pPr>
     </w:pPrDefault>
   </w:docDefaults>
-  <w:latentStyles w:defLockedState="0" w:defUIPriority="99" w:defSemiHidden="0" w:defUnhideWhenUsed="0" w:defQFormat="0" w:count="371">
+  <w:latentStyles w:defLockedState="0" w:defUIPriority="99" w:defSemiHidden="0" w:defUnhideWhenUsed="0" w:defQFormat="0" w:count="376">
     <w:lsdException w:name="Normal" w:uiPriority="0" w:qFormat="1"/>
     <w:lsdException w:name="heading 1" w:uiPriority="9" w:qFormat="1"/>
     <w:lsdException w:name="heading 2" w:semiHidden="1" w:uiPriority="9" w:unhideWhenUsed="1" w:qFormat="1"/>
@@ -2043,7 +2023,6 @@
     <w:lsdException w:name="HTML Sample" w:semiHidden="1" w:unhideWhenUsed="1"/>
     <w:lsdException w:name="HTML Typewriter" w:semiHidden="1" w:unhideWhenUsed="1"/>
     <w:lsdException w:name="HTML Variable" w:semiHidden="1" w:unhideWhenUsed="1"/>
-    <w:lsdException w:name="Normal Table" w:semiHidden="1" w:unhideWhenUsed="1"/>
     <w:lsdException w:name="annotation subject" w:semiHidden="1" w:unhideWhenUsed="1"/>
     <w:lsdException w:name="No List" w:semiHidden="1" w:unhideWhenUsed="1"/>
     <w:lsdException w:name="Outline List 1" w:semiHidden="1" w:unhideWhenUsed="1"/>
@@ -2086,11 +2065,8 @@
     <w:lsdException w:name="Table Contemporary" w:semiHidden="1" w:unhideWhenUsed="1"/>
     <w:lsdException w:name="Table Elegant" w:semiHidden="1" w:unhideWhenUsed="1"/>
     <w:lsdException w:name="Table Professional" w:semiHidden="1" w:unhideWhenUsed="1"/>
-    <w:lsdException w:name="Table Subtle 1" w:semiHidden="1" w:unhideWhenUsed="1"/>
     <w:lsdException w:name="Table Subtle 2" w:semiHidden="1" w:unhideWhenUsed="1"/>
     <w:lsdException w:name="Table Web 1" w:semiHidden="1" w:unhideWhenUsed="1"/>
-    <w:lsdException w:name="Table Web 2" w:semiHidden="1" w:unhideWhenUsed="1"/>
-    <w:lsdException w:name="Table Web 3" w:semiHidden="1" w:unhideWhenUsed="1"/>
     <w:lsdException w:name="Balloon Text" w:semiHidden="1" w:unhideWhenUsed="1"/>
     <w:lsdException w:name="Table Grid" w:uiPriority="39"/>
     <w:lsdException w:name="Table Theme" w:semiHidden="1" w:unhideWhenUsed="1"/>
@@ -2309,6 +2285,11 @@
     <w:lsdException w:name="List Table 5 Dark Accent 6" w:uiPriority="50"/>
     <w:lsdException w:name="List Table 6 Colorful Accent 6" w:uiPriority="51"/>
     <w:lsdException w:name="List Table 7 Colorful Accent 6" w:uiPriority="52"/>
+    <w:lsdException w:name="Mention" w:semiHidden="1" w:unhideWhenUsed="1"/>
+    <w:lsdException w:name="Smart Hyperlink" w:semiHidden="1" w:unhideWhenUsed="1"/>
+    <w:lsdException w:name="Hashtag" w:semiHidden="1" w:unhideWhenUsed="1"/>
+    <w:lsdException w:name="Unresolved Mention" w:semiHidden="1" w:unhideWhenUsed="1"/>
+    <w:lsdException w:name="Smart Link" w:semiHidden="1" w:unhideWhenUsed="1"/>
   </w:latentStyles>
   <w:style w:type="paragraph" w:default="1" w:styleId="Normal">
     <w:name w:val="Normal"/>

</xml_diff>

<commit_message>
Se agregó el nombre y la actividad de dperez-2017145 a InformacionDesarrolladores.docx
</commit_message>
<xml_diff>
--- a/InformacionDesarrolladores.docx
+++ b/InformacionDesarrolladores.docx
@@ -745,7 +745,7 @@
         </w:numPr>
       </w:pPr>
       <w:r>
-        <w:t>(Escribir nombre completo y número de carnet)</w:t>
+        <w:t>Daniel Alexander Pérez Ramos - 2017145</w:t>
       </w:r>
     </w:p>
     <w:p>
@@ -757,7 +757,7 @@
         </w:numPr>
       </w:pPr>
       <w:r>
-        <w:t>(Escribir actividad asignada)</w:t>
+        <w:t>Creación de 3 vistas (Empleado, producto y detalle venta).</w:t>
       </w:r>
     </w:p>
     <w:p>
@@ -2023,6 +2023,7 @@
     <w:lsdException w:name="HTML Sample" w:semiHidden="1" w:unhideWhenUsed="1"/>
     <w:lsdException w:name="HTML Typewriter" w:semiHidden="1" w:unhideWhenUsed="1"/>
     <w:lsdException w:name="HTML Variable" w:semiHidden="1" w:unhideWhenUsed="1"/>
+    <w:lsdException w:name="Normal Table" w:semiHidden="1" w:unhideWhenUsed="1"/>
     <w:lsdException w:name="annotation subject" w:semiHidden="1" w:unhideWhenUsed="1"/>
     <w:lsdException w:name="No List" w:semiHidden="1" w:unhideWhenUsed="1"/>
     <w:lsdException w:name="Outline List 1" w:semiHidden="1" w:unhideWhenUsed="1"/>
@@ -2065,8 +2066,11 @@
     <w:lsdException w:name="Table Contemporary" w:semiHidden="1" w:unhideWhenUsed="1"/>
     <w:lsdException w:name="Table Elegant" w:semiHidden="1" w:unhideWhenUsed="1"/>
     <w:lsdException w:name="Table Professional" w:semiHidden="1" w:unhideWhenUsed="1"/>
+    <w:lsdException w:name="Table Subtle 1" w:semiHidden="1" w:unhideWhenUsed="1"/>
     <w:lsdException w:name="Table Subtle 2" w:semiHidden="1" w:unhideWhenUsed="1"/>
     <w:lsdException w:name="Table Web 1" w:semiHidden="1" w:unhideWhenUsed="1"/>
+    <w:lsdException w:name="Table Web 2" w:semiHidden="1" w:unhideWhenUsed="1"/>
+    <w:lsdException w:name="Table Web 3" w:semiHidden="1" w:unhideWhenUsed="1"/>
     <w:lsdException w:name="Balloon Text" w:semiHidden="1" w:unhideWhenUsed="1"/>
     <w:lsdException w:name="Table Grid" w:uiPriority="39"/>
     <w:lsdException w:name="Table Theme" w:semiHidden="1" w:unhideWhenUsed="1"/>

</xml_diff>

<commit_message>
Se agregó el nombre y la actividad de clopez-2017539 a InformacionDesarrolladores.docx
</commit_message>
<xml_diff>
--- a/InformacionDesarrolladores.docx
+++ b/InformacionDesarrolladores.docx
@@ -1,6 +1,6 @@
 
 <file path=word/document.xml><?xml version="1.0" encoding="utf-8"?>
-<w:document xmlns:wpc="http://schemas.microsoft.com/office/word/2010/wordprocessingCanvas" xmlns:cx="http://schemas.microsoft.com/office/drawing/2014/chartex" xmlns:cx1="http://schemas.microsoft.com/office/drawing/2015/9/8/chartex" xmlns:cx2="http://schemas.microsoft.com/office/drawing/2015/10/21/chartex" xmlns:cx3="http://schemas.microsoft.com/office/drawing/2016/5/9/chartex" xmlns:cx4="http://schemas.microsoft.com/office/drawing/2016/5/10/chartex" xmlns:cx5="http://schemas.microsoft.com/office/drawing/2016/5/11/chartex" xmlns:cx6="http://schemas.microsoft.com/office/drawing/2016/5/12/chartex" xmlns:cx7="http://schemas.microsoft.com/office/drawing/2016/5/13/chartex" xmlns:cx8="http://schemas.microsoft.com/office/drawing/2016/5/14/chartex" xmlns:mc="http://schemas.openxmlformats.org/markup-compatibility/2006" xmlns:aink="http://schemas.microsoft.com/office/drawing/2016/ink" xmlns:am3d="http://schemas.microsoft.com/office/drawing/2017/model3d" xmlns:o="urn:schemas-microsoft-com:office:office" xmlns:r="http://schemas.openxmlformats.org/officeDocument/2006/relationships" xmlns:m="http://schemas.openxmlformats.org/officeDocument/2006/math" xmlns:v="urn:schemas-microsoft-com:vml" xmlns:wp14="http://schemas.microsoft.com/office/word/2010/wordprocessingDrawing" xmlns:wp="http://schemas.openxmlformats.org/drawingml/2006/wordprocessingDrawing" xmlns:w10="urn:schemas-microsoft-com:office:word" xmlns:w="http://schemas.openxmlformats.org/wordprocessingml/2006/main" xmlns:w14="http://schemas.microsoft.com/office/word/2010/wordml" xmlns:w15="http://schemas.microsoft.com/office/word/2012/wordml" xmlns:w16cex="http://schemas.microsoft.com/office/word/2018/wordml/cex" xmlns:w16cid="http://schemas.microsoft.com/office/word/2016/wordml/cid" xmlns:w16="http://schemas.microsoft.com/office/word/2018/wordml" xmlns:w16sdtdh="http://schemas.microsoft.com/office/word/2020/wordml/sdtdatahash" xmlns:w16se="http://schemas.microsoft.com/office/word/2015/wordml/symex" xmlns:wpg="http://schemas.microsoft.com/office/word/2010/wordprocessingGroup" xmlns:wpi="http://schemas.microsoft.com/office/word/2010/wordprocessingInk" xmlns:wne="http://schemas.microsoft.com/office/word/2006/wordml" xmlns:wps="http://schemas.microsoft.com/office/word/2010/wordprocessingShape" mc:Ignorable="w14 w15 w16se w16cid w16 w16cex w16sdtdh wp14">
+<w:document xmlns:wpc="http://schemas.microsoft.com/office/word/2010/wordprocessingCanvas" xmlns:cx="http://schemas.microsoft.com/office/drawing/2014/chartex" xmlns:mc="http://schemas.openxmlformats.org/markup-compatibility/2006" xmlns:o="urn:schemas-microsoft-com:office:office" xmlns:r="http://schemas.openxmlformats.org/officeDocument/2006/relationships" xmlns:m="http://schemas.openxmlformats.org/officeDocument/2006/math" xmlns:v="urn:schemas-microsoft-com:vml" xmlns:wp14="http://schemas.microsoft.com/office/word/2010/wordprocessingDrawing" xmlns:wp="http://schemas.openxmlformats.org/drawingml/2006/wordprocessingDrawing" xmlns:w10="urn:schemas-microsoft-com:office:word" xmlns:w="http://schemas.openxmlformats.org/wordprocessingml/2006/main" xmlns:w14="http://schemas.microsoft.com/office/word/2010/wordml" xmlns:w15="http://schemas.microsoft.com/office/word/2012/wordml" xmlns:w16se="http://schemas.microsoft.com/office/word/2015/wordml/symex" xmlns:wpg="http://schemas.microsoft.com/office/word/2010/wordprocessingGroup" xmlns:wpi="http://schemas.microsoft.com/office/word/2010/wordprocessingInk" xmlns:wne="http://schemas.microsoft.com/office/word/2006/wordml" xmlns:wps="http://schemas.microsoft.com/office/word/2010/wordprocessingShape" mc:Ignorable="w14 w15 w16se wp14">
   <w:body>
     <w:p>
       <w:pPr>
@@ -16,7 +16,7 @@
           <w:rFonts w:ascii="Arial" w:hAnsi="Arial" w:cs="Arial"/>
           <w:b/>
           <w:noProof/>
-          <w:lang w:eastAsia="es-GT"/>
+          <w:lang w:val="en-US"/>
         </w:rPr>
         <w:drawing>
           <wp:inline distT="0" distB="0" distL="0" distR="0" wp14:anchorId="61DA3BD1" wp14:editId="0C35A376">
@@ -590,9 +590,14 @@
           <w:numId w:val="7"/>
         </w:numPr>
       </w:pPr>
+      <w:proofErr w:type="spellStart"/>
       <w:r>
         <w:lastRenderedPageBreak/>
-        <w:t>Scrum Master</w:t>
+        <w:t>Scrum</w:t>
+      </w:r>
+      <w:proofErr w:type="spellEnd"/>
+      <w:r>
+        <w:t xml:space="preserve"> Master</w:t>
       </w:r>
     </w:p>
     <w:p>
@@ -627,8 +632,13 @@
           <w:numId w:val="7"/>
         </w:numPr>
       </w:pPr>
-      <w:r>
-        <w:t xml:space="preserve">Jose Daniel </w:t>
+      <w:proofErr w:type="spellStart"/>
+      <w:r>
+        <w:t>Jose</w:t>
+      </w:r>
+      <w:proofErr w:type="spellEnd"/>
+      <w:r>
+        <w:t xml:space="preserve"> Daniel </w:t>
       </w:r>
       <w:r>
         <w:t>López Marroquín</w:t>
@@ -649,7 +659,15 @@
         </w:numPr>
       </w:pPr>
       <w:r>
-        <w:t>Creación de la estructura del proyecto y creación de la clase conexión y creación de los servlets (controlador y validación).</w:t>
+        <w:t xml:space="preserve">Creación de la estructura del proyecto y creación de la clase conexión y creación de los </w:t>
+      </w:r>
+      <w:proofErr w:type="spellStart"/>
+      <w:r>
+        <w:t>servlets</w:t>
+      </w:r>
+      <w:proofErr w:type="spellEnd"/>
+      <w:r>
+        <w:t xml:space="preserve"> (controlador y validación).</w:t>
       </w:r>
     </w:p>
     <w:p>
@@ -672,8 +690,13 @@
           <w:numId w:val="7"/>
         </w:numPr>
       </w:pPr>
-      <w:r>
-        <w:t>Ihan Gilberto Alexander Marroquín Sequen - 2017441</w:t>
+      <w:proofErr w:type="spellStart"/>
+      <w:r>
+        <w:t>Ihan</w:t>
+      </w:r>
+      <w:proofErr w:type="spellEnd"/>
+      <w:r>
+        <w:t xml:space="preserve"> Gilberto Alexander Marroquín Sequen - 2017441</w:t>
       </w:r>
     </w:p>
     <w:p>
@@ -721,7 +744,15 @@
         </w:numPr>
       </w:pPr>
       <w:r>
-        <w:t>Creación de modelo de entidades, diagrama entidad relación y creación de 4 vistas (Login, Principal, Cliente y Ventas).</w:t>
+        <w:t>Creación de modelo de entidades, diagrama entidad relación y creación de 4 vistas (</w:t>
+      </w:r>
+      <w:proofErr w:type="spellStart"/>
+      <w:r>
+        <w:t>Login</w:t>
+      </w:r>
+      <w:proofErr w:type="spellEnd"/>
+      <w:r>
+        <w:t>, Principal, Cliente y Ventas).</w:t>
       </w:r>
     </w:p>
     <w:p>
@@ -961,7 +992,15 @@
         </w:numPr>
       </w:pPr>
       <w:r>
-        <w:t>(Escribir nombre completo y número de carnet)</w:t>
+        <w:t xml:space="preserve">Carlos Eduardo </w:t>
+      </w:r>
+      <w:proofErr w:type="spellStart"/>
+      <w:r>
+        <w:t>Lopez</w:t>
+      </w:r>
+      <w:proofErr w:type="spellEnd"/>
+      <w:r>
+        <w:t xml:space="preserve"> Castro - 2017539</w:t>
       </w:r>
     </w:p>
     <w:p>
@@ -973,8 +1012,18 @@
         </w:numPr>
       </w:pPr>
       <w:r>
-        <w:t>(Escribir actividad asignada)</w:t>
-      </w:r>
+        <w:t xml:space="preserve">Trabajar los </w:t>
+      </w:r>
+      <w:proofErr w:type="spellStart"/>
+      <w:r>
+        <w:t>servlets</w:t>
+      </w:r>
+      <w:proofErr w:type="spellEnd"/>
+      <w:r>
+        <w:t xml:space="preserve"> enteros (Controlador y Validación)</w:t>
+      </w:r>
+      <w:bookmarkStart w:id="0" w:name="_GoBack"/>
+      <w:bookmarkEnd w:id="0"/>
     </w:p>
     <w:p/>
     <w:p/>
@@ -1004,7 +1053,7 @@
 </file>
 
 <file path=word/endnotes.xml><?xml version="1.0" encoding="utf-8"?>
-<w:endnotes xmlns:wpc="http://schemas.microsoft.com/office/word/2010/wordprocessingCanvas" xmlns:cx="http://schemas.microsoft.com/office/drawing/2014/chartex" xmlns:cx1="http://schemas.microsoft.com/office/drawing/2015/9/8/chartex" xmlns:cx2="http://schemas.microsoft.com/office/drawing/2015/10/21/chartex" xmlns:cx3="http://schemas.microsoft.com/office/drawing/2016/5/9/chartex" xmlns:cx4="http://schemas.microsoft.com/office/drawing/2016/5/10/chartex" xmlns:cx5="http://schemas.microsoft.com/office/drawing/2016/5/11/chartex" xmlns:cx6="http://schemas.microsoft.com/office/drawing/2016/5/12/chartex" xmlns:cx7="http://schemas.microsoft.com/office/drawing/2016/5/13/chartex" xmlns:cx8="http://schemas.microsoft.com/office/drawing/2016/5/14/chartex" xmlns:mc="http://schemas.openxmlformats.org/markup-compatibility/2006" xmlns:aink="http://schemas.microsoft.com/office/drawing/2016/ink" xmlns:am3d="http://schemas.microsoft.com/office/drawing/2017/model3d" xmlns:o="urn:schemas-microsoft-com:office:office" xmlns:r="http://schemas.openxmlformats.org/officeDocument/2006/relationships" xmlns:m="http://schemas.openxmlformats.org/officeDocument/2006/math" xmlns:v="urn:schemas-microsoft-com:vml" xmlns:wp14="http://schemas.microsoft.com/office/word/2010/wordprocessingDrawing" xmlns:wp="http://schemas.openxmlformats.org/drawingml/2006/wordprocessingDrawing" xmlns:w10="urn:schemas-microsoft-com:office:word" xmlns:w="http://schemas.openxmlformats.org/wordprocessingml/2006/main" xmlns:w14="http://schemas.microsoft.com/office/word/2010/wordml" xmlns:w15="http://schemas.microsoft.com/office/word/2012/wordml" xmlns:w16cex="http://schemas.microsoft.com/office/word/2018/wordml/cex" xmlns:w16cid="http://schemas.microsoft.com/office/word/2016/wordml/cid" xmlns:w16="http://schemas.microsoft.com/office/word/2018/wordml" xmlns:w16sdtdh="http://schemas.microsoft.com/office/word/2020/wordml/sdtdatahash" xmlns:w16se="http://schemas.microsoft.com/office/word/2015/wordml/symex" xmlns:wpg="http://schemas.microsoft.com/office/word/2010/wordprocessingGroup" xmlns:wpi="http://schemas.microsoft.com/office/word/2010/wordprocessingInk" xmlns:wne="http://schemas.microsoft.com/office/word/2006/wordml" xmlns:wps="http://schemas.microsoft.com/office/word/2010/wordprocessingShape" mc:Ignorable="w14 w15 w16se w16cid w16 w16cex w16sdtdh wp14">
+<w:endnotes xmlns:wpc="http://schemas.microsoft.com/office/word/2010/wordprocessingCanvas" xmlns:cx="http://schemas.microsoft.com/office/drawing/2014/chartex" xmlns:mc="http://schemas.openxmlformats.org/markup-compatibility/2006" xmlns:o="urn:schemas-microsoft-com:office:office" xmlns:r="http://schemas.openxmlformats.org/officeDocument/2006/relationships" xmlns:m="http://schemas.openxmlformats.org/officeDocument/2006/math" xmlns:v="urn:schemas-microsoft-com:vml" xmlns:wp14="http://schemas.microsoft.com/office/word/2010/wordprocessingDrawing" xmlns:wp="http://schemas.openxmlformats.org/drawingml/2006/wordprocessingDrawing" xmlns:w10="urn:schemas-microsoft-com:office:word" xmlns:w="http://schemas.openxmlformats.org/wordprocessingml/2006/main" xmlns:w14="http://schemas.microsoft.com/office/word/2010/wordml" xmlns:w15="http://schemas.microsoft.com/office/word/2012/wordml" xmlns:w16se="http://schemas.microsoft.com/office/word/2015/wordml/symex" xmlns:wpg="http://schemas.microsoft.com/office/word/2010/wordprocessingGroup" xmlns:wpi="http://schemas.microsoft.com/office/word/2010/wordprocessingInk" xmlns:wne="http://schemas.microsoft.com/office/word/2006/wordml" xmlns:wps="http://schemas.microsoft.com/office/word/2010/wordprocessingShape" mc:Ignorable="w14 w15 w16se wp14">
   <w:endnote w:type="separator" w:id="-1">
     <w:p>
       <w:pPr>
@@ -1029,7 +1078,7 @@
 </file>
 
 <file path=word/footer1.xml><?xml version="1.0" encoding="utf-8"?>
-<w:ftr xmlns:wpc="http://schemas.microsoft.com/office/word/2010/wordprocessingCanvas" xmlns:cx="http://schemas.microsoft.com/office/drawing/2014/chartex" xmlns:cx1="http://schemas.microsoft.com/office/drawing/2015/9/8/chartex" xmlns:cx2="http://schemas.microsoft.com/office/drawing/2015/10/21/chartex" xmlns:cx3="http://schemas.microsoft.com/office/drawing/2016/5/9/chartex" xmlns:cx4="http://schemas.microsoft.com/office/drawing/2016/5/10/chartex" xmlns:cx5="http://schemas.microsoft.com/office/drawing/2016/5/11/chartex" xmlns:cx6="http://schemas.microsoft.com/office/drawing/2016/5/12/chartex" xmlns:cx7="http://schemas.microsoft.com/office/drawing/2016/5/13/chartex" xmlns:cx8="http://schemas.microsoft.com/office/drawing/2016/5/14/chartex" xmlns:mc="http://schemas.openxmlformats.org/markup-compatibility/2006" xmlns:aink="http://schemas.microsoft.com/office/drawing/2016/ink" xmlns:am3d="http://schemas.microsoft.com/office/drawing/2017/model3d" xmlns:o="urn:schemas-microsoft-com:office:office" xmlns:r="http://schemas.openxmlformats.org/officeDocument/2006/relationships" xmlns:m="http://schemas.openxmlformats.org/officeDocument/2006/math" xmlns:v="urn:schemas-microsoft-com:vml" xmlns:wp14="http://schemas.microsoft.com/office/word/2010/wordprocessingDrawing" xmlns:wp="http://schemas.openxmlformats.org/drawingml/2006/wordprocessingDrawing" xmlns:w10="urn:schemas-microsoft-com:office:word" xmlns:w="http://schemas.openxmlformats.org/wordprocessingml/2006/main" xmlns:w14="http://schemas.microsoft.com/office/word/2010/wordml" xmlns:w15="http://schemas.microsoft.com/office/word/2012/wordml" xmlns:w16cex="http://schemas.microsoft.com/office/word/2018/wordml/cex" xmlns:w16cid="http://schemas.microsoft.com/office/word/2016/wordml/cid" xmlns:w16="http://schemas.microsoft.com/office/word/2018/wordml" xmlns:w16sdtdh="http://schemas.microsoft.com/office/word/2020/wordml/sdtdatahash" xmlns:w16se="http://schemas.microsoft.com/office/word/2015/wordml/symex" xmlns:wpg="http://schemas.microsoft.com/office/word/2010/wordprocessingGroup" xmlns:wpi="http://schemas.microsoft.com/office/word/2010/wordprocessingInk" xmlns:wne="http://schemas.microsoft.com/office/word/2006/wordml" xmlns:wps="http://schemas.microsoft.com/office/word/2010/wordprocessingShape" mc:Ignorable="w14 w15 w16se w16cid w16 w16cex w16sdtdh wp14">
+<w:ftr xmlns:wpc="http://schemas.microsoft.com/office/word/2010/wordprocessingCanvas" xmlns:cx="http://schemas.microsoft.com/office/drawing/2014/chartex" xmlns:mc="http://schemas.openxmlformats.org/markup-compatibility/2006" xmlns:o="urn:schemas-microsoft-com:office:office" xmlns:r="http://schemas.openxmlformats.org/officeDocument/2006/relationships" xmlns:m="http://schemas.openxmlformats.org/officeDocument/2006/math" xmlns:v="urn:schemas-microsoft-com:vml" xmlns:wp14="http://schemas.microsoft.com/office/word/2010/wordprocessingDrawing" xmlns:wp="http://schemas.openxmlformats.org/drawingml/2006/wordprocessingDrawing" xmlns:w10="urn:schemas-microsoft-com:office:word" xmlns:w="http://schemas.openxmlformats.org/wordprocessingml/2006/main" xmlns:w14="http://schemas.microsoft.com/office/word/2010/wordml" xmlns:w15="http://schemas.microsoft.com/office/word/2012/wordml" xmlns:w16se="http://schemas.microsoft.com/office/word/2015/wordml/symex" xmlns:wpg="http://schemas.microsoft.com/office/word/2010/wordprocessingGroup" xmlns:wpi="http://schemas.microsoft.com/office/word/2010/wordprocessingInk" xmlns:wne="http://schemas.microsoft.com/office/word/2006/wordml" xmlns:wps="http://schemas.microsoft.com/office/word/2010/wordprocessingShape" mc:Ignorable="w14 w15 w16se wp14">
   <w:sdt>
     <w:sdtPr>
       <w:id w:val="1653106095"/>
@@ -1076,7 +1125,7 @@
 </file>
 
 <file path=word/footnotes.xml><?xml version="1.0" encoding="utf-8"?>
-<w:footnotes xmlns:wpc="http://schemas.microsoft.com/office/word/2010/wordprocessingCanvas" xmlns:cx="http://schemas.microsoft.com/office/drawing/2014/chartex" xmlns:cx1="http://schemas.microsoft.com/office/drawing/2015/9/8/chartex" xmlns:cx2="http://schemas.microsoft.com/office/drawing/2015/10/21/chartex" xmlns:cx3="http://schemas.microsoft.com/office/drawing/2016/5/9/chartex" xmlns:cx4="http://schemas.microsoft.com/office/drawing/2016/5/10/chartex" xmlns:cx5="http://schemas.microsoft.com/office/drawing/2016/5/11/chartex" xmlns:cx6="http://schemas.microsoft.com/office/drawing/2016/5/12/chartex" xmlns:cx7="http://schemas.microsoft.com/office/drawing/2016/5/13/chartex" xmlns:cx8="http://schemas.microsoft.com/office/drawing/2016/5/14/chartex" xmlns:mc="http://schemas.openxmlformats.org/markup-compatibility/2006" xmlns:aink="http://schemas.microsoft.com/office/drawing/2016/ink" xmlns:am3d="http://schemas.microsoft.com/office/drawing/2017/model3d" xmlns:o="urn:schemas-microsoft-com:office:office" xmlns:r="http://schemas.openxmlformats.org/officeDocument/2006/relationships" xmlns:m="http://schemas.openxmlformats.org/officeDocument/2006/math" xmlns:v="urn:schemas-microsoft-com:vml" xmlns:wp14="http://schemas.microsoft.com/office/word/2010/wordprocessingDrawing" xmlns:wp="http://schemas.openxmlformats.org/drawingml/2006/wordprocessingDrawing" xmlns:w10="urn:schemas-microsoft-com:office:word" xmlns:w="http://schemas.openxmlformats.org/wordprocessingml/2006/main" xmlns:w14="http://schemas.microsoft.com/office/word/2010/wordml" xmlns:w15="http://schemas.microsoft.com/office/word/2012/wordml" xmlns:w16cex="http://schemas.microsoft.com/office/word/2018/wordml/cex" xmlns:w16cid="http://schemas.microsoft.com/office/word/2016/wordml/cid" xmlns:w16="http://schemas.microsoft.com/office/word/2018/wordml" xmlns:w16sdtdh="http://schemas.microsoft.com/office/word/2020/wordml/sdtdatahash" xmlns:w16se="http://schemas.microsoft.com/office/word/2015/wordml/symex" xmlns:wpg="http://schemas.microsoft.com/office/word/2010/wordprocessingGroup" xmlns:wpi="http://schemas.microsoft.com/office/word/2010/wordprocessingInk" xmlns:wne="http://schemas.microsoft.com/office/word/2006/wordml" xmlns:wps="http://schemas.microsoft.com/office/word/2010/wordprocessingShape" mc:Ignorable="w14 w15 w16se w16cid w16 w16cex w16sdtdh wp14">
+<w:footnotes xmlns:wpc="http://schemas.microsoft.com/office/word/2010/wordprocessingCanvas" xmlns:cx="http://schemas.microsoft.com/office/drawing/2014/chartex" xmlns:mc="http://schemas.openxmlformats.org/markup-compatibility/2006" xmlns:o="urn:schemas-microsoft-com:office:office" xmlns:r="http://schemas.openxmlformats.org/officeDocument/2006/relationships" xmlns:m="http://schemas.openxmlformats.org/officeDocument/2006/math" xmlns:v="urn:schemas-microsoft-com:vml" xmlns:wp14="http://schemas.microsoft.com/office/word/2010/wordprocessingDrawing" xmlns:wp="http://schemas.openxmlformats.org/drawingml/2006/wordprocessingDrawing" xmlns:w10="urn:schemas-microsoft-com:office:word" xmlns:w="http://schemas.openxmlformats.org/wordprocessingml/2006/main" xmlns:w14="http://schemas.microsoft.com/office/word/2010/wordml" xmlns:w15="http://schemas.microsoft.com/office/word/2012/wordml" xmlns:w16se="http://schemas.microsoft.com/office/word/2015/wordml/symex" xmlns:wpg="http://schemas.microsoft.com/office/word/2010/wordprocessingGroup" xmlns:wpi="http://schemas.microsoft.com/office/word/2010/wordprocessingInk" xmlns:wne="http://schemas.microsoft.com/office/word/2006/wordml" xmlns:wps="http://schemas.microsoft.com/office/word/2010/wordprocessingShape" mc:Ignorable="w14 w15 w16se wp14">
   <w:footnote w:type="separator" w:id="-1">
     <w:p>
       <w:pPr>
@@ -1101,7 +1150,7 @@
 </file>
 
 <file path=word/header1.xml><?xml version="1.0" encoding="utf-8"?>
-<w:hdr xmlns:wpc="http://schemas.microsoft.com/office/word/2010/wordprocessingCanvas" xmlns:cx="http://schemas.microsoft.com/office/drawing/2014/chartex" xmlns:cx1="http://schemas.microsoft.com/office/drawing/2015/9/8/chartex" xmlns:cx2="http://schemas.microsoft.com/office/drawing/2015/10/21/chartex" xmlns:cx3="http://schemas.microsoft.com/office/drawing/2016/5/9/chartex" xmlns:cx4="http://schemas.microsoft.com/office/drawing/2016/5/10/chartex" xmlns:cx5="http://schemas.microsoft.com/office/drawing/2016/5/11/chartex" xmlns:cx6="http://schemas.microsoft.com/office/drawing/2016/5/12/chartex" xmlns:cx7="http://schemas.microsoft.com/office/drawing/2016/5/13/chartex" xmlns:cx8="http://schemas.microsoft.com/office/drawing/2016/5/14/chartex" xmlns:mc="http://schemas.openxmlformats.org/markup-compatibility/2006" xmlns:aink="http://schemas.microsoft.com/office/drawing/2016/ink" xmlns:am3d="http://schemas.microsoft.com/office/drawing/2017/model3d" xmlns:o="urn:schemas-microsoft-com:office:office" xmlns:r="http://schemas.openxmlformats.org/officeDocument/2006/relationships" xmlns:m="http://schemas.openxmlformats.org/officeDocument/2006/math" xmlns:v="urn:schemas-microsoft-com:vml" xmlns:wp14="http://schemas.microsoft.com/office/word/2010/wordprocessingDrawing" xmlns:wp="http://schemas.openxmlformats.org/drawingml/2006/wordprocessingDrawing" xmlns:w10="urn:schemas-microsoft-com:office:word" xmlns:w="http://schemas.openxmlformats.org/wordprocessingml/2006/main" xmlns:w14="http://schemas.microsoft.com/office/word/2010/wordml" xmlns:w15="http://schemas.microsoft.com/office/word/2012/wordml" xmlns:w16cex="http://schemas.microsoft.com/office/word/2018/wordml/cex" xmlns:w16cid="http://schemas.microsoft.com/office/word/2016/wordml/cid" xmlns:w16="http://schemas.microsoft.com/office/word/2018/wordml" xmlns:w16sdtdh="http://schemas.microsoft.com/office/word/2020/wordml/sdtdatahash" xmlns:w16se="http://schemas.microsoft.com/office/word/2015/wordml/symex" xmlns:wpg="http://schemas.microsoft.com/office/word/2010/wordprocessingGroup" xmlns:wpi="http://schemas.microsoft.com/office/word/2010/wordprocessingInk" xmlns:wne="http://schemas.microsoft.com/office/word/2006/wordml" xmlns:wps="http://schemas.microsoft.com/office/word/2010/wordprocessingShape" mc:Ignorable="w14 w15 w16se w16cid w16 w16cex w16sdtdh wp14">
+<w:hdr xmlns:wpc="http://schemas.microsoft.com/office/word/2010/wordprocessingCanvas" xmlns:cx="http://schemas.microsoft.com/office/drawing/2014/chartex" xmlns:mc="http://schemas.openxmlformats.org/markup-compatibility/2006" xmlns:o="urn:schemas-microsoft-com:office:office" xmlns:r="http://schemas.openxmlformats.org/officeDocument/2006/relationships" xmlns:m="http://schemas.openxmlformats.org/officeDocument/2006/math" xmlns:v="urn:schemas-microsoft-com:vml" xmlns:wp14="http://schemas.microsoft.com/office/word/2010/wordprocessingDrawing" xmlns:wp="http://schemas.openxmlformats.org/drawingml/2006/wordprocessingDrawing" xmlns:w10="urn:schemas-microsoft-com:office:word" xmlns:w="http://schemas.openxmlformats.org/wordprocessingml/2006/main" xmlns:w14="http://schemas.microsoft.com/office/word/2010/wordml" xmlns:w15="http://schemas.microsoft.com/office/word/2012/wordml" xmlns:w16se="http://schemas.microsoft.com/office/word/2015/wordml/symex" xmlns:wpg="http://schemas.microsoft.com/office/word/2010/wordprocessingGroup" xmlns:wpi="http://schemas.microsoft.com/office/word/2010/wordprocessingInk" xmlns:wne="http://schemas.microsoft.com/office/word/2006/wordml" xmlns:wps="http://schemas.microsoft.com/office/word/2010/wordprocessingShape" mc:Ignorable="w14 w15 w16se wp14">
   <w:p>
     <w:pPr>
       <w:pStyle w:val="Encabezado"/>
@@ -1111,7 +1160,7 @@
 </file>
 
 <file path=word/numbering.xml><?xml version="1.0" encoding="utf-8"?>
-<w:numbering xmlns:wpc="http://schemas.microsoft.com/office/word/2010/wordprocessingCanvas" xmlns:cx="http://schemas.microsoft.com/office/drawing/2014/chartex" xmlns:cx1="http://schemas.microsoft.com/office/drawing/2015/9/8/chartex" xmlns:cx2="http://schemas.microsoft.com/office/drawing/2015/10/21/chartex" xmlns:cx3="http://schemas.microsoft.com/office/drawing/2016/5/9/chartex" xmlns:cx4="http://schemas.microsoft.com/office/drawing/2016/5/10/chartex" xmlns:cx5="http://schemas.microsoft.com/office/drawing/2016/5/11/chartex" xmlns:cx6="http://schemas.microsoft.com/office/drawing/2016/5/12/chartex" xmlns:cx7="http://schemas.microsoft.com/office/drawing/2016/5/13/chartex" xmlns:cx8="http://schemas.microsoft.com/office/drawing/2016/5/14/chartex" xmlns:mc="http://schemas.openxmlformats.org/markup-compatibility/2006" xmlns:aink="http://schemas.microsoft.com/office/drawing/2016/ink" xmlns:am3d="http://schemas.microsoft.com/office/drawing/2017/model3d" xmlns:o="urn:schemas-microsoft-com:office:office" xmlns:r="http://schemas.openxmlformats.org/officeDocument/2006/relationships" xmlns:m="http://schemas.openxmlformats.org/officeDocument/2006/math" xmlns:v="urn:schemas-microsoft-com:vml" xmlns:wp14="http://schemas.microsoft.com/office/word/2010/wordprocessingDrawing" xmlns:wp="http://schemas.openxmlformats.org/drawingml/2006/wordprocessingDrawing" xmlns:w10="urn:schemas-microsoft-com:office:word" xmlns:w="http://schemas.openxmlformats.org/wordprocessingml/2006/main" xmlns:w14="http://schemas.microsoft.com/office/word/2010/wordml" xmlns:w15="http://schemas.microsoft.com/office/word/2012/wordml" xmlns:w16cex="http://schemas.microsoft.com/office/word/2018/wordml/cex" xmlns:w16cid="http://schemas.microsoft.com/office/word/2016/wordml/cid" xmlns:w16="http://schemas.microsoft.com/office/word/2018/wordml" xmlns:w16sdtdh="http://schemas.microsoft.com/office/word/2020/wordml/sdtdatahash" xmlns:w16se="http://schemas.microsoft.com/office/word/2015/wordml/symex" xmlns:wpg="http://schemas.microsoft.com/office/word/2010/wordprocessingGroup" xmlns:wpi="http://schemas.microsoft.com/office/word/2010/wordprocessingInk" xmlns:wne="http://schemas.microsoft.com/office/word/2006/wordml" xmlns:wps="http://schemas.microsoft.com/office/word/2010/wordprocessingShape" mc:Ignorable="w14 w15 w16se w16cid w16 w16cex w16sdtdh wp14">
+<w:numbering xmlns:wpc="http://schemas.microsoft.com/office/word/2010/wordprocessingCanvas" xmlns:cx="http://schemas.microsoft.com/office/drawing/2014/chartex" xmlns:mc="http://schemas.openxmlformats.org/markup-compatibility/2006" xmlns:o="urn:schemas-microsoft-com:office:office" xmlns:r="http://schemas.openxmlformats.org/officeDocument/2006/relationships" xmlns:m="http://schemas.openxmlformats.org/officeDocument/2006/math" xmlns:v="urn:schemas-microsoft-com:vml" xmlns:wp14="http://schemas.microsoft.com/office/word/2010/wordprocessingDrawing" xmlns:wp="http://schemas.openxmlformats.org/drawingml/2006/wordprocessingDrawing" xmlns:w10="urn:schemas-microsoft-com:office:word" xmlns:w="http://schemas.openxmlformats.org/wordprocessingml/2006/main" xmlns:w14="http://schemas.microsoft.com/office/word/2010/wordml" xmlns:w15="http://schemas.microsoft.com/office/word/2012/wordml" xmlns:w16se="http://schemas.microsoft.com/office/word/2015/wordml/symex" xmlns:wpg="http://schemas.microsoft.com/office/word/2010/wordprocessingGroup" xmlns:wpi="http://schemas.microsoft.com/office/word/2010/wordprocessingInk" xmlns:wne="http://schemas.microsoft.com/office/word/2006/wordml" xmlns:wps="http://schemas.microsoft.com/office/word/2010/wordprocessingShape" mc:Ignorable="w14 w15 w16se wp14">
   <w:abstractNum w:abstractNumId="0" w15:restartNumberingAfterBreak="0">
     <w:nsid w:val="11692D7E"/>
     <w:multiLevelType w:val="hybridMultilevel"/>
@@ -1901,7 +1950,7 @@
 </file>
 
 <file path=word/styles.xml><?xml version="1.0" encoding="utf-8"?>
-<w:styles xmlns:mc="http://schemas.openxmlformats.org/markup-compatibility/2006" xmlns:r="http://schemas.openxmlformats.org/officeDocument/2006/relationships" xmlns:w="http://schemas.openxmlformats.org/wordprocessingml/2006/main" xmlns:w14="http://schemas.microsoft.com/office/word/2010/wordml" xmlns:w15="http://schemas.microsoft.com/office/word/2012/wordml" xmlns:w16cex="http://schemas.microsoft.com/office/word/2018/wordml/cex" xmlns:w16cid="http://schemas.microsoft.com/office/word/2016/wordml/cid" xmlns:w16="http://schemas.microsoft.com/office/word/2018/wordml" xmlns:w16sdtdh="http://schemas.microsoft.com/office/word/2020/wordml/sdtdatahash" xmlns:w16se="http://schemas.microsoft.com/office/word/2015/wordml/symex" mc:Ignorable="w14 w15 w16se w16cid w16 w16cex w16sdtdh">
+<w:styles xmlns:mc="http://schemas.openxmlformats.org/markup-compatibility/2006" xmlns:r="http://schemas.openxmlformats.org/officeDocument/2006/relationships" xmlns:w="http://schemas.openxmlformats.org/wordprocessingml/2006/main" xmlns:w14="http://schemas.microsoft.com/office/word/2010/wordml" xmlns:w15="http://schemas.microsoft.com/office/word/2012/wordml" xmlns:w16se="http://schemas.microsoft.com/office/word/2015/wordml/symex" mc:Ignorable="w14 w15 w16se">
   <w:docDefaults>
     <w:rPrDefault>
       <w:rPr>
@@ -1917,7 +1966,7 @@
       </w:pPr>
     </w:pPrDefault>
   </w:docDefaults>
-  <w:latentStyles w:defLockedState="0" w:defUIPriority="99" w:defSemiHidden="0" w:defUnhideWhenUsed="0" w:defQFormat="0" w:count="376">
+  <w:latentStyles w:defLockedState="0" w:defUIPriority="99" w:defSemiHidden="0" w:defUnhideWhenUsed="0" w:defQFormat="0" w:count="371">
     <w:lsdException w:name="Normal" w:uiPriority="0" w:qFormat="1"/>
     <w:lsdException w:name="heading 1" w:uiPriority="9" w:qFormat="1"/>
     <w:lsdException w:name="heading 2" w:semiHidden="1" w:uiPriority="9" w:unhideWhenUsed="1" w:qFormat="1"/>
@@ -2289,11 +2338,6 @@
     <w:lsdException w:name="List Table 5 Dark Accent 6" w:uiPriority="50"/>
     <w:lsdException w:name="List Table 6 Colorful Accent 6" w:uiPriority="51"/>
     <w:lsdException w:name="List Table 7 Colorful Accent 6" w:uiPriority="52"/>
-    <w:lsdException w:name="Mention" w:semiHidden="1" w:unhideWhenUsed="1"/>
-    <w:lsdException w:name="Smart Hyperlink" w:semiHidden="1" w:unhideWhenUsed="1"/>
-    <w:lsdException w:name="Hashtag" w:semiHidden="1" w:unhideWhenUsed="1"/>
-    <w:lsdException w:name="Unresolved Mention" w:semiHidden="1" w:unhideWhenUsed="1"/>
-    <w:lsdException w:name="Smart Link" w:semiHidden="1" w:unhideWhenUsed="1"/>
   </w:latentStyles>
   <w:style w:type="paragraph" w:default="1" w:styleId="Normal">
     <w:name w:val="Normal"/>
@@ -2809,7 +2853,7 @@
 </file>
 
 <file path=customXml/itemProps1.xml><?xml version="1.0" encoding="utf-8"?>
-<ds:datastoreItem xmlns:ds="http://schemas.openxmlformats.org/officeDocument/2006/customXml" ds:itemID="{8ED964FC-B614-4974-ABAB-00ADA8BDFFB4}">
+<ds:datastoreItem xmlns:ds="http://schemas.openxmlformats.org/officeDocument/2006/customXml" ds:itemID="{DE656A60-236B-4FFB-BAE7-450A6DB1574F}">
   <ds:schemaRefs>
     <ds:schemaRef ds:uri="http://schemas.openxmlformats.org/officeDocument/2006/bibliography"/>
   </ds:schemaRefs>

</xml_diff>

<commit_message>
Se agregó el nombre y la actividad de rhernandez-2017470 a Informacion Desarrolladores.docx
</commit_message>
<xml_diff>
--- a/InformacionDesarrolladores.docx
+++ b/InformacionDesarrolladores.docx
@@ -812,7 +812,7 @@
         </w:numPr>
       </w:pPr>
       <w:r>
-        <w:t>(Escribir nombre completo y número de carnet)</w:t>
+        <w:t>Rodrigo Gabriel Hernandez Flores - 2017470</w:t>
       </w:r>
     </w:p>
     <w:p>
@@ -822,208 +822,234 @@
           <w:ilvl w:val="1"/>
           <w:numId w:val="7"/>
         </w:numPr>
-      </w:pPr>
-      <w:r>
-        <w:t>(Escribir actividad asignada)</w:t>
-      </w:r>
-    </w:p>
-    <w:p>
-      <w:pPr>
-        <w:pStyle w:val="Prrafodelista"/>
-        <w:numPr>
-          <w:ilvl w:val="0"/>
-          <w:numId w:val="7"/>
-        </w:numPr>
-      </w:pPr>
-      <w:r>
-        <w:t>Programador #6</w:t>
-      </w:r>
-    </w:p>
-    <w:p>
-      <w:pPr>
-        <w:pStyle w:val="Prrafodelista"/>
-        <w:numPr>
-          <w:ilvl w:val="1"/>
-          <w:numId w:val="7"/>
-        </w:numPr>
-      </w:pPr>
-      <w:r>
-        <w:t>(Escribir nombre completo y número de carnet)</w:t>
-      </w:r>
-    </w:p>
-    <w:p>
-      <w:pPr>
-        <w:pStyle w:val="Prrafodelista"/>
-        <w:numPr>
-          <w:ilvl w:val="1"/>
-          <w:numId w:val="7"/>
-        </w:numPr>
-      </w:pPr>
-      <w:r>
-        <w:t>(Escribir actividad asignada)</w:t>
-      </w:r>
-    </w:p>
-    <w:p>
-      <w:pPr>
-        <w:pStyle w:val="Prrafodelista"/>
-        <w:numPr>
-          <w:ilvl w:val="0"/>
-          <w:numId w:val="7"/>
-        </w:numPr>
-      </w:pPr>
-      <w:r>
-        <w:t>Programador #7</w:t>
-      </w:r>
-    </w:p>
-    <w:p>
-      <w:pPr>
-        <w:pStyle w:val="Prrafodelista"/>
-        <w:numPr>
-          <w:ilvl w:val="1"/>
-          <w:numId w:val="7"/>
-        </w:numPr>
-      </w:pPr>
-      <w:r>
-        <w:t>(Escribir nombre completo y número de carnet)</w:t>
-      </w:r>
-    </w:p>
-    <w:p>
-      <w:pPr>
-        <w:pStyle w:val="Prrafodelista"/>
-        <w:numPr>
-          <w:ilvl w:val="1"/>
-          <w:numId w:val="7"/>
-        </w:numPr>
-      </w:pPr>
-      <w:r>
-        <w:t>(Escribir actividad asignada)</w:t>
-      </w:r>
-    </w:p>
-    <w:p>
-      <w:pPr>
-        <w:pStyle w:val="Prrafodelista"/>
-        <w:numPr>
-          <w:ilvl w:val="0"/>
-          <w:numId w:val="7"/>
-        </w:numPr>
-      </w:pPr>
-      <w:r>
-        <w:t>Programador #8</w:t>
-      </w:r>
-    </w:p>
-    <w:p>
-      <w:pPr>
-        <w:pStyle w:val="Prrafodelista"/>
-        <w:numPr>
-          <w:ilvl w:val="1"/>
-          <w:numId w:val="7"/>
-        </w:numPr>
-      </w:pPr>
-      <w:r>
-        <w:t>(Escribir nombre completo y número de carnet)</w:t>
-      </w:r>
-    </w:p>
-    <w:p>
-      <w:pPr>
-        <w:pStyle w:val="Prrafodelista"/>
-        <w:numPr>
-          <w:ilvl w:val="1"/>
-          <w:numId w:val="7"/>
-        </w:numPr>
-      </w:pPr>
-      <w:r>
-        <w:t>(Escribir actividad asignada)</w:t>
-      </w:r>
-    </w:p>
-    <w:p>
-      <w:pPr>
-        <w:pStyle w:val="Prrafodelista"/>
-        <w:numPr>
-          <w:ilvl w:val="0"/>
-          <w:numId w:val="7"/>
-        </w:numPr>
-      </w:pPr>
-      <w:r>
-        <w:t>Programador #9</w:t>
-      </w:r>
-    </w:p>
-    <w:p>
-      <w:pPr>
-        <w:pStyle w:val="Prrafodelista"/>
-        <w:numPr>
-          <w:ilvl w:val="1"/>
-          <w:numId w:val="7"/>
-        </w:numPr>
-      </w:pPr>
-      <w:r>
-        <w:t>(Escribir nombre completo y número de carnet)</w:t>
-      </w:r>
-    </w:p>
-    <w:p>
-      <w:pPr>
-        <w:pStyle w:val="Prrafodelista"/>
-        <w:numPr>
-          <w:ilvl w:val="1"/>
-          <w:numId w:val="7"/>
-        </w:numPr>
-      </w:pPr>
-      <w:r>
-        <w:t>(Escribir actividad asignada)</w:t>
-      </w:r>
-    </w:p>
-    <w:p>
-      <w:pPr>
-        <w:pStyle w:val="Prrafodelista"/>
-        <w:numPr>
-          <w:ilvl w:val="0"/>
-          <w:numId w:val="7"/>
-        </w:numPr>
-      </w:pPr>
-      <w:r>
-        <w:t>Programador #10</w:t>
-      </w:r>
-    </w:p>
-    <w:p>
-      <w:pPr>
-        <w:pStyle w:val="Prrafodelista"/>
-        <w:numPr>
-          <w:ilvl w:val="1"/>
-          <w:numId w:val="7"/>
-        </w:numPr>
-      </w:pPr>
-      <w:r>
-        <w:t xml:space="preserve">Carlos Eduardo </w:t>
+        <w:rPr>
+          <w:rFonts w:cs="Times New Roman"/>
+        </w:rPr>
+      </w:pPr>
+      <w:r>
+        <w:rPr>
+          <w:rFonts w:cs="Times New Roman"/>
+        </w:rPr>
+        <w:t xml:space="preserve">Modelo </w:t>
       </w:r>
       <w:proofErr w:type="spellStart"/>
       <w:r>
-        <w:t>Lopez</w:t>
+        <w:rPr>
+          <w:rFonts w:cs="Times New Roman"/>
+        </w:rPr>
+        <w:t>DetalleVenta</w:t>
       </w:r>
       <w:proofErr w:type="spellEnd"/>
       <w:r>
-        <w:t xml:space="preserve"> Castro - 2017539</w:t>
-      </w:r>
-    </w:p>
-    <w:p>
-      <w:pPr>
-        <w:pStyle w:val="Prrafodelista"/>
-        <w:numPr>
-          <w:ilvl w:val="1"/>
-          <w:numId w:val="7"/>
-        </w:numPr>
-      </w:pPr>
-      <w:r>
-        <w:t xml:space="preserve">Trabajar los </w:t>
-      </w:r>
-      <w:proofErr w:type="spellStart"/>
-      <w:r>
-        <w:t>servlets</w:t>
-      </w:r>
-      <w:proofErr w:type="spellEnd"/>
-      <w:r>
-        <w:t xml:space="preserve"> enteros (Controlador y Validación)</w:t>
+        <w:rPr>
+          <w:rFonts w:cs="Times New Roman"/>
+        </w:rPr>
+        <w:t xml:space="preserve"> y DetalleVentaDAO</w:t>
       </w:r>
       <w:bookmarkStart w:id="0" w:name="_GoBack"/>
       <w:bookmarkEnd w:id="0"/>
+      <w:r>
+        <w:rPr>
+          <w:rFonts w:cs="Times New Roman"/>
+        </w:rPr>
+        <w:t xml:space="preserve"> </w:t>
+      </w:r>
+    </w:p>
+    <w:p>
+      <w:pPr>
+        <w:pStyle w:val="Prrafodelista"/>
+        <w:numPr>
+          <w:ilvl w:val="0"/>
+          <w:numId w:val="7"/>
+        </w:numPr>
+      </w:pPr>
+      <w:r>
+        <w:t>Programador #6</w:t>
+      </w:r>
+    </w:p>
+    <w:p>
+      <w:pPr>
+        <w:pStyle w:val="Prrafodelista"/>
+        <w:numPr>
+          <w:ilvl w:val="1"/>
+          <w:numId w:val="7"/>
+        </w:numPr>
+      </w:pPr>
+      <w:r>
+        <w:t>(Escribir nombre completo y número de carnet)</w:t>
+      </w:r>
+    </w:p>
+    <w:p>
+      <w:pPr>
+        <w:pStyle w:val="Prrafodelista"/>
+        <w:numPr>
+          <w:ilvl w:val="1"/>
+          <w:numId w:val="7"/>
+        </w:numPr>
+      </w:pPr>
+      <w:r>
+        <w:t>(Escribir actividad asignada)</w:t>
+      </w:r>
+    </w:p>
+    <w:p>
+      <w:pPr>
+        <w:pStyle w:val="Prrafodelista"/>
+        <w:numPr>
+          <w:ilvl w:val="0"/>
+          <w:numId w:val="7"/>
+        </w:numPr>
+      </w:pPr>
+      <w:r>
+        <w:t>Programador #7</w:t>
+      </w:r>
+    </w:p>
+    <w:p>
+      <w:pPr>
+        <w:pStyle w:val="Prrafodelista"/>
+        <w:numPr>
+          <w:ilvl w:val="1"/>
+          <w:numId w:val="7"/>
+        </w:numPr>
+      </w:pPr>
+      <w:r>
+        <w:t>(Escribir nombre completo y número de carnet)</w:t>
+      </w:r>
+    </w:p>
+    <w:p>
+      <w:pPr>
+        <w:pStyle w:val="Prrafodelista"/>
+        <w:numPr>
+          <w:ilvl w:val="1"/>
+          <w:numId w:val="7"/>
+        </w:numPr>
+      </w:pPr>
+      <w:r>
+        <w:t>(Escribir actividad asignada)</w:t>
+      </w:r>
+    </w:p>
+    <w:p>
+      <w:pPr>
+        <w:pStyle w:val="Prrafodelista"/>
+        <w:numPr>
+          <w:ilvl w:val="0"/>
+          <w:numId w:val="7"/>
+        </w:numPr>
+      </w:pPr>
+      <w:r>
+        <w:t>Programador #8</w:t>
+      </w:r>
+    </w:p>
+    <w:p>
+      <w:pPr>
+        <w:pStyle w:val="Prrafodelista"/>
+        <w:numPr>
+          <w:ilvl w:val="1"/>
+          <w:numId w:val="7"/>
+        </w:numPr>
+      </w:pPr>
+      <w:r>
+        <w:t>(Escribir nombre completo y número de carnet)</w:t>
+      </w:r>
+    </w:p>
+    <w:p>
+      <w:pPr>
+        <w:pStyle w:val="Prrafodelista"/>
+        <w:numPr>
+          <w:ilvl w:val="1"/>
+          <w:numId w:val="7"/>
+        </w:numPr>
+      </w:pPr>
+      <w:r>
+        <w:t>(Escribir actividad asignada)</w:t>
+      </w:r>
+    </w:p>
+    <w:p>
+      <w:pPr>
+        <w:pStyle w:val="Prrafodelista"/>
+        <w:numPr>
+          <w:ilvl w:val="0"/>
+          <w:numId w:val="7"/>
+        </w:numPr>
+      </w:pPr>
+      <w:r>
+        <w:t>Programador #9</w:t>
+      </w:r>
+    </w:p>
+    <w:p>
+      <w:pPr>
+        <w:pStyle w:val="Prrafodelista"/>
+        <w:numPr>
+          <w:ilvl w:val="1"/>
+          <w:numId w:val="7"/>
+        </w:numPr>
+      </w:pPr>
+      <w:r>
+        <w:t>(Escribir nombre completo y número de carnet)</w:t>
+      </w:r>
+    </w:p>
+    <w:p>
+      <w:pPr>
+        <w:pStyle w:val="Prrafodelista"/>
+        <w:numPr>
+          <w:ilvl w:val="1"/>
+          <w:numId w:val="7"/>
+        </w:numPr>
+      </w:pPr>
+      <w:r>
+        <w:t>(Escribir actividad asignada)</w:t>
+      </w:r>
+    </w:p>
+    <w:p>
+      <w:pPr>
+        <w:pStyle w:val="Prrafodelista"/>
+        <w:numPr>
+          <w:ilvl w:val="0"/>
+          <w:numId w:val="7"/>
+        </w:numPr>
+      </w:pPr>
+      <w:r>
+        <w:t>Programador #10</w:t>
+      </w:r>
+    </w:p>
+    <w:p>
+      <w:pPr>
+        <w:pStyle w:val="Prrafodelista"/>
+        <w:numPr>
+          <w:ilvl w:val="1"/>
+          <w:numId w:val="7"/>
+        </w:numPr>
+      </w:pPr>
+      <w:r>
+        <w:t xml:space="preserve">Carlos Eduardo </w:t>
+      </w:r>
+      <w:proofErr w:type="spellStart"/>
+      <w:r>
+        <w:t>Lopez</w:t>
+      </w:r>
+      <w:proofErr w:type="spellEnd"/>
+      <w:r>
+        <w:t xml:space="preserve"> Castro - 2017539</w:t>
+      </w:r>
+    </w:p>
+    <w:p>
+      <w:pPr>
+        <w:pStyle w:val="Prrafodelista"/>
+        <w:numPr>
+          <w:ilvl w:val="1"/>
+          <w:numId w:val="7"/>
+        </w:numPr>
+      </w:pPr>
+      <w:r>
+        <w:t xml:space="preserve">Trabajar los </w:t>
+      </w:r>
+      <w:proofErr w:type="spellStart"/>
+      <w:r>
+        <w:t>servlets</w:t>
+      </w:r>
+      <w:proofErr w:type="spellEnd"/>
+      <w:r>
+        <w:t xml:space="preserve"> enteros (Controlador y Validación)</w:t>
+      </w:r>
     </w:p>
     <w:p/>
     <w:p/>
@@ -2853,7 +2879,7 @@
 </file>
 
 <file path=customXml/itemProps1.xml><?xml version="1.0" encoding="utf-8"?>
-<ds:datastoreItem xmlns:ds="http://schemas.openxmlformats.org/officeDocument/2006/customXml" ds:itemID="{DE656A60-236B-4FFB-BAE7-450A6DB1574F}">
+<ds:datastoreItem xmlns:ds="http://schemas.openxmlformats.org/officeDocument/2006/customXml" ds:itemID="{CE1AD764-B59D-45D2-BD6F-299F4D182925}">
   <ds:schemaRefs>
     <ds:schemaRef ds:uri="http://schemas.openxmlformats.org/officeDocument/2006/bibliography"/>
   </ds:schemaRefs>

</xml_diff>

<commit_message>
Se agregó el nombre y la actividad de Djuarez-2017510 a InformacionDesarroladores.docx
</commit_message>
<xml_diff>
--- a/InformacionDesarrolladores.docx
+++ b/InformacionDesarrolladores.docx
@@ -1,6 +1,6 @@
 
 <file path=word/document.xml><?xml version="1.0" encoding="utf-8"?>
-<w:document xmlns:wpc="http://schemas.microsoft.com/office/word/2010/wordprocessingCanvas" xmlns:cx="http://schemas.microsoft.com/office/drawing/2014/chartex" xmlns:mc="http://schemas.openxmlformats.org/markup-compatibility/2006" xmlns:o="urn:schemas-microsoft-com:office:office" xmlns:r="http://schemas.openxmlformats.org/officeDocument/2006/relationships" xmlns:m="http://schemas.openxmlformats.org/officeDocument/2006/math" xmlns:v="urn:schemas-microsoft-com:vml" xmlns:wp14="http://schemas.microsoft.com/office/word/2010/wordprocessingDrawing" xmlns:wp="http://schemas.openxmlformats.org/drawingml/2006/wordprocessingDrawing" xmlns:w10="urn:schemas-microsoft-com:office:word" xmlns:w="http://schemas.openxmlformats.org/wordprocessingml/2006/main" xmlns:w14="http://schemas.microsoft.com/office/word/2010/wordml" xmlns:w15="http://schemas.microsoft.com/office/word/2012/wordml" xmlns:w16se="http://schemas.microsoft.com/office/word/2015/wordml/symex" xmlns:wpg="http://schemas.microsoft.com/office/word/2010/wordprocessingGroup" xmlns:wpi="http://schemas.microsoft.com/office/word/2010/wordprocessingInk" xmlns:wne="http://schemas.microsoft.com/office/word/2006/wordml" xmlns:wps="http://schemas.microsoft.com/office/word/2010/wordprocessingShape" mc:Ignorable="w14 w15 w16se wp14">
+<w:document xmlns:ve="http://schemas.openxmlformats.org/markup-compatibility/2006" xmlns:o="urn:schemas-microsoft-com:office:office" xmlns:r="http://schemas.openxmlformats.org/officeDocument/2006/relationships" xmlns:m="http://schemas.openxmlformats.org/officeDocument/2006/math" xmlns:v="urn:schemas-microsoft-com:vml" xmlns:wp="http://schemas.openxmlformats.org/drawingml/2006/wordprocessingDrawing" xmlns:w10="urn:schemas-microsoft-com:office:word" xmlns:w="http://schemas.openxmlformats.org/wordprocessingml/2006/main" xmlns:wne="http://schemas.microsoft.com/office/word/2006/wordml">
   <w:body>
     <w:p>
       <w:pPr>
@@ -16,10 +16,10 @@
           <w:rFonts w:ascii="Arial" w:hAnsi="Arial" w:cs="Arial"/>
           <w:b/>
           <w:noProof/>
-          <w:lang w:val="en-US"/>
+          <w:lang w:val="es-ES" w:eastAsia="es-ES"/>
         </w:rPr>
         <w:drawing>
-          <wp:inline distT="0" distB="0" distL="0" distR="0" wp14:anchorId="61DA3BD1" wp14:editId="0C35A376">
+          <wp:inline distT="0" distB="0" distL="0" distR="0">
             <wp:extent cx="2249144" cy="847725"/>
             <wp:effectExtent l="0" t="0" r="0" b="0"/>
             <wp:docPr id="2" name="Imagen 2"/>
@@ -39,7 +39,7 @@
                     <a:blip r:embed="rId8" cstate="print">
                       <a:extLst>
                         <a:ext uri="{28A0092B-C50C-407E-A947-70E740481C1C}">
-                          <a14:useLocalDpi xmlns:a14="http://schemas.microsoft.com/office/drawing/2010/main" val="0"/>
+                          <a14:useLocalDpi xmlns:a14="http://schemas.microsoft.com/office/drawing/2010/main" xmlns:wps="http://schemas.microsoft.com/office/word/2010/wordprocessingShape" xmlns:wpi="http://schemas.microsoft.com/office/word/2010/wordprocessingInk" xmlns:wpg="http://schemas.microsoft.com/office/word/2010/wordprocessingGroup" xmlns:w16se="http://schemas.microsoft.com/office/word/2015/wordml/symex" xmlns:w15="http://schemas.microsoft.com/office/word/2012/wordml" xmlns:w14="http://schemas.microsoft.com/office/word/2010/wordml" xmlns:w="http://schemas.openxmlformats.org/wordprocessingml/2006/main" xmlns:w10="urn:schemas-microsoft-com:office:word" xmlns:wp14="http://schemas.microsoft.com/office/word/2010/wordprocessingDrawing" xmlns:v="urn:schemas-microsoft-com:vml" xmlns:o="urn:schemas-microsoft-com:office:office" xmlns:mc="http://schemas.openxmlformats.org/markup-compatibility/2006" xmlns:cx="http://schemas.microsoft.com/office/drawing/2014/chartex" xmlns:wpc="http://schemas.microsoft.com/office/word/2010/wordprocessingCanvas" xmlns="" val="0"/>
                         </a:ext>
                       </a:extLst>
                     </a:blip>
@@ -286,9 +286,6 @@
         <w:t>:</w:t>
       </w:r>
       <w:r>
-        <w:t xml:space="preserve"> </w:t>
-      </w:r>
-      <w:r>
         <w:t>Información desarrolladores</w:t>
       </w:r>
     </w:p>
@@ -543,13 +540,6 @@
           <w:sz w:val="24"/>
         </w:rPr>
         <w:t>septiembre</w:t>
-      </w:r>
-      <w:r>
-        <w:rPr>
-          <w:rFonts w:ascii="Times New Roman" w:hAnsi="Times New Roman" w:cs="Times New Roman"/>
-          <w:sz w:val="24"/>
-        </w:rPr>
-        <w:t xml:space="preserve"> </w:t>
       </w:r>
       <w:r>
         <w:rPr>
@@ -590,14 +580,9 @@
           <w:numId w:val="7"/>
         </w:numPr>
       </w:pPr>
-      <w:proofErr w:type="spellStart"/>
       <w:r>
         <w:lastRenderedPageBreak/>
-        <w:t>Scrum</w:t>
-      </w:r>
-      <w:proofErr w:type="spellEnd"/>
-      <w:r>
-        <w:t xml:space="preserve"> Master</w:t>
+        <w:t>Scrum Master</w:t>
       </w:r>
     </w:p>
     <w:p>
@@ -632,22 +617,11 @@
           <w:numId w:val="7"/>
         </w:numPr>
       </w:pPr>
-      <w:proofErr w:type="spellStart"/>
-      <w:r>
-        <w:t>Jose</w:t>
-      </w:r>
-      <w:proofErr w:type="spellEnd"/>
-      <w:r>
-        <w:t xml:space="preserve"> Daniel </w:t>
-      </w:r>
-      <w:r>
-        <w:t>López Marroquín</w:t>
-      </w:r>
-      <w:r>
-        <w:t xml:space="preserve"> </w:t>
-      </w:r>
-      <w:r>
-        <w:t>- 2017485</w:t>
+      <w:r>
+        <w:t xml:space="preserve">Jose Daniel </w:t>
+      </w:r>
+      <w:r>
+        <w:t>López Marroquín- 2017485</w:t>
       </w:r>
     </w:p>
     <w:p>
@@ -659,15 +633,7 @@
         </w:numPr>
       </w:pPr>
       <w:r>
-        <w:t xml:space="preserve">Creación de la estructura del proyecto y creación de la clase conexión y creación de los </w:t>
-      </w:r>
-      <w:proofErr w:type="spellStart"/>
-      <w:r>
-        <w:t>servlets</w:t>
-      </w:r>
-      <w:proofErr w:type="spellEnd"/>
-      <w:r>
-        <w:t xml:space="preserve"> (controlador y validación).</w:t>
+        <w:t>Creación de la estructura del proyecto y creación de la clase conexión y creación de los servlets (controlador y validación).</w:t>
       </w:r>
     </w:p>
     <w:p>
@@ -690,13 +656,8 @@
           <w:numId w:val="7"/>
         </w:numPr>
       </w:pPr>
-      <w:proofErr w:type="spellStart"/>
-      <w:r>
-        <w:t>Ihan</w:t>
-      </w:r>
-      <w:proofErr w:type="spellEnd"/>
-      <w:r>
-        <w:t xml:space="preserve"> Gilberto Alexander Marroquín Sequen - 2017441</w:t>
+      <w:r>
+        <w:t>Ihan Gilberto Alexander Marroquín Sequen - 2017441</w:t>
       </w:r>
     </w:p>
     <w:p>
@@ -744,15 +705,7 @@
         </w:numPr>
       </w:pPr>
       <w:r>
-        <w:t>Creación de modelo de entidades, diagrama entidad relación y creación de 4 vistas (</w:t>
-      </w:r>
-      <w:proofErr w:type="spellStart"/>
-      <w:r>
-        <w:t>Login</w:t>
-      </w:r>
-      <w:proofErr w:type="spellEnd"/>
-      <w:r>
-        <w:t>, Principal, Cliente y Ventas).</w:t>
+        <w:t>Creación de modelo de entidades, diagrama entidad relación y creación de 4 vistas (Login, Principal, Cliente y Ventas).</w:t>
       </w:r>
     </w:p>
     <w:p>
@@ -830,30 +783,10 @@
         <w:rPr>
           <w:rFonts w:cs="Times New Roman"/>
         </w:rPr>
-        <w:t xml:space="preserve">Modelo </w:t>
-      </w:r>
-      <w:proofErr w:type="spellStart"/>
-      <w:r>
-        <w:rPr>
-          <w:rFonts w:cs="Times New Roman"/>
-        </w:rPr>
-        <w:t>DetalleVenta</w:t>
-      </w:r>
-      <w:proofErr w:type="spellEnd"/>
-      <w:r>
-        <w:rPr>
-          <w:rFonts w:cs="Times New Roman"/>
-        </w:rPr>
-        <w:t xml:space="preserve"> y DetalleVentaDAO</w:t>
+        <w:t>Modelo DetalleVenta y DetalleVentaDAO</w:t>
       </w:r>
       <w:bookmarkStart w:id="0" w:name="_GoBack"/>
       <w:bookmarkEnd w:id="0"/>
-      <w:r>
-        <w:rPr>
-          <w:rFonts w:cs="Times New Roman"/>
-        </w:rPr>
-        <w:t xml:space="preserve"> </w:t>
-      </w:r>
     </w:p>
     <w:p>
       <w:pPr>
@@ -912,6 +845,42 @@
         </w:numPr>
       </w:pPr>
       <w:r>
+        <w:t>Daniel Oswaldo Juárez Herrera - 2017510</w:t>
+      </w:r>
+    </w:p>
+    <w:p>
+      <w:pPr>
+        <w:pStyle w:val="Prrafodelista"/>
+        <w:numPr>
+          <w:ilvl w:val="1"/>
+          <w:numId w:val="7"/>
+        </w:numPr>
+      </w:pPr>
+      <w:r>
+        <w:t>Modelo Empleado y EmpleadoDAO</w:t>
+      </w:r>
+    </w:p>
+    <w:p>
+      <w:pPr>
+        <w:pStyle w:val="Prrafodelista"/>
+        <w:numPr>
+          <w:ilvl w:val="0"/>
+          <w:numId w:val="7"/>
+        </w:numPr>
+      </w:pPr>
+      <w:r>
+        <w:t>Programador #8</w:t>
+      </w:r>
+    </w:p>
+    <w:p>
+      <w:pPr>
+        <w:pStyle w:val="Prrafodelista"/>
+        <w:numPr>
+          <w:ilvl w:val="1"/>
+          <w:numId w:val="7"/>
+        </w:numPr>
+      </w:pPr>
+      <w:r>
         <w:t>(Escribir nombre completo y número de carnet)</w:t>
       </w:r>
     </w:p>
@@ -936,7 +905,7 @@
         </w:numPr>
       </w:pPr>
       <w:r>
-        <w:t>Programador #8</w:t>
+        <w:t>Programador #9</w:t>
       </w:r>
     </w:p>
     <w:p>
@@ -972,7 +941,7 @@
         </w:numPr>
       </w:pPr>
       <w:r>
-        <w:t>Programador #9</w:t>
+        <w:t>Programador #10</w:t>
       </w:r>
     </w:p>
     <w:p>
@@ -984,7 +953,7 @@
         </w:numPr>
       </w:pPr>
       <w:r>
-        <w:t>(Escribir nombre completo y número de carnet)</w:t>
+        <w:t>Carlos Eduardo Lopez Castro - 2017539</w:t>
       </w:r>
     </w:p>
     <w:p>
@@ -996,59 +965,7 @@
         </w:numPr>
       </w:pPr>
       <w:r>
-        <w:t>(Escribir actividad asignada)</w:t>
-      </w:r>
-    </w:p>
-    <w:p>
-      <w:pPr>
-        <w:pStyle w:val="Prrafodelista"/>
-        <w:numPr>
-          <w:ilvl w:val="0"/>
-          <w:numId w:val="7"/>
-        </w:numPr>
-      </w:pPr>
-      <w:r>
-        <w:t>Programador #10</w:t>
-      </w:r>
-    </w:p>
-    <w:p>
-      <w:pPr>
-        <w:pStyle w:val="Prrafodelista"/>
-        <w:numPr>
-          <w:ilvl w:val="1"/>
-          <w:numId w:val="7"/>
-        </w:numPr>
-      </w:pPr>
-      <w:r>
-        <w:t xml:space="preserve">Carlos Eduardo </w:t>
-      </w:r>
-      <w:proofErr w:type="spellStart"/>
-      <w:r>
-        <w:t>Lopez</w:t>
-      </w:r>
-      <w:proofErr w:type="spellEnd"/>
-      <w:r>
-        <w:t xml:space="preserve"> Castro - 2017539</w:t>
-      </w:r>
-    </w:p>
-    <w:p>
-      <w:pPr>
-        <w:pStyle w:val="Prrafodelista"/>
-        <w:numPr>
-          <w:ilvl w:val="1"/>
-          <w:numId w:val="7"/>
-        </w:numPr>
-      </w:pPr>
-      <w:r>
-        <w:t xml:space="preserve">Trabajar los </w:t>
-      </w:r>
-      <w:proofErr w:type="spellStart"/>
-      <w:r>
-        <w:t>servlets</w:t>
-      </w:r>
-      <w:proofErr w:type="spellEnd"/>
-      <w:r>
-        <w:t xml:space="preserve"> enteros (Controlador y Validación)</w:t>
+        <w:t>Trabajar los servlets enteros (Controlador y Validación)</w:t>
       </w:r>
     </w:p>
     <w:p/>
@@ -1079,8 +996,8 @@
 </file>
 
 <file path=word/endnotes.xml><?xml version="1.0" encoding="utf-8"?>
-<w:endnotes xmlns:wpc="http://schemas.microsoft.com/office/word/2010/wordprocessingCanvas" xmlns:cx="http://schemas.microsoft.com/office/drawing/2014/chartex" xmlns:mc="http://schemas.openxmlformats.org/markup-compatibility/2006" xmlns:o="urn:schemas-microsoft-com:office:office" xmlns:r="http://schemas.openxmlformats.org/officeDocument/2006/relationships" xmlns:m="http://schemas.openxmlformats.org/officeDocument/2006/math" xmlns:v="urn:schemas-microsoft-com:vml" xmlns:wp14="http://schemas.microsoft.com/office/word/2010/wordprocessingDrawing" xmlns:wp="http://schemas.openxmlformats.org/drawingml/2006/wordprocessingDrawing" xmlns:w10="urn:schemas-microsoft-com:office:word" xmlns:w="http://schemas.openxmlformats.org/wordprocessingml/2006/main" xmlns:w14="http://schemas.microsoft.com/office/word/2010/wordml" xmlns:w15="http://schemas.microsoft.com/office/word/2012/wordml" xmlns:w16se="http://schemas.microsoft.com/office/word/2015/wordml/symex" xmlns:wpg="http://schemas.microsoft.com/office/word/2010/wordprocessingGroup" xmlns:wpi="http://schemas.microsoft.com/office/word/2010/wordprocessingInk" xmlns:wne="http://schemas.microsoft.com/office/word/2006/wordml" xmlns:wps="http://schemas.microsoft.com/office/word/2010/wordprocessingShape" mc:Ignorable="w14 w15 w16se wp14">
-  <w:endnote w:type="separator" w:id="-1">
+<w:endnotes xmlns:ve="http://schemas.openxmlformats.org/markup-compatibility/2006" xmlns:o="urn:schemas-microsoft-com:office:office" xmlns:r="http://schemas.openxmlformats.org/officeDocument/2006/relationships" xmlns:m="http://schemas.openxmlformats.org/officeDocument/2006/math" xmlns:v="urn:schemas-microsoft-com:vml" xmlns:wp="http://schemas.openxmlformats.org/drawingml/2006/wordprocessingDrawing" xmlns:w10="urn:schemas-microsoft-com:office:word" xmlns:w="http://schemas.openxmlformats.org/wordprocessingml/2006/main" xmlns:wne="http://schemas.microsoft.com/office/word/2006/wordml">
+  <w:endnote w:type="separator" w:id="0">
     <w:p>
       <w:pPr>
         <w:spacing w:after="0" w:line="240" w:lineRule="auto"/>
@@ -1090,7 +1007,7 @@
       </w:r>
     </w:p>
   </w:endnote>
-  <w:endnote w:type="continuationSeparator" w:id="0">
+  <w:endnote w:type="continuationSeparator" w:id="1">
     <w:p>
       <w:pPr>
         <w:spacing w:after="0" w:line="240" w:lineRule="auto"/>
@@ -1104,7 +1021,7 @@
 </file>
 
 <file path=word/footer1.xml><?xml version="1.0" encoding="utf-8"?>
-<w:ftr xmlns:wpc="http://schemas.microsoft.com/office/word/2010/wordprocessingCanvas" xmlns:cx="http://schemas.microsoft.com/office/drawing/2014/chartex" xmlns:mc="http://schemas.openxmlformats.org/markup-compatibility/2006" xmlns:o="urn:schemas-microsoft-com:office:office" xmlns:r="http://schemas.openxmlformats.org/officeDocument/2006/relationships" xmlns:m="http://schemas.openxmlformats.org/officeDocument/2006/math" xmlns:v="urn:schemas-microsoft-com:vml" xmlns:wp14="http://schemas.microsoft.com/office/word/2010/wordprocessingDrawing" xmlns:wp="http://schemas.openxmlformats.org/drawingml/2006/wordprocessingDrawing" xmlns:w10="urn:schemas-microsoft-com:office:word" xmlns:w="http://schemas.openxmlformats.org/wordprocessingml/2006/main" xmlns:w14="http://schemas.microsoft.com/office/word/2010/wordml" xmlns:w15="http://schemas.microsoft.com/office/word/2012/wordml" xmlns:w16se="http://schemas.microsoft.com/office/word/2015/wordml/symex" xmlns:wpg="http://schemas.microsoft.com/office/word/2010/wordprocessingGroup" xmlns:wpi="http://schemas.microsoft.com/office/word/2010/wordprocessingInk" xmlns:wne="http://schemas.microsoft.com/office/word/2006/wordml" xmlns:wps="http://schemas.microsoft.com/office/word/2010/wordprocessingShape" mc:Ignorable="w14 w15 w16se wp14">
+<w:ftr xmlns:ve="http://schemas.openxmlformats.org/markup-compatibility/2006" xmlns:o="urn:schemas-microsoft-com:office:office" xmlns:r="http://schemas.openxmlformats.org/officeDocument/2006/relationships" xmlns:m="http://schemas.openxmlformats.org/officeDocument/2006/math" xmlns:v="urn:schemas-microsoft-com:vml" xmlns:wp="http://schemas.openxmlformats.org/drawingml/2006/wordprocessingDrawing" xmlns:w10="urn:schemas-microsoft-com:office:word" xmlns:w="http://schemas.openxmlformats.org/wordprocessingml/2006/main" xmlns:wne="http://schemas.microsoft.com/office/word/2006/wordml">
   <w:sdt>
     <w:sdtPr>
       <w:id w:val="1653106095"/>
@@ -1113,7 +1030,6 @@
         <w:docPartUnique/>
       </w:docPartObj>
     </w:sdtPr>
-    <w:sdtEndPr/>
     <w:sdtContent>
       <w:p>
         <w:pPr>
@@ -1134,7 +1050,7 @@
             <w:noProof/>
             <w:lang w:val="es-ES"/>
           </w:rPr>
-          <w:t>2</w:t>
+          <w:t>1</w:t>
         </w:r>
         <w:r>
           <w:fldChar w:fldCharType="end"/>
@@ -1151,8 +1067,8 @@
 </file>
 
 <file path=word/footnotes.xml><?xml version="1.0" encoding="utf-8"?>
-<w:footnotes xmlns:wpc="http://schemas.microsoft.com/office/word/2010/wordprocessingCanvas" xmlns:cx="http://schemas.microsoft.com/office/drawing/2014/chartex" xmlns:mc="http://schemas.openxmlformats.org/markup-compatibility/2006" xmlns:o="urn:schemas-microsoft-com:office:office" xmlns:r="http://schemas.openxmlformats.org/officeDocument/2006/relationships" xmlns:m="http://schemas.openxmlformats.org/officeDocument/2006/math" xmlns:v="urn:schemas-microsoft-com:vml" xmlns:wp14="http://schemas.microsoft.com/office/word/2010/wordprocessingDrawing" xmlns:wp="http://schemas.openxmlformats.org/drawingml/2006/wordprocessingDrawing" xmlns:w10="urn:schemas-microsoft-com:office:word" xmlns:w="http://schemas.openxmlformats.org/wordprocessingml/2006/main" xmlns:w14="http://schemas.microsoft.com/office/word/2010/wordml" xmlns:w15="http://schemas.microsoft.com/office/word/2012/wordml" xmlns:w16se="http://schemas.microsoft.com/office/word/2015/wordml/symex" xmlns:wpg="http://schemas.microsoft.com/office/word/2010/wordprocessingGroup" xmlns:wpi="http://schemas.microsoft.com/office/word/2010/wordprocessingInk" xmlns:wne="http://schemas.microsoft.com/office/word/2006/wordml" xmlns:wps="http://schemas.microsoft.com/office/word/2010/wordprocessingShape" mc:Ignorable="w14 w15 w16se wp14">
-  <w:footnote w:type="separator" w:id="-1">
+<w:footnotes xmlns:ve="http://schemas.openxmlformats.org/markup-compatibility/2006" xmlns:o="urn:schemas-microsoft-com:office:office" xmlns:r="http://schemas.openxmlformats.org/officeDocument/2006/relationships" xmlns:m="http://schemas.openxmlformats.org/officeDocument/2006/math" xmlns:v="urn:schemas-microsoft-com:vml" xmlns:wp="http://schemas.openxmlformats.org/drawingml/2006/wordprocessingDrawing" xmlns:w10="urn:schemas-microsoft-com:office:word" xmlns:w="http://schemas.openxmlformats.org/wordprocessingml/2006/main" xmlns:wne="http://schemas.microsoft.com/office/word/2006/wordml">
+  <w:footnote w:type="separator" w:id="0">
     <w:p>
       <w:pPr>
         <w:spacing w:after="0" w:line="240" w:lineRule="auto"/>
@@ -1162,7 +1078,7 @@
       </w:r>
     </w:p>
   </w:footnote>
-  <w:footnote w:type="continuationSeparator" w:id="0">
+  <w:footnote w:type="continuationSeparator" w:id="1">
     <w:p>
       <w:pPr>
         <w:spacing w:after="0" w:line="240" w:lineRule="auto"/>
@@ -1176,7 +1092,7 @@
 </file>
 
 <file path=word/header1.xml><?xml version="1.0" encoding="utf-8"?>
-<w:hdr xmlns:wpc="http://schemas.microsoft.com/office/word/2010/wordprocessingCanvas" xmlns:cx="http://schemas.microsoft.com/office/drawing/2014/chartex" xmlns:mc="http://schemas.openxmlformats.org/markup-compatibility/2006" xmlns:o="urn:schemas-microsoft-com:office:office" xmlns:r="http://schemas.openxmlformats.org/officeDocument/2006/relationships" xmlns:m="http://schemas.openxmlformats.org/officeDocument/2006/math" xmlns:v="urn:schemas-microsoft-com:vml" xmlns:wp14="http://schemas.microsoft.com/office/word/2010/wordprocessingDrawing" xmlns:wp="http://schemas.openxmlformats.org/drawingml/2006/wordprocessingDrawing" xmlns:w10="urn:schemas-microsoft-com:office:word" xmlns:w="http://schemas.openxmlformats.org/wordprocessingml/2006/main" xmlns:w14="http://schemas.microsoft.com/office/word/2010/wordml" xmlns:w15="http://schemas.microsoft.com/office/word/2012/wordml" xmlns:w16se="http://schemas.microsoft.com/office/word/2015/wordml/symex" xmlns:wpg="http://schemas.microsoft.com/office/word/2010/wordprocessingGroup" xmlns:wpi="http://schemas.microsoft.com/office/word/2010/wordprocessingInk" xmlns:wne="http://schemas.microsoft.com/office/word/2006/wordml" xmlns:wps="http://schemas.microsoft.com/office/word/2010/wordprocessingShape" mc:Ignorable="w14 w15 w16se wp14">
+<w:hdr xmlns:ve="http://schemas.openxmlformats.org/markup-compatibility/2006" xmlns:o="urn:schemas-microsoft-com:office:office" xmlns:r="http://schemas.openxmlformats.org/officeDocument/2006/relationships" xmlns:m="http://schemas.openxmlformats.org/officeDocument/2006/math" xmlns:v="urn:schemas-microsoft-com:vml" xmlns:wp="http://schemas.openxmlformats.org/drawingml/2006/wordprocessingDrawing" xmlns:w10="urn:schemas-microsoft-com:office:word" xmlns:w="http://schemas.openxmlformats.org/wordprocessingml/2006/main" xmlns:wne="http://schemas.microsoft.com/office/word/2006/wordml">
   <w:p>
     <w:pPr>
       <w:pStyle w:val="Encabezado"/>
@@ -1186,8 +1102,8 @@
 </file>
 
 <file path=word/numbering.xml><?xml version="1.0" encoding="utf-8"?>
-<w:numbering xmlns:wpc="http://schemas.microsoft.com/office/word/2010/wordprocessingCanvas" xmlns:cx="http://schemas.microsoft.com/office/drawing/2014/chartex" xmlns:mc="http://schemas.openxmlformats.org/markup-compatibility/2006" xmlns:o="urn:schemas-microsoft-com:office:office" xmlns:r="http://schemas.openxmlformats.org/officeDocument/2006/relationships" xmlns:m="http://schemas.openxmlformats.org/officeDocument/2006/math" xmlns:v="urn:schemas-microsoft-com:vml" xmlns:wp14="http://schemas.microsoft.com/office/word/2010/wordprocessingDrawing" xmlns:wp="http://schemas.openxmlformats.org/drawingml/2006/wordprocessingDrawing" xmlns:w10="urn:schemas-microsoft-com:office:word" xmlns:w="http://schemas.openxmlformats.org/wordprocessingml/2006/main" xmlns:w14="http://schemas.microsoft.com/office/word/2010/wordml" xmlns:w15="http://schemas.microsoft.com/office/word/2012/wordml" xmlns:w16se="http://schemas.microsoft.com/office/word/2015/wordml/symex" xmlns:wpg="http://schemas.microsoft.com/office/word/2010/wordprocessingGroup" xmlns:wpi="http://schemas.microsoft.com/office/word/2010/wordprocessingInk" xmlns:wne="http://schemas.microsoft.com/office/word/2006/wordml" xmlns:wps="http://schemas.microsoft.com/office/word/2010/wordprocessingShape" mc:Ignorable="w14 w15 w16se wp14">
-  <w:abstractNum w:abstractNumId="0" w15:restartNumberingAfterBreak="0">
+<w:numbering xmlns:ve="http://schemas.openxmlformats.org/markup-compatibility/2006" xmlns:o="urn:schemas-microsoft-com:office:office" xmlns:r="http://schemas.openxmlformats.org/officeDocument/2006/relationships" xmlns:m="http://schemas.openxmlformats.org/officeDocument/2006/math" xmlns:v="urn:schemas-microsoft-com:vml" xmlns:wp="http://schemas.openxmlformats.org/drawingml/2006/wordprocessingDrawing" xmlns:w10="urn:schemas-microsoft-com:office:word" xmlns:w="http://schemas.openxmlformats.org/wordprocessingml/2006/main" xmlns:wne="http://schemas.microsoft.com/office/word/2006/wordml">
+  <w:abstractNum w:abstractNumId="0">
     <w:nsid w:val="11692D7E"/>
     <w:multiLevelType w:val="hybridMultilevel"/>
     <w:tmpl w:val="00A4E4CA"/>
@@ -1300,7 +1216,7 @@
       </w:rPr>
     </w:lvl>
   </w:abstractNum>
-  <w:abstractNum w:abstractNumId="1" w15:restartNumberingAfterBreak="0">
+  <w:abstractNum w:abstractNumId="1">
     <w:nsid w:val="121D0D34"/>
     <w:multiLevelType w:val="hybridMultilevel"/>
     <w:tmpl w:val="6844558E"/>
@@ -1413,7 +1329,7 @@
       </w:rPr>
     </w:lvl>
   </w:abstractNum>
-  <w:abstractNum w:abstractNumId="2" w15:restartNumberingAfterBreak="0">
+  <w:abstractNum w:abstractNumId="2">
     <w:nsid w:val="245D3846"/>
     <w:multiLevelType w:val="hybridMultilevel"/>
     <w:tmpl w:val="29E0FC56"/>
@@ -1526,7 +1442,7 @@
       </w:rPr>
     </w:lvl>
   </w:abstractNum>
-  <w:abstractNum w:abstractNumId="3" w15:restartNumberingAfterBreak="0">
+  <w:abstractNum w:abstractNumId="3">
     <w:nsid w:val="294F04CF"/>
     <w:multiLevelType w:val="hybridMultilevel"/>
     <w:tmpl w:val="5A70EC84"/>
@@ -1612,7 +1528,7 @@
       </w:pPr>
     </w:lvl>
   </w:abstractNum>
-  <w:abstractNum w:abstractNumId="4" w15:restartNumberingAfterBreak="0">
+  <w:abstractNum w:abstractNumId="4">
     <w:nsid w:val="50713429"/>
     <w:multiLevelType w:val="hybridMultilevel"/>
     <w:tmpl w:val="706AFF2E"/>
@@ -1725,7 +1641,7 @@
       </w:rPr>
     </w:lvl>
   </w:abstractNum>
-  <w:abstractNum w:abstractNumId="5" w15:restartNumberingAfterBreak="0">
+  <w:abstractNum w:abstractNumId="5">
     <w:nsid w:val="64124572"/>
     <w:multiLevelType w:val="hybridMultilevel"/>
     <w:tmpl w:val="B608FE14"/>
@@ -1838,7 +1754,7 @@
       </w:rPr>
     </w:lvl>
   </w:abstractNum>
-  <w:abstractNum w:abstractNumId="6" w15:restartNumberingAfterBreak="0">
+  <w:abstractNum w:abstractNumId="6">
     <w:nsid w:val="72E9328F"/>
     <w:multiLevelType w:val="hybridMultilevel"/>
     <w:tmpl w:val="A3661F44"/>
@@ -1976,7 +1892,7 @@
 </file>
 
 <file path=word/styles.xml><?xml version="1.0" encoding="utf-8"?>
-<w:styles xmlns:mc="http://schemas.openxmlformats.org/markup-compatibility/2006" xmlns:r="http://schemas.openxmlformats.org/officeDocument/2006/relationships" xmlns:w="http://schemas.openxmlformats.org/wordprocessingml/2006/main" xmlns:w14="http://schemas.microsoft.com/office/word/2010/wordml" xmlns:w15="http://schemas.microsoft.com/office/word/2012/wordml" xmlns:w16se="http://schemas.microsoft.com/office/word/2015/wordml/symex" mc:Ignorable="w14 w15 w16se">
+<w:styles xmlns:r="http://schemas.openxmlformats.org/officeDocument/2006/relationships" xmlns:w="http://schemas.openxmlformats.org/wordprocessingml/2006/main">
   <w:docDefaults>
     <w:rPrDefault>
       <w:rPr>
@@ -1992,378 +1908,144 @@
       </w:pPr>
     </w:pPrDefault>
   </w:docDefaults>
-  <w:latentStyles w:defLockedState="0" w:defUIPriority="99" w:defSemiHidden="0" w:defUnhideWhenUsed="0" w:defQFormat="0" w:count="371">
-    <w:lsdException w:name="Normal" w:uiPriority="0" w:qFormat="1"/>
-    <w:lsdException w:name="heading 1" w:uiPriority="9" w:qFormat="1"/>
-    <w:lsdException w:name="heading 2" w:semiHidden="1" w:uiPriority="9" w:unhideWhenUsed="1" w:qFormat="1"/>
-    <w:lsdException w:name="heading 3" w:semiHidden="1" w:uiPriority="9" w:unhideWhenUsed="1" w:qFormat="1"/>
-    <w:lsdException w:name="heading 4" w:semiHidden="1" w:uiPriority="9" w:unhideWhenUsed="1" w:qFormat="1"/>
-    <w:lsdException w:name="heading 5" w:semiHidden="1" w:uiPriority="9" w:unhideWhenUsed="1" w:qFormat="1"/>
-    <w:lsdException w:name="heading 6" w:semiHidden="1" w:uiPriority="9" w:unhideWhenUsed="1" w:qFormat="1"/>
-    <w:lsdException w:name="heading 7" w:semiHidden="1" w:uiPriority="9" w:unhideWhenUsed="1" w:qFormat="1"/>
-    <w:lsdException w:name="heading 8" w:semiHidden="1" w:uiPriority="9" w:unhideWhenUsed="1" w:qFormat="1"/>
-    <w:lsdException w:name="heading 9" w:semiHidden="1" w:uiPriority="9" w:unhideWhenUsed="1" w:qFormat="1"/>
-    <w:lsdException w:name="index 1" w:semiHidden="1" w:unhideWhenUsed="1"/>
-    <w:lsdException w:name="index 2" w:semiHidden="1" w:unhideWhenUsed="1"/>
-    <w:lsdException w:name="index 3" w:semiHidden="1" w:unhideWhenUsed="1"/>
-    <w:lsdException w:name="index 4" w:semiHidden="1" w:unhideWhenUsed="1"/>
-    <w:lsdException w:name="index 5" w:semiHidden="1" w:unhideWhenUsed="1"/>
-    <w:lsdException w:name="index 6" w:semiHidden="1" w:unhideWhenUsed="1"/>
-    <w:lsdException w:name="index 7" w:semiHidden="1" w:unhideWhenUsed="1"/>
-    <w:lsdException w:name="index 8" w:semiHidden="1" w:unhideWhenUsed="1"/>
-    <w:lsdException w:name="index 9" w:semiHidden="1" w:unhideWhenUsed="1"/>
-    <w:lsdException w:name="toc 1" w:semiHidden="1" w:uiPriority="39" w:unhideWhenUsed="1"/>
-    <w:lsdException w:name="toc 2" w:semiHidden="1" w:uiPriority="39" w:unhideWhenUsed="1"/>
-    <w:lsdException w:name="toc 3" w:semiHidden="1" w:uiPriority="39" w:unhideWhenUsed="1"/>
-    <w:lsdException w:name="toc 4" w:semiHidden="1" w:uiPriority="39" w:unhideWhenUsed="1"/>
-    <w:lsdException w:name="toc 5" w:semiHidden="1" w:uiPriority="39" w:unhideWhenUsed="1"/>
-    <w:lsdException w:name="toc 6" w:semiHidden="1" w:uiPriority="39" w:unhideWhenUsed="1"/>
-    <w:lsdException w:name="toc 7" w:semiHidden="1" w:uiPriority="39" w:unhideWhenUsed="1"/>
-    <w:lsdException w:name="toc 8" w:semiHidden="1" w:uiPriority="39" w:unhideWhenUsed="1"/>
-    <w:lsdException w:name="toc 9" w:semiHidden="1" w:uiPriority="39" w:unhideWhenUsed="1"/>
-    <w:lsdException w:name="Normal Indent" w:semiHidden="1" w:unhideWhenUsed="1"/>
-    <w:lsdException w:name="footnote text" w:semiHidden="1" w:unhideWhenUsed="1"/>
-    <w:lsdException w:name="annotation text" w:semiHidden="1" w:unhideWhenUsed="1"/>
-    <w:lsdException w:name="header" w:semiHidden="1" w:unhideWhenUsed="1"/>
-    <w:lsdException w:name="footer" w:semiHidden="1" w:unhideWhenUsed="1"/>
-    <w:lsdException w:name="index heading" w:semiHidden="1" w:unhideWhenUsed="1"/>
-    <w:lsdException w:name="caption" w:semiHidden="1" w:uiPriority="35" w:unhideWhenUsed="1" w:qFormat="1"/>
-    <w:lsdException w:name="table of figures" w:semiHidden="1" w:unhideWhenUsed="1"/>
-    <w:lsdException w:name="envelope address" w:semiHidden="1" w:unhideWhenUsed="1"/>
-    <w:lsdException w:name="envelope return" w:semiHidden="1" w:unhideWhenUsed="1"/>
-    <w:lsdException w:name="footnote reference" w:semiHidden="1" w:unhideWhenUsed="1"/>
-    <w:lsdException w:name="annotation reference" w:semiHidden="1" w:unhideWhenUsed="1"/>
-    <w:lsdException w:name="line number" w:semiHidden="1" w:unhideWhenUsed="1"/>
-    <w:lsdException w:name="page number" w:semiHidden="1" w:unhideWhenUsed="1"/>
-    <w:lsdException w:name="endnote reference" w:semiHidden="1" w:unhideWhenUsed="1"/>
-    <w:lsdException w:name="endnote text" w:semiHidden="1" w:unhideWhenUsed="1"/>
-    <w:lsdException w:name="table of authorities" w:semiHidden="1" w:unhideWhenUsed="1"/>
-    <w:lsdException w:name="macro" w:semiHidden="1" w:unhideWhenUsed="1"/>
-    <w:lsdException w:name="toa heading" w:semiHidden="1" w:unhideWhenUsed="1"/>
-    <w:lsdException w:name="List" w:semiHidden="1" w:unhideWhenUsed="1"/>
-    <w:lsdException w:name="List Bullet" w:semiHidden="1" w:unhideWhenUsed="1"/>
-    <w:lsdException w:name="List Number" w:semiHidden="1" w:unhideWhenUsed="1"/>
-    <w:lsdException w:name="List 2" w:semiHidden="1" w:unhideWhenUsed="1"/>
-    <w:lsdException w:name="List 3" w:semiHidden="1" w:unhideWhenUsed="1"/>
-    <w:lsdException w:name="List 4" w:semiHidden="1" w:unhideWhenUsed="1"/>
-    <w:lsdException w:name="List 5" w:semiHidden="1" w:unhideWhenUsed="1"/>
-    <w:lsdException w:name="List Bullet 2" w:semiHidden="1" w:unhideWhenUsed="1"/>
-    <w:lsdException w:name="List Bullet 3" w:semiHidden="1" w:unhideWhenUsed="1"/>
-    <w:lsdException w:name="List Bullet 4" w:semiHidden="1" w:unhideWhenUsed="1"/>
-    <w:lsdException w:name="List Bullet 5" w:semiHidden="1" w:unhideWhenUsed="1"/>
-    <w:lsdException w:name="List Number 2" w:semiHidden="1" w:unhideWhenUsed="1"/>
-    <w:lsdException w:name="List Number 3" w:semiHidden="1" w:unhideWhenUsed="1"/>
-    <w:lsdException w:name="List Number 4" w:semiHidden="1" w:unhideWhenUsed="1"/>
-    <w:lsdException w:name="List Number 5" w:semiHidden="1" w:unhideWhenUsed="1"/>
-    <w:lsdException w:name="Title" w:uiPriority="10" w:qFormat="1"/>
-    <w:lsdException w:name="Closing" w:semiHidden="1" w:unhideWhenUsed="1"/>
-    <w:lsdException w:name="Signature" w:semiHidden="1" w:unhideWhenUsed="1"/>
-    <w:lsdException w:name="Default Paragraph Font" w:semiHidden="1" w:uiPriority="1" w:unhideWhenUsed="1"/>
-    <w:lsdException w:name="Body Text" w:semiHidden="1" w:unhideWhenUsed="1"/>
-    <w:lsdException w:name="Body Text Indent" w:semiHidden="1" w:unhideWhenUsed="1"/>
-    <w:lsdException w:name="List Continue" w:semiHidden="1" w:unhideWhenUsed="1"/>
-    <w:lsdException w:name="List Continue 2" w:semiHidden="1" w:unhideWhenUsed="1"/>
-    <w:lsdException w:name="List Continue 3" w:semiHidden="1" w:unhideWhenUsed="1"/>
-    <w:lsdException w:name="List Continue 4" w:semiHidden="1" w:unhideWhenUsed="1"/>
-    <w:lsdException w:name="List Continue 5" w:semiHidden="1" w:unhideWhenUsed="1"/>
-    <w:lsdException w:name="Message Header" w:semiHidden="1" w:unhideWhenUsed="1"/>
-    <w:lsdException w:name="Subtitle" w:uiPriority="11" w:qFormat="1"/>
-    <w:lsdException w:name="Salutation" w:semiHidden="1" w:unhideWhenUsed="1"/>
-    <w:lsdException w:name="Date" w:semiHidden="1" w:unhideWhenUsed="1"/>
-    <w:lsdException w:name="Body Text First Indent" w:semiHidden="1" w:unhideWhenUsed="1"/>
-    <w:lsdException w:name="Body Text First Indent 2" w:semiHidden="1" w:unhideWhenUsed="1"/>
-    <w:lsdException w:name="Note Heading" w:semiHidden="1" w:unhideWhenUsed="1"/>
-    <w:lsdException w:name="Body Text 2" w:semiHidden="1" w:unhideWhenUsed="1"/>
-    <w:lsdException w:name="Body Text 3" w:semiHidden="1" w:unhideWhenUsed="1"/>
-    <w:lsdException w:name="Body Text Indent 2" w:semiHidden="1" w:unhideWhenUsed="1"/>
-    <w:lsdException w:name="Body Text Indent 3" w:semiHidden="1" w:unhideWhenUsed="1"/>
-    <w:lsdException w:name="Block Text" w:semiHidden="1" w:unhideWhenUsed="1"/>
-    <w:lsdException w:name="Hyperlink" w:semiHidden="1" w:unhideWhenUsed="1"/>
-    <w:lsdException w:name="FollowedHyperlink" w:semiHidden="1" w:unhideWhenUsed="1"/>
-    <w:lsdException w:name="Strong" w:uiPriority="22" w:qFormat="1"/>
-    <w:lsdException w:name="Emphasis" w:uiPriority="20" w:qFormat="1"/>
-    <w:lsdException w:name="Document Map" w:semiHidden="1" w:unhideWhenUsed="1"/>
-    <w:lsdException w:name="Plain Text" w:semiHidden="1" w:unhideWhenUsed="1"/>
-    <w:lsdException w:name="E-mail Signature" w:semiHidden="1" w:unhideWhenUsed="1"/>
-    <w:lsdException w:name="HTML Top of Form" w:semiHidden="1" w:unhideWhenUsed="1"/>
-    <w:lsdException w:name="HTML Bottom of Form" w:semiHidden="1" w:unhideWhenUsed="1"/>
-    <w:lsdException w:name="Normal (Web)" w:semiHidden="1" w:unhideWhenUsed="1"/>
-    <w:lsdException w:name="HTML Acronym" w:semiHidden="1" w:unhideWhenUsed="1"/>
-    <w:lsdException w:name="HTML Address" w:semiHidden="1" w:unhideWhenUsed="1"/>
-    <w:lsdException w:name="HTML Cite" w:semiHidden="1" w:unhideWhenUsed="1"/>
-    <w:lsdException w:name="HTML Code" w:semiHidden="1" w:unhideWhenUsed="1"/>
-    <w:lsdException w:name="HTML Definition" w:semiHidden="1" w:unhideWhenUsed="1"/>
-    <w:lsdException w:name="HTML Keyboard" w:semiHidden="1" w:unhideWhenUsed="1"/>
-    <w:lsdException w:name="HTML Preformatted" w:semiHidden="1" w:unhideWhenUsed="1"/>
-    <w:lsdException w:name="HTML Sample" w:semiHidden="1" w:unhideWhenUsed="1"/>
-    <w:lsdException w:name="HTML Typewriter" w:semiHidden="1" w:unhideWhenUsed="1"/>
-    <w:lsdException w:name="HTML Variable" w:semiHidden="1" w:unhideWhenUsed="1"/>
-    <w:lsdException w:name="Normal Table" w:semiHidden="1" w:unhideWhenUsed="1"/>
-    <w:lsdException w:name="annotation subject" w:semiHidden="1" w:unhideWhenUsed="1"/>
-    <w:lsdException w:name="No List" w:semiHidden="1" w:unhideWhenUsed="1"/>
-    <w:lsdException w:name="Outline List 1" w:semiHidden="1" w:unhideWhenUsed="1"/>
-    <w:lsdException w:name="Outline List 2" w:semiHidden="1" w:unhideWhenUsed="1"/>
-    <w:lsdException w:name="Outline List 3" w:semiHidden="1" w:unhideWhenUsed="1"/>
-    <w:lsdException w:name="Table Simple 1" w:semiHidden="1" w:unhideWhenUsed="1"/>
-    <w:lsdException w:name="Table Simple 2" w:semiHidden="1" w:unhideWhenUsed="1"/>
-    <w:lsdException w:name="Table Simple 3" w:semiHidden="1" w:unhideWhenUsed="1"/>
-    <w:lsdException w:name="Table Classic 1" w:semiHidden="1" w:unhideWhenUsed="1"/>
-    <w:lsdException w:name="Table Classic 2" w:semiHidden="1" w:unhideWhenUsed="1"/>
-    <w:lsdException w:name="Table Classic 3" w:semiHidden="1" w:unhideWhenUsed="1"/>
-    <w:lsdException w:name="Table Classic 4" w:semiHidden="1" w:unhideWhenUsed="1"/>
-    <w:lsdException w:name="Table Colorful 1" w:semiHidden="1" w:unhideWhenUsed="1"/>
-    <w:lsdException w:name="Table Colorful 2" w:semiHidden="1" w:unhideWhenUsed="1"/>
-    <w:lsdException w:name="Table Colorful 3" w:semiHidden="1" w:unhideWhenUsed="1"/>
-    <w:lsdException w:name="Table Columns 1" w:semiHidden="1" w:unhideWhenUsed="1"/>
-    <w:lsdException w:name="Table Columns 2" w:semiHidden="1" w:unhideWhenUsed="1"/>
-    <w:lsdException w:name="Table Columns 3" w:semiHidden="1" w:unhideWhenUsed="1"/>
-    <w:lsdException w:name="Table Columns 4" w:semiHidden="1" w:unhideWhenUsed="1"/>
-    <w:lsdException w:name="Table Columns 5" w:semiHidden="1" w:unhideWhenUsed="1"/>
-    <w:lsdException w:name="Table Grid 1" w:semiHidden="1" w:unhideWhenUsed="1"/>
-    <w:lsdException w:name="Table Grid 2" w:semiHidden="1" w:unhideWhenUsed="1"/>
-    <w:lsdException w:name="Table Grid 3" w:semiHidden="1" w:unhideWhenUsed="1"/>
-    <w:lsdException w:name="Table Grid 4" w:semiHidden="1" w:unhideWhenUsed="1"/>
-    <w:lsdException w:name="Table Grid 5" w:semiHidden="1" w:unhideWhenUsed="1"/>
-    <w:lsdException w:name="Table Grid 6" w:semiHidden="1" w:unhideWhenUsed="1"/>
-    <w:lsdException w:name="Table Grid 7" w:semiHidden="1" w:unhideWhenUsed="1"/>
-    <w:lsdException w:name="Table Grid 8" w:semiHidden="1" w:unhideWhenUsed="1"/>
-    <w:lsdException w:name="Table List 1" w:semiHidden="1" w:unhideWhenUsed="1"/>
-    <w:lsdException w:name="Table List 2" w:semiHidden="1" w:unhideWhenUsed="1"/>
-    <w:lsdException w:name="Table List 3" w:semiHidden="1" w:unhideWhenUsed="1"/>
-    <w:lsdException w:name="Table List 4" w:semiHidden="1" w:unhideWhenUsed="1"/>
-    <w:lsdException w:name="Table List 5" w:semiHidden="1" w:unhideWhenUsed="1"/>
-    <w:lsdException w:name="Table List 6" w:semiHidden="1" w:unhideWhenUsed="1"/>
-    <w:lsdException w:name="Table List 7" w:semiHidden="1" w:unhideWhenUsed="1"/>
-    <w:lsdException w:name="Table List 8" w:semiHidden="1" w:unhideWhenUsed="1"/>
-    <w:lsdException w:name="Table 3D effects 1" w:semiHidden="1" w:unhideWhenUsed="1"/>
-    <w:lsdException w:name="Table 3D effects 2" w:semiHidden="1" w:unhideWhenUsed="1"/>
-    <w:lsdException w:name="Table 3D effects 3" w:semiHidden="1" w:unhideWhenUsed="1"/>
-    <w:lsdException w:name="Table Contemporary" w:semiHidden="1" w:unhideWhenUsed="1"/>
-    <w:lsdException w:name="Table Elegant" w:semiHidden="1" w:unhideWhenUsed="1"/>
-    <w:lsdException w:name="Table Professional" w:semiHidden="1" w:unhideWhenUsed="1"/>
-    <w:lsdException w:name="Table Subtle 1" w:semiHidden="1" w:unhideWhenUsed="1"/>
-    <w:lsdException w:name="Table Subtle 2" w:semiHidden="1" w:unhideWhenUsed="1"/>
-    <w:lsdException w:name="Table Web 1" w:semiHidden="1" w:unhideWhenUsed="1"/>
-    <w:lsdException w:name="Table Web 2" w:semiHidden="1" w:unhideWhenUsed="1"/>
-    <w:lsdException w:name="Table Web 3" w:semiHidden="1" w:unhideWhenUsed="1"/>
-    <w:lsdException w:name="Balloon Text" w:semiHidden="1" w:unhideWhenUsed="1"/>
-    <w:lsdException w:name="Table Grid" w:uiPriority="39"/>
-    <w:lsdException w:name="Table Theme" w:semiHidden="1" w:unhideWhenUsed="1"/>
-    <w:lsdException w:name="Placeholder Text" w:semiHidden="1"/>
-    <w:lsdException w:name="No Spacing" w:uiPriority="1" w:qFormat="1"/>
-    <w:lsdException w:name="Light Shading" w:uiPriority="60"/>
-    <w:lsdException w:name="Light List" w:uiPriority="61"/>
-    <w:lsdException w:name="Light Grid" w:uiPriority="62"/>
-    <w:lsdException w:name="Medium Shading 1" w:uiPriority="63"/>
-    <w:lsdException w:name="Medium Shading 2" w:uiPriority="64"/>
-    <w:lsdException w:name="Medium List 1" w:uiPriority="65"/>
-    <w:lsdException w:name="Medium List 2" w:uiPriority="66"/>
-    <w:lsdException w:name="Medium Grid 1" w:uiPriority="67"/>
-    <w:lsdException w:name="Medium Grid 2" w:uiPriority="68"/>
-    <w:lsdException w:name="Medium Grid 3" w:uiPriority="69"/>
-    <w:lsdException w:name="Dark List" w:uiPriority="70"/>
-    <w:lsdException w:name="Colorful Shading" w:uiPriority="71"/>
-    <w:lsdException w:name="Colorful List" w:uiPriority="72"/>
-    <w:lsdException w:name="Colorful Grid" w:uiPriority="73"/>
-    <w:lsdException w:name="Light Shading Accent 1" w:uiPriority="60"/>
-    <w:lsdException w:name="Light List Accent 1" w:uiPriority="61"/>
-    <w:lsdException w:name="Light Grid Accent 1" w:uiPriority="62"/>
-    <w:lsdException w:name="Medium Shading 1 Accent 1" w:uiPriority="63"/>
-    <w:lsdException w:name="Medium Shading 2 Accent 1" w:uiPriority="64"/>
-    <w:lsdException w:name="Medium List 1 Accent 1" w:uiPriority="65"/>
-    <w:lsdException w:name="Revision" w:semiHidden="1"/>
-    <w:lsdException w:name="List Paragraph" w:uiPriority="34" w:qFormat="1"/>
-    <w:lsdException w:name="Quote" w:uiPriority="29" w:qFormat="1"/>
-    <w:lsdException w:name="Intense Quote" w:uiPriority="30" w:qFormat="1"/>
-    <w:lsdException w:name="Medium List 2 Accent 1" w:uiPriority="66"/>
-    <w:lsdException w:name="Medium Grid 1 Accent 1" w:uiPriority="67"/>
-    <w:lsdException w:name="Medium Grid 2 Accent 1" w:uiPriority="68"/>
-    <w:lsdException w:name="Medium Grid 3 Accent 1" w:uiPriority="69"/>
-    <w:lsdException w:name="Dark List Accent 1" w:uiPriority="70"/>
-    <w:lsdException w:name="Colorful Shading Accent 1" w:uiPriority="71"/>
-    <w:lsdException w:name="Colorful List Accent 1" w:uiPriority="72"/>
-    <w:lsdException w:name="Colorful Grid Accent 1" w:uiPriority="73"/>
-    <w:lsdException w:name="Light Shading Accent 2" w:uiPriority="60"/>
-    <w:lsdException w:name="Light List Accent 2" w:uiPriority="61"/>
-    <w:lsdException w:name="Light Grid Accent 2" w:uiPriority="62"/>
-    <w:lsdException w:name="Medium Shading 1 Accent 2" w:uiPriority="63"/>
-    <w:lsdException w:name="Medium Shading 2 Accent 2" w:uiPriority="64"/>
-    <w:lsdException w:name="Medium List 1 Accent 2" w:uiPriority="65"/>
-    <w:lsdException w:name="Medium List 2 Accent 2" w:uiPriority="66"/>
-    <w:lsdException w:name="Medium Grid 1 Accent 2" w:uiPriority="67"/>
-    <w:lsdException w:name="Medium Grid 2 Accent 2" w:uiPriority="68"/>
-    <w:lsdException w:name="Medium Grid 3 Accent 2" w:uiPriority="69"/>
-    <w:lsdException w:name="Dark List Accent 2" w:uiPriority="70"/>
-    <w:lsdException w:name="Colorful Shading Accent 2" w:uiPriority="71"/>
-    <w:lsdException w:name="Colorful List Accent 2" w:uiPriority="72"/>
-    <w:lsdException w:name="Colorful Grid Accent 2" w:uiPriority="73"/>
-    <w:lsdException w:name="Light Shading Accent 3" w:uiPriority="60"/>
-    <w:lsdException w:name="Light List Accent 3" w:uiPriority="61"/>
-    <w:lsdException w:name="Light Grid Accent 3" w:uiPriority="62"/>
-    <w:lsdException w:name="Medium Shading 1 Accent 3" w:uiPriority="63"/>
-    <w:lsdException w:name="Medium Shading 2 Accent 3" w:uiPriority="64"/>
-    <w:lsdException w:name="Medium List 1 Accent 3" w:uiPriority="65"/>
-    <w:lsdException w:name="Medium List 2 Accent 3" w:uiPriority="66"/>
-    <w:lsdException w:name="Medium Grid 1 Accent 3" w:uiPriority="67"/>
-    <w:lsdException w:name="Medium Grid 2 Accent 3" w:uiPriority="68"/>
-    <w:lsdException w:name="Medium Grid 3 Accent 3" w:uiPriority="69"/>
-    <w:lsdException w:name="Dark List Accent 3" w:uiPriority="70"/>
-    <w:lsdException w:name="Colorful Shading Accent 3" w:uiPriority="71"/>
-    <w:lsdException w:name="Colorful List Accent 3" w:uiPriority="72"/>
-    <w:lsdException w:name="Colorful Grid Accent 3" w:uiPriority="73"/>
-    <w:lsdException w:name="Light Shading Accent 4" w:uiPriority="60"/>
-    <w:lsdException w:name="Light List Accent 4" w:uiPriority="61"/>
-    <w:lsdException w:name="Light Grid Accent 4" w:uiPriority="62"/>
-    <w:lsdException w:name="Medium Shading 1 Accent 4" w:uiPriority="63"/>
-    <w:lsdException w:name="Medium Shading 2 Accent 4" w:uiPriority="64"/>
-    <w:lsdException w:name="Medium List 1 Accent 4" w:uiPriority="65"/>
-    <w:lsdException w:name="Medium List 2 Accent 4" w:uiPriority="66"/>
-    <w:lsdException w:name="Medium Grid 1 Accent 4" w:uiPriority="67"/>
-    <w:lsdException w:name="Medium Grid 2 Accent 4" w:uiPriority="68"/>
-    <w:lsdException w:name="Medium Grid 3 Accent 4" w:uiPriority="69"/>
-    <w:lsdException w:name="Dark List Accent 4" w:uiPriority="70"/>
-    <w:lsdException w:name="Colorful Shading Accent 4" w:uiPriority="71"/>
-    <w:lsdException w:name="Colorful List Accent 4" w:uiPriority="72"/>
-    <w:lsdException w:name="Colorful Grid Accent 4" w:uiPriority="73"/>
-    <w:lsdException w:name="Light Shading Accent 5" w:uiPriority="60"/>
-    <w:lsdException w:name="Light List Accent 5" w:uiPriority="61"/>
-    <w:lsdException w:name="Light Grid Accent 5" w:uiPriority="62"/>
-    <w:lsdException w:name="Medium Shading 1 Accent 5" w:uiPriority="63"/>
-    <w:lsdException w:name="Medium Shading 2 Accent 5" w:uiPriority="64"/>
-    <w:lsdException w:name="Medium List 1 Accent 5" w:uiPriority="65"/>
-    <w:lsdException w:name="Medium List 2 Accent 5" w:uiPriority="66"/>
-    <w:lsdException w:name="Medium Grid 1 Accent 5" w:uiPriority="67"/>
-    <w:lsdException w:name="Medium Grid 2 Accent 5" w:uiPriority="68"/>
-    <w:lsdException w:name="Medium Grid 3 Accent 5" w:uiPriority="69"/>
-    <w:lsdException w:name="Dark List Accent 5" w:uiPriority="70"/>
-    <w:lsdException w:name="Colorful Shading Accent 5" w:uiPriority="71"/>
-    <w:lsdException w:name="Colorful List Accent 5" w:uiPriority="72"/>
-    <w:lsdException w:name="Colorful Grid Accent 5" w:uiPriority="73"/>
-    <w:lsdException w:name="Light Shading Accent 6" w:uiPriority="60"/>
-    <w:lsdException w:name="Light List Accent 6" w:uiPriority="61"/>
-    <w:lsdException w:name="Light Grid Accent 6" w:uiPriority="62"/>
-    <w:lsdException w:name="Medium Shading 1 Accent 6" w:uiPriority="63"/>
-    <w:lsdException w:name="Medium Shading 2 Accent 6" w:uiPriority="64"/>
-    <w:lsdException w:name="Medium List 1 Accent 6" w:uiPriority="65"/>
-    <w:lsdException w:name="Medium List 2 Accent 6" w:uiPriority="66"/>
-    <w:lsdException w:name="Medium Grid 1 Accent 6" w:uiPriority="67"/>
-    <w:lsdException w:name="Medium Grid 2 Accent 6" w:uiPriority="68"/>
-    <w:lsdException w:name="Medium Grid 3 Accent 6" w:uiPriority="69"/>
-    <w:lsdException w:name="Dark List Accent 6" w:uiPriority="70"/>
-    <w:lsdException w:name="Colorful Shading Accent 6" w:uiPriority="71"/>
-    <w:lsdException w:name="Colorful List Accent 6" w:uiPriority="72"/>
-    <w:lsdException w:name="Colorful Grid Accent 6" w:uiPriority="73"/>
-    <w:lsdException w:name="Subtle Emphasis" w:uiPriority="19" w:qFormat="1"/>
-    <w:lsdException w:name="Intense Emphasis" w:uiPriority="21" w:qFormat="1"/>
-    <w:lsdException w:name="Subtle Reference" w:uiPriority="31" w:qFormat="1"/>
-    <w:lsdException w:name="Intense Reference" w:uiPriority="32" w:qFormat="1"/>
-    <w:lsdException w:name="Book Title" w:uiPriority="33" w:qFormat="1"/>
-    <w:lsdException w:name="Bibliography" w:semiHidden="1" w:uiPriority="37" w:unhideWhenUsed="1"/>
-    <w:lsdException w:name="TOC Heading" w:semiHidden="1" w:uiPriority="39" w:unhideWhenUsed="1" w:qFormat="1"/>
-    <w:lsdException w:name="Plain Table 1" w:uiPriority="41"/>
-    <w:lsdException w:name="Plain Table 2" w:uiPriority="42"/>
-    <w:lsdException w:name="Plain Table 3" w:uiPriority="43"/>
-    <w:lsdException w:name="Plain Table 4" w:uiPriority="44"/>
-    <w:lsdException w:name="Plain Table 5" w:uiPriority="45"/>
-    <w:lsdException w:name="Grid Table Light" w:uiPriority="40"/>
-    <w:lsdException w:name="Grid Table 1 Light" w:uiPriority="46"/>
-    <w:lsdException w:name="Grid Table 2" w:uiPriority="47"/>
-    <w:lsdException w:name="Grid Table 3" w:uiPriority="48"/>
-    <w:lsdException w:name="Grid Table 4" w:uiPriority="49"/>
-    <w:lsdException w:name="Grid Table 5 Dark" w:uiPriority="50"/>
-    <w:lsdException w:name="Grid Table 6 Colorful" w:uiPriority="51"/>
-    <w:lsdException w:name="Grid Table 7 Colorful" w:uiPriority="52"/>
-    <w:lsdException w:name="Grid Table 1 Light Accent 1" w:uiPriority="46"/>
-    <w:lsdException w:name="Grid Table 2 Accent 1" w:uiPriority="47"/>
-    <w:lsdException w:name="Grid Table 3 Accent 1" w:uiPriority="48"/>
-    <w:lsdException w:name="Grid Table 4 Accent 1" w:uiPriority="49"/>
-    <w:lsdException w:name="Grid Table 5 Dark Accent 1" w:uiPriority="50"/>
-    <w:lsdException w:name="Grid Table 6 Colorful Accent 1" w:uiPriority="51"/>
-    <w:lsdException w:name="Grid Table 7 Colorful Accent 1" w:uiPriority="52"/>
-    <w:lsdException w:name="Grid Table 1 Light Accent 2" w:uiPriority="46"/>
-    <w:lsdException w:name="Grid Table 2 Accent 2" w:uiPriority="47"/>
-    <w:lsdException w:name="Grid Table 3 Accent 2" w:uiPriority="48"/>
-    <w:lsdException w:name="Grid Table 4 Accent 2" w:uiPriority="49"/>
-    <w:lsdException w:name="Grid Table 5 Dark Accent 2" w:uiPriority="50"/>
-    <w:lsdException w:name="Grid Table 6 Colorful Accent 2" w:uiPriority="51"/>
-    <w:lsdException w:name="Grid Table 7 Colorful Accent 2" w:uiPriority="52"/>
-    <w:lsdException w:name="Grid Table 1 Light Accent 3" w:uiPriority="46"/>
-    <w:lsdException w:name="Grid Table 2 Accent 3" w:uiPriority="47"/>
-    <w:lsdException w:name="Grid Table 3 Accent 3" w:uiPriority="48"/>
-    <w:lsdException w:name="Grid Table 4 Accent 3" w:uiPriority="49"/>
-    <w:lsdException w:name="Grid Table 5 Dark Accent 3" w:uiPriority="50"/>
-    <w:lsdException w:name="Grid Table 6 Colorful Accent 3" w:uiPriority="51"/>
-    <w:lsdException w:name="Grid Table 7 Colorful Accent 3" w:uiPriority="52"/>
-    <w:lsdException w:name="Grid Table 1 Light Accent 4" w:uiPriority="46"/>
-    <w:lsdException w:name="Grid Table 2 Accent 4" w:uiPriority="47"/>
-    <w:lsdException w:name="Grid Table 3 Accent 4" w:uiPriority="48"/>
-    <w:lsdException w:name="Grid Table 4 Accent 4" w:uiPriority="49"/>
-    <w:lsdException w:name="Grid Table 5 Dark Accent 4" w:uiPriority="50"/>
-    <w:lsdException w:name="Grid Table 6 Colorful Accent 4" w:uiPriority="51"/>
-    <w:lsdException w:name="Grid Table 7 Colorful Accent 4" w:uiPriority="52"/>
-    <w:lsdException w:name="Grid Table 1 Light Accent 5" w:uiPriority="46"/>
-    <w:lsdException w:name="Grid Table 2 Accent 5" w:uiPriority="47"/>
-    <w:lsdException w:name="Grid Table 3 Accent 5" w:uiPriority="48"/>
-    <w:lsdException w:name="Grid Table 4 Accent 5" w:uiPriority="49"/>
-    <w:lsdException w:name="Grid Table 5 Dark Accent 5" w:uiPriority="50"/>
-    <w:lsdException w:name="Grid Table 6 Colorful Accent 5" w:uiPriority="51"/>
-    <w:lsdException w:name="Grid Table 7 Colorful Accent 5" w:uiPriority="52"/>
-    <w:lsdException w:name="Grid Table 1 Light Accent 6" w:uiPriority="46"/>
-    <w:lsdException w:name="Grid Table 2 Accent 6" w:uiPriority="47"/>
-    <w:lsdException w:name="Grid Table 3 Accent 6" w:uiPriority="48"/>
-    <w:lsdException w:name="Grid Table 4 Accent 6" w:uiPriority="49"/>
-    <w:lsdException w:name="Grid Table 5 Dark Accent 6" w:uiPriority="50"/>
-    <w:lsdException w:name="Grid Table 6 Colorful Accent 6" w:uiPriority="51"/>
-    <w:lsdException w:name="Grid Table 7 Colorful Accent 6" w:uiPriority="52"/>
-    <w:lsdException w:name="List Table 1 Light" w:uiPriority="46"/>
-    <w:lsdException w:name="List Table 2" w:uiPriority="47"/>
-    <w:lsdException w:name="List Table 3" w:uiPriority="48"/>
-    <w:lsdException w:name="List Table 4" w:uiPriority="49"/>
-    <w:lsdException w:name="List Table 5 Dark" w:uiPriority="50"/>
-    <w:lsdException w:name="List Table 6 Colorful" w:uiPriority="51"/>
-    <w:lsdException w:name="List Table 7 Colorful" w:uiPriority="52"/>
-    <w:lsdException w:name="List Table 1 Light Accent 1" w:uiPriority="46"/>
-    <w:lsdException w:name="List Table 2 Accent 1" w:uiPriority="47"/>
-    <w:lsdException w:name="List Table 3 Accent 1" w:uiPriority="48"/>
-    <w:lsdException w:name="List Table 4 Accent 1" w:uiPriority="49"/>
-    <w:lsdException w:name="List Table 5 Dark Accent 1" w:uiPriority="50"/>
-    <w:lsdException w:name="List Table 6 Colorful Accent 1" w:uiPriority="51"/>
-    <w:lsdException w:name="List Table 7 Colorful Accent 1" w:uiPriority="52"/>
-    <w:lsdException w:name="List Table 1 Light Accent 2" w:uiPriority="46"/>
-    <w:lsdException w:name="List Table 2 Accent 2" w:uiPriority="47"/>
-    <w:lsdException w:name="List Table 3 Accent 2" w:uiPriority="48"/>
-    <w:lsdException w:name="List Table 4 Accent 2" w:uiPriority="49"/>
-    <w:lsdException w:name="List Table 5 Dark Accent 2" w:uiPriority="50"/>
-    <w:lsdException w:name="List Table 6 Colorful Accent 2" w:uiPriority="51"/>
-    <w:lsdException w:name="List Table 7 Colorful Accent 2" w:uiPriority="52"/>
-    <w:lsdException w:name="List Table 1 Light Accent 3" w:uiPriority="46"/>
-    <w:lsdException w:name="List Table 2 Accent 3" w:uiPriority="47"/>
-    <w:lsdException w:name="List Table 3 Accent 3" w:uiPriority="48"/>
-    <w:lsdException w:name="List Table 4 Accent 3" w:uiPriority="49"/>
-    <w:lsdException w:name="List Table 5 Dark Accent 3" w:uiPriority="50"/>
-    <w:lsdException w:name="List Table 6 Colorful Accent 3" w:uiPriority="51"/>
-    <w:lsdException w:name="List Table 7 Colorful Accent 3" w:uiPriority="52"/>
-    <w:lsdException w:name="List Table 1 Light Accent 4" w:uiPriority="46"/>
-    <w:lsdException w:name="List Table 2 Accent 4" w:uiPriority="47"/>
-    <w:lsdException w:name="List Table 3 Accent 4" w:uiPriority="48"/>
-    <w:lsdException w:name="List Table 4 Accent 4" w:uiPriority="49"/>
-    <w:lsdException w:name="List Table 5 Dark Accent 4" w:uiPriority="50"/>
-    <w:lsdException w:name="List Table 6 Colorful Accent 4" w:uiPriority="51"/>
-    <w:lsdException w:name="List Table 7 Colorful Accent 4" w:uiPriority="52"/>
-    <w:lsdException w:name="List Table 1 Light Accent 5" w:uiPriority="46"/>
-    <w:lsdException w:name="List Table 2 Accent 5" w:uiPriority="47"/>
-    <w:lsdException w:name="List Table 3 Accent 5" w:uiPriority="48"/>
-    <w:lsdException w:name="List Table 4 Accent 5" w:uiPriority="49"/>
-    <w:lsdException w:name="List Table 5 Dark Accent 5" w:uiPriority="50"/>
-    <w:lsdException w:name="List Table 6 Colorful Accent 5" w:uiPriority="51"/>
-    <w:lsdException w:name="List Table 7 Colorful Accent 5" w:uiPriority="52"/>
-    <w:lsdException w:name="List Table 1 Light Accent 6" w:uiPriority="46"/>
-    <w:lsdException w:name="List Table 2 Accent 6" w:uiPriority="47"/>
-    <w:lsdException w:name="List Table 3 Accent 6" w:uiPriority="48"/>
-    <w:lsdException w:name="List Table 4 Accent 6" w:uiPriority="49"/>
-    <w:lsdException w:name="List Table 5 Dark Accent 6" w:uiPriority="50"/>
-    <w:lsdException w:name="List Table 6 Colorful Accent 6" w:uiPriority="51"/>
-    <w:lsdException w:name="List Table 7 Colorful Accent 6" w:uiPriority="52"/>
+  <w:latentStyles w:defLockedState="0" w:defUIPriority="99" w:defSemiHidden="1" w:defUnhideWhenUsed="1" w:defQFormat="0" w:count="267">
+    <w:lsdException w:name="Normal" w:semiHidden="0" w:uiPriority="0" w:unhideWhenUsed="0" w:qFormat="1"/>
+    <w:lsdException w:name="heading 1" w:semiHidden="0" w:uiPriority="9" w:unhideWhenUsed="0" w:qFormat="1"/>
+    <w:lsdException w:name="heading 2" w:uiPriority="9" w:qFormat="1"/>
+    <w:lsdException w:name="heading 3" w:uiPriority="9" w:qFormat="1"/>
+    <w:lsdException w:name="heading 4" w:uiPriority="9" w:qFormat="1"/>
+    <w:lsdException w:name="heading 5" w:uiPriority="9" w:qFormat="1"/>
+    <w:lsdException w:name="heading 6" w:uiPriority="9" w:qFormat="1"/>
+    <w:lsdException w:name="heading 7" w:uiPriority="9" w:qFormat="1"/>
+    <w:lsdException w:name="heading 8" w:uiPriority="9" w:qFormat="1"/>
+    <w:lsdException w:name="heading 9" w:uiPriority="9" w:qFormat="1"/>
+    <w:lsdException w:name="toc 1" w:uiPriority="39"/>
+    <w:lsdException w:name="toc 2" w:uiPriority="39"/>
+    <w:lsdException w:name="toc 3" w:uiPriority="39"/>
+    <w:lsdException w:name="toc 4" w:uiPriority="39"/>
+    <w:lsdException w:name="toc 5" w:uiPriority="39"/>
+    <w:lsdException w:name="toc 6" w:uiPriority="39"/>
+    <w:lsdException w:name="toc 7" w:uiPriority="39"/>
+    <w:lsdException w:name="toc 8" w:uiPriority="39"/>
+    <w:lsdException w:name="toc 9" w:uiPriority="39"/>
+    <w:lsdException w:name="caption" w:uiPriority="35" w:qFormat="1"/>
+    <w:lsdException w:name="Title" w:semiHidden="0" w:uiPriority="10" w:unhideWhenUsed="0" w:qFormat="1"/>
+    <w:lsdException w:name="Default Paragraph Font" w:uiPriority="1"/>
+    <w:lsdException w:name="Subtitle" w:semiHidden="0" w:uiPriority="11" w:unhideWhenUsed="0" w:qFormat="1"/>
+    <w:lsdException w:name="Strong" w:semiHidden="0" w:uiPriority="22" w:unhideWhenUsed="0" w:qFormat="1"/>
+    <w:lsdException w:name="Emphasis" w:semiHidden="0" w:uiPriority="20" w:unhideWhenUsed="0" w:qFormat="1"/>
+    <w:lsdException w:name="Table Grid" w:semiHidden="0" w:uiPriority="39" w:unhideWhenUsed="0"/>
+    <w:lsdException w:name="Placeholder Text" w:unhideWhenUsed="0"/>
+    <w:lsdException w:name="No Spacing" w:semiHidden="0" w:uiPriority="1" w:unhideWhenUsed="0" w:qFormat="1"/>
+    <w:lsdException w:name="Light Shading" w:semiHidden="0" w:uiPriority="60" w:unhideWhenUsed="0"/>
+    <w:lsdException w:name="Light List" w:semiHidden="0" w:uiPriority="61" w:unhideWhenUsed="0"/>
+    <w:lsdException w:name="Light Grid" w:semiHidden="0" w:uiPriority="62" w:unhideWhenUsed="0"/>
+    <w:lsdException w:name="Medium Shading 1" w:semiHidden="0" w:uiPriority="63" w:unhideWhenUsed="0"/>
+    <w:lsdException w:name="Medium Shading 2" w:semiHidden="0" w:uiPriority="64" w:unhideWhenUsed="0"/>
+    <w:lsdException w:name="Medium List 1" w:semiHidden="0" w:uiPriority="65" w:unhideWhenUsed="0"/>
+    <w:lsdException w:name="Medium List 2" w:semiHidden="0" w:uiPriority="66" w:unhideWhenUsed="0"/>
+    <w:lsdException w:name="Medium Grid 1" w:semiHidden="0" w:uiPriority="67" w:unhideWhenUsed="0"/>
+    <w:lsdException w:name="Medium Grid 2" w:semiHidden="0" w:uiPriority="68" w:unhideWhenUsed="0"/>
+    <w:lsdException w:name="Medium Grid 3" w:semiHidden="0" w:uiPriority="69" w:unhideWhenUsed="0"/>
+    <w:lsdException w:name="Dark List" w:semiHidden="0" w:uiPriority="70" w:unhideWhenUsed="0"/>
+    <w:lsdException w:name="Colorful Shading" w:semiHidden="0" w:uiPriority="71" w:unhideWhenUsed="0"/>
+    <w:lsdException w:name="Colorful List" w:semiHidden="0" w:uiPriority="72" w:unhideWhenUsed="0"/>
+    <w:lsdException w:name="Colorful Grid" w:semiHidden="0" w:uiPriority="73" w:unhideWhenUsed="0"/>
+    <w:lsdException w:name="Light Shading Accent 1" w:semiHidden="0" w:uiPriority="60" w:unhideWhenUsed="0"/>
+    <w:lsdException w:name="Light List Accent 1" w:semiHidden="0" w:uiPriority="61" w:unhideWhenUsed="0"/>
+    <w:lsdException w:name="Light Grid Accent 1" w:semiHidden="0" w:uiPriority="62" w:unhideWhenUsed="0"/>
+    <w:lsdException w:name="Medium Shading 1 Accent 1" w:semiHidden="0" w:uiPriority="63" w:unhideWhenUsed="0"/>
+    <w:lsdException w:name="Medium Shading 2 Accent 1" w:semiHidden="0" w:uiPriority="64" w:unhideWhenUsed="0"/>
+    <w:lsdException w:name="Medium List 1 Accent 1" w:semiHidden="0" w:uiPriority="65" w:unhideWhenUsed="0"/>
+    <w:lsdException w:name="Revision" w:unhideWhenUsed="0"/>
+    <w:lsdException w:name="List Paragraph" w:semiHidden="0" w:uiPriority="34" w:unhideWhenUsed="0" w:qFormat="1"/>
+    <w:lsdException w:name="Quote" w:semiHidden="0" w:uiPriority="29" w:unhideWhenUsed="0" w:qFormat="1"/>
+    <w:lsdException w:name="Intense Quote" w:semiHidden="0" w:uiPriority="30" w:unhideWhenUsed="0" w:qFormat="1"/>
+    <w:lsdException w:name="Medium List 2 Accent 1" w:semiHidden="0" w:uiPriority="66" w:unhideWhenUsed="0"/>
+    <w:lsdException w:name="Medium Grid 1 Accent 1" w:semiHidden="0" w:uiPriority="67" w:unhideWhenUsed="0"/>
+    <w:lsdException w:name="Medium Grid 2 Accent 1" w:semiHidden="0" w:uiPriority="68" w:unhideWhenUsed="0"/>
+    <w:lsdException w:name="Medium Grid 3 Accent 1" w:semiHidden="0" w:uiPriority="69" w:unhideWhenUsed="0"/>
+    <w:lsdException w:name="Dark List Accent 1" w:semiHidden="0" w:uiPriority="70" w:unhideWhenUsed="0"/>
+    <w:lsdException w:name="Colorful Shading Accent 1" w:semiHidden="0" w:uiPriority="71" w:unhideWhenUsed="0"/>
+    <w:lsdException w:name="Colorful List Accent 1" w:semiHidden="0" w:uiPriority="72" w:unhideWhenUsed="0"/>
+    <w:lsdException w:name="Colorful Grid Accent 1" w:semiHidden="0" w:uiPriority="73" w:unhideWhenUsed="0"/>
+    <w:lsdException w:name="Light Shading Accent 2" w:semiHidden="0" w:uiPriority="60" w:unhideWhenUsed="0"/>
+    <w:lsdException w:name="Light List Accent 2" w:semiHidden="0" w:uiPriority="61" w:unhideWhenUsed="0"/>
+    <w:lsdException w:name="Light Grid Accent 2" w:semiHidden="0" w:uiPriority="62" w:unhideWhenUsed="0"/>
+    <w:lsdException w:name="Medium Shading 1 Accent 2" w:semiHidden="0" w:uiPriority="63" w:unhideWhenUsed="0"/>
+    <w:lsdException w:name="Medium Shading 2 Accent 2" w:semiHidden="0" w:uiPriority="64" w:unhideWhenUsed="0"/>
+    <w:lsdException w:name="Medium List 1 Accent 2" w:semiHidden="0" w:uiPriority="65" w:unhideWhenUsed="0"/>
+    <w:lsdException w:name="Medium List 2 Accent 2" w:semiHidden="0" w:uiPriority="66" w:unhideWhenUsed="0"/>
+    <w:lsdException w:name="Medium Grid 1 Accent 2" w:semiHidden="0" w:uiPriority="67" w:unhideWhenUsed="0"/>
+    <w:lsdException w:name="Medium Grid 2 Accent 2" w:semiHidden="0" w:uiPriority="68" w:unhideWhenUsed="0"/>
+    <w:lsdException w:name="Medium Grid 3 Accent 2" w:semiHidden="0" w:uiPriority="69" w:unhideWhenUsed="0"/>
+    <w:lsdException w:name="Dark List Accent 2" w:semiHidden="0" w:uiPriority="70" w:unhideWhenUsed="0"/>
+    <w:lsdException w:name="Colorful Shading Accent 2" w:semiHidden="0" w:uiPriority="71" w:unhideWhenUsed="0"/>
+    <w:lsdException w:name="Colorful List Accent 2" w:semiHidden="0" w:uiPriority="72" w:unhideWhenUsed="0"/>
+    <w:lsdException w:name="Colorful Grid Accent 2" w:semiHidden="0" w:uiPriority="73" w:unhideWhenUsed="0"/>
+    <w:lsdException w:name="Light Shading Accent 3" w:semiHidden="0" w:uiPriority="60" w:unhideWhenUsed="0"/>
+    <w:lsdException w:name="Light List Accent 3" w:semiHidden="0" w:uiPriority="61" w:unhideWhenUsed="0"/>
+    <w:lsdException w:name="Light Grid Accent 3" w:semiHidden="0" w:uiPriority="62" w:unhideWhenUsed="0"/>
+    <w:lsdException w:name="Medium Shading 1 Accent 3" w:semiHidden="0" w:uiPriority="63" w:unhideWhenUsed="0"/>
+    <w:lsdException w:name="Medium Shading 2 Accent 3" w:semiHidden="0" w:uiPriority="64" w:unhideWhenUsed="0"/>
+    <w:lsdException w:name="Medium List 1 Accent 3" w:semiHidden="0" w:uiPriority="65" w:unhideWhenUsed="0"/>
+    <w:lsdException w:name="Medium List 2 Accent 3" w:semiHidden="0" w:uiPriority="66" w:unhideWhenUsed="0"/>
+    <w:lsdException w:name="Medium Grid 1 Accent 3" w:semiHidden="0" w:uiPriority="67" w:unhideWhenUsed="0"/>
+    <w:lsdException w:name="Medium Grid 2 Accent 3" w:semiHidden="0" w:uiPriority="68" w:unhideWhenUsed="0"/>
+    <w:lsdException w:name="Medium Grid 3 Accent 3" w:semiHidden="0" w:uiPriority="69" w:unhideWhenUsed="0"/>
+    <w:lsdException w:name="Dark List Accent 3" w:semiHidden="0" w:uiPriority="70" w:unhideWhenUsed="0"/>
+    <w:lsdException w:name="Colorful Shading Accent 3" w:semiHidden="0" w:uiPriority="71" w:unhideWhenUsed="0"/>
+    <w:lsdException w:name="Colorful List Accent 3" w:semiHidden="0" w:uiPriority="72" w:unhideWhenUsed="0"/>
+    <w:lsdException w:name="Colorful Grid Accent 3" w:semiHidden="0" w:uiPriority="73" w:unhideWhenUsed="0"/>
+    <w:lsdException w:name="Light Shading Accent 4" w:semiHidden="0" w:uiPriority="60" w:unhideWhenUsed="0"/>
+    <w:lsdException w:name="Light List Accent 4" w:semiHidden="0" w:uiPriority="61" w:unhideWhenUsed="0"/>
+    <w:lsdException w:name="Light Grid Accent 4" w:semiHidden="0" w:uiPriority="62" w:unhideWhenUsed="0"/>
+    <w:lsdException w:name="Medium Shading 1 Accent 4" w:semiHidden="0" w:uiPriority="63" w:unhideWhenUsed="0"/>
+    <w:lsdException w:name="Medium Shading 2 Accent 4" w:semiHidden="0" w:uiPriority="64" w:unhideWhenUsed="0"/>
+    <w:lsdException w:name="Medium List 1 Accent 4" w:semiHidden="0" w:uiPriority="65" w:unhideWhenUsed="0"/>
+    <w:lsdException w:name="Medium List 2 Accent 4" w:semiHidden="0" w:uiPriority="66" w:unhideWhenUsed="0"/>
+    <w:lsdException w:name="Medium Grid 1 Accent 4" w:semiHidden="0" w:uiPriority="67" w:unhideWhenUsed="0"/>
+    <w:lsdException w:name="Medium Grid 2 Accent 4" w:semiHidden="0" w:uiPriority="68" w:unhideWhenUsed="0"/>
+    <w:lsdException w:name="Medium Grid 3 Accent 4" w:semiHidden="0" w:uiPriority="69" w:unhideWhenUsed="0"/>
+    <w:lsdException w:name="Dark List Accent 4" w:semiHidden="0" w:uiPriority="70" w:unhideWhenUsed="0"/>
+    <w:lsdException w:name="Colorful Shading Accent 4" w:semiHidden="0" w:uiPriority="71" w:unhideWhenUsed="0"/>
+    <w:lsdException w:name="Colorful List Accent 4" w:semiHidden="0" w:uiPriority="72" w:unhideWhenUsed="0"/>
+    <w:lsdException w:name="Colorful Grid Accent 4" w:semiHidden="0" w:uiPriority="73" w:unhideWhenUsed="0"/>
+    <w:lsdException w:name="Light Shading Accent 5" w:semiHidden="0" w:uiPriority="60" w:unhideWhenUsed="0"/>
+    <w:lsdException w:name="Light List Accent 5" w:semiHidden="0" w:uiPriority="61" w:unhideWhenUsed="0"/>
+    <w:lsdException w:name="Light Grid Accent 5" w:semiHidden="0" w:uiPriority="62" w:unhideWhenUsed="0"/>
+    <w:lsdException w:name="Medium Shading 1 Accent 5" w:semiHidden="0" w:uiPriority="63" w:unhideWhenUsed="0"/>
+    <w:lsdException w:name="Medium Shading 2 Accent 5" w:semiHidden="0" w:uiPriority="64" w:unhideWhenUsed="0"/>
+    <w:lsdException w:name="Medium List 1 Accent 5" w:semiHidden="0" w:uiPriority="65" w:unhideWhenUsed="0"/>
+    <w:lsdException w:name="Medium List 2 Accent 5" w:semiHidden="0" w:uiPriority="66" w:unhideWhenUsed="0"/>
+    <w:lsdException w:name="Medium Grid 1 Accent 5" w:semiHidden="0" w:uiPriority="67" w:unhideWhenUsed="0"/>
+    <w:lsdException w:name="Medium Grid 2 Accent 5" w:semiHidden="0" w:uiPriority="68" w:unhideWhenUsed="0"/>
+    <w:lsdException w:name="Medium Grid 3 Accent 5" w:semiHidden="0" w:uiPriority="69" w:unhideWhenUsed="0"/>
+    <w:lsdException w:name="Dark List Accent 5" w:semiHidden="0" w:uiPriority="70" w:unhideWhenUsed="0"/>
+    <w:lsdException w:name="Colorful Shading Accent 5" w:semiHidden="0" w:uiPriority="71" w:unhideWhenUsed="0"/>
+    <w:lsdException w:name="Colorful List Accent 5" w:semiHidden="0" w:uiPriority="72" w:unhideWhenUsed="0"/>
+    <w:lsdException w:name="Colorful Grid Accent 5" w:semiHidden="0" w:uiPriority="73" w:unhideWhenUsed="0"/>
+    <w:lsdException w:name="Light Shading Accent 6" w:semiHidden="0" w:uiPriority="60" w:unhideWhenUsed="0"/>
+    <w:lsdException w:name="Light List Accent 6" w:semiHidden="0" w:uiPriority="61" w:unhideWhenUsed="0"/>
+    <w:lsdException w:name="Light Grid Accent 6" w:semiHidden="0" w:uiPriority="62" w:unhideWhenUsed="0"/>
+    <w:lsdException w:name="Medium Shading 1 Accent 6" w:semiHidden="0" w:uiPriority="63" w:unhideWhenUsed="0"/>
+    <w:lsdException w:name="Medium Shading 2 Accent 6" w:semiHidden="0" w:uiPriority="64" w:unhideWhenUsed="0"/>
+    <w:lsdException w:name="Medium List 1 Accent 6" w:semiHidden="0" w:uiPriority="65" w:unhideWhenUsed="0"/>
+    <w:lsdException w:name="Medium List 2 Accent 6" w:semiHidden="0" w:uiPriority="66" w:unhideWhenUsed="0"/>
+    <w:lsdException w:name="Medium Grid 1 Accent 6" w:semiHidden="0" w:uiPriority="67" w:unhideWhenUsed="0"/>
+    <w:lsdException w:name="Medium Grid 2 Accent 6" w:semiHidden="0" w:uiPriority="68" w:unhideWhenUsed="0"/>
+    <w:lsdException w:name="Medium Grid 3 Accent 6" w:semiHidden="0" w:uiPriority="69" w:unhideWhenUsed="0"/>
+    <w:lsdException w:name="Dark List Accent 6" w:semiHidden="0" w:uiPriority="70" w:unhideWhenUsed="0"/>
+    <w:lsdException w:name="Colorful Shading Accent 6" w:semiHidden="0" w:uiPriority="71" w:unhideWhenUsed="0"/>
+    <w:lsdException w:name="Colorful List Accent 6" w:semiHidden="0" w:uiPriority="72" w:unhideWhenUsed="0"/>
+    <w:lsdException w:name="Colorful Grid Accent 6" w:semiHidden="0" w:uiPriority="73" w:unhideWhenUsed="0"/>
+    <w:lsdException w:name="Subtle Emphasis" w:semiHidden="0" w:uiPriority="19" w:unhideWhenUsed="0" w:qFormat="1"/>
+    <w:lsdException w:name="Intense Emphasis" w:semiHidden="0" w:uiPriority="21" w:unhideWhenUsed="0" w:qFormat="1"/>
+    <w:lsdException w:name="Subtle Reference" w:semiHidden="0" w:uiPriority="31" w:unhideWhenUsed="0" w:qFormat="1"/>
+    <w:lsdException w:name="Intense Reference" w:semiHidden="0" w:uiPriority="32" w:unhideWhenUsed="0" w:qFormat="1"/>
+    <w:lsdException w:name="Book Title" w:semiHidden="0" w:uiPriority="33" w:unhideWhenUsed="0" w:qFormat="1"/>
+    <w:lsdException w:name="Bibliography" w:uiPriority="37"/>
+    <w:lsdException w:name="TOC Heading" w:uiPriority="39" w:qFormat="1"/>
   </w:latentStyles>
   <w:style w:type="paragraph" w:default="1" w:styleId="Normal">
     <w:name w:val="Normal"/>
@@ -2449,6 +2131,7 @@
     <w:uiPriority w:val="99"/>
     <w:semiHidden/>
     <w:unhideWhenUsed/>
+    <w:qFormat/>
     <w:tblPr>
       <w:tblInd w:w="0" w:type="dxa"/>
       <w:tblCellMar>
@@ -2576,6 +2259,37 @@
       <w:szCs w:val="24"/>
     </w:rPr>
   </w:style>
+  <w:style w:type="paragraph" w:styleId="Textodeglobo">
+    <w:name w:val="Balloon Text"/>
+    <w:basedOn w:val="Normal"/>
+    <w:link w:val="TextodegloboCar"/>
+    <w:uiPriority w:val="99"/>
+    <w:semiHidden/>
+    <w:unhideWhenUsed/>
+    <w:rsid w:val="00570496"/>
+    <w:pPr>
+      <w:spacing w:after="0" w:line="240" w:lineRule="auto"/>
+    </w:pPr>
+    <w:rPr>
+      <w:rFonts w:ascii="Tahoma" w:hAnsi="Tahoma" w:cs="Tahoma"/>
+      <w:sz w:val="16"/>
+      <w:szCs w:val="16"/>
+    </w:rPr>
+  </w:style>
+  <w:style w:type="character" w:customStyle="1" w:styleId="TextodegloboCar">
+    <w:name w:val="Texto de globo Car"/>
+    <w:basedOn w:val="Fuentedeprrafopredeter"/>
+    <w:link w:val="Textodeglobo"/>
+    <w:uiPriority w:val="99"/>
+    <w:semiHidden/>
+    <w:rsid w:val="00570496"/>
+    <w:rPr>
+      <w:rFonts w:ascii="Tahoma" w:eastAsia="MS Mincho" w:hAnsi="Tahoma" w:cs="Tahoma"/>
+      <w:color w:val="000000" w:themeColor="text1"/>
+      <w:sz w:val="16"/>
+      <w:szCs w:val="16"/>
+    </w:rPr>
+  </w:style>
 </w:styles>
 </file>
 
@@ -2622,7 +2336,7 @@
     </a:clrScheme>
     <a:fontScheme name="Office">
       <a:majorFont>
-        <a:latin typeface="Calibri Light" panose="020F0302020204030204"/>
+        <a:latin typeface="Calibri Light"/>
         <a:ea typeface=""/>
         <a:cs typeface=""/>
         <a:font script="Jpan" typeface="游ゴシック Light"/>
@@ -2674,7 +2388,7 @@
         <a:font script="Tfng" typeface="Ebrima"/>
       </a:majorFont>
       <a:minorFont>
-        <a:latin typeface="Calibri" panose="020F0502020204030204"/>
+        <a:latin typeface="Calibri"/>
         <a:ea typeface=""/>
         <a:cs typeface=""/>
         <a:font script="Jpan" typeface="游明朝"/>
@@ -2868,7 +2582,7 @@
   <a:extraClrSchemeLst/>
   <a:extLst>
     <a:ext uri="{05A4C25C-085E-4340-85A3-A5531E510DB2}">
-      <thm15:themeFamily xmlns:thm15="http://schemas.microsoft.com/office/thememl/2012/main" name="Office Theme" id="{62F939B6-93AF-4DB8-9C6B-D6C7DFDC589F}" vid="{4A3C46E8-61CC-4603-A589-7422A47A8E4A}"/>
+      <thm15:themeFamily xmlns:thm15="http://schemas.microsoft.com/office/thememl/2012/main" xmlns="" name="Office Theme" id="{62F939B6-93AF-4DB8-9C6B-D6C7DFDC589F}" vid="{4A3C46E8-61CC-4603-A589-7422A47A8E4A}"/>
     </a:ext>
   </a:extLst>
 </a:theme>

</xml_diff>

<commit_message>
Se agregó el nombre y la actividad de dperez-2017061 a InformacionDesarrolladores.docx
</commit_message>
<xml_diff>
--- a/InformacionDesarrolladores.docx
+++ b/InformacionDesarrolladores.docx
@@ -1,6 +1,6 @@
 
 <file path=word/document.xml><?xml version="1.0" encoding="utf-8"?>
-<w:document xmlns:ve="http://schemas.openxmlformats.org/markup-compatibility/2006" xmlns:o="urn:schemas-microsoft-com:office:office" xmlns:r="http://schemas.openxmlformats.org/officeDocument/2006/relationships" xmlns:m="http://schemas.openxmlformats.org/officeDocument/2006/math" xmlns:v="urn:schemas-microsoft-com:vml" xmlns:wp="http://schemas.openxmlformats.org/drawingml/2006/wordprocessingDrawing" xmlns:w10="urn:schemas-microsoft-com:office:word" xmlns:w="http://schemas.openxmlformats.org/wordprocessingml/2006/main" xmlns:wne="http://schemas.microsoft.com/office/word/2006/wordml">
+<w:document xmlns:wpc="http://schemas.microsoft.com/office/word/2010/wordprocessingCanvas" xmlns:cx="http://schemas.microsoft.com/office/drawing/2014/chartex" xmlns:cx1="http://schemas.microsoft.com/office/drawing/2015/9/8/chartex" xmlns:cx2="http://schemas.microsoft.com/office/drawing/2015/10/21/chartex" xmlns:cx3="http://schemas.microsoft.com/office/drawing/2016/5/9/chartex" xmlns:cx4="http://schemas.microsoft.com/office/drawing/2016/5/10/chartex" xmlns:cx5="http://schemas.microsoft.com/office/drawing/2016/5/11/chartex" xmlns:cx6="http://schemas.microsoft.com/office/drawing/2016/5/12/chartex" xmlns:cx7="http://schemas.microsoft.com/office/drawing/2016/5/13/chartex" xmlns:cx8="http://schemas.microsoft.com/office/drawing/2016/5/14/chartex" xmlns:mc="http://schemas.openxmlformats.org/markup-compatibility/2006" xmlns:aink="http://schemas.microsoft.com/office/drawing/2016/ink" xmlns:am3d="http://schemas.microsoft.com/office/drawing/2017/model3d" xmlns:o="urn:schemas-microsoft-com:office:office" xmlns:r="http://schemas.openxmlformats.org/officeDocument/2006/relationships" xmlns:m="http://schemas.openxmlformats.org/officeDocument/2006/math" xmlns:v="urn:schemas-microsoft-com:vml" xmlns:wp14="http://schemas.microsoft.com/office/word/2010/wordprocessingDrawing" xmlns:wp="http://schemas.openxmlformats.org/drawingml/2006/wordprocessingDrawing" xmlns:w10="urn:schemas-microsoft-com:office:word" xmlns:w="http://schemas.openxmlformats.org/wordprocessingml/2006/main" xmlns:w14="http://schemas.microsoft.com/office/word/2010/wordml" xmlns:w15="http://schemas.microsoft.com/office/word/2012/wordml" xmlns:w16cex="http://schemas.microsoft.com/office/word/2018/wordml/cex" xmlns:w16cid="http://schemas.microsoft.com/office/word/2016/wordml/cid" xmlns:w16="http://schemas.microsoft.com/office/word/2018/wordml" xmlns:w16sdtdh="http://schemas.microsoft.com/office/word/2020/wordml/sdtdatahash" xmlns:w16se="http://schemas.microsoft.com/office/word/2015/wordml/symex" xmlns:wpg="http://schemas.microsoft.com/office/word/2010/wordprocessingGroup" xmlns:wpi="http://schemas.microsoft.com/office/word/2010/wordprocessingInk" xmlns:wne="http://schemas.microsoft.com/office/word/2006/wordml" xmlns:wps="http://schemas.microsoft.com/office/word/2010/wordprocessingShape" mc:Ignorable="w14 w15 w16se w16cid w16 w16cex w16sdtdh wp14">
   <w:body>
     <w:p>
       <w:pPr>
@@ -19,7 +19,7 @@
           <w:lang w:val="es-ES" w:eastAsia="es-ES"/>
         </w:rPr>
         <w:drawing>
-          <wp:inline distT="0" distB="0" distL="0" distR="0">
+          <wp:inline distT="0" distB="0" distL="0" distR="0" wp14:anchorId="6976C39C" wp14:editId="0C3B296B">
             <wp:extent cx="2249144" cy="847725"/>
             <wp:effectExtent l="0" t="0" r="0" b="0"/>
             <wp:docPr id="2" name="Imagen 2"/>
@@ -39,7 +39,7 @@
                     <a:blip r:embed="rId8" cstate="print">
                       <a:extLst>
                         <a:ext uri="{28A0092B-C50C-407E-A947-70E740481C1C}">
-                          <a14:useLocalDpi xmlns:a14="http://schemas.microsoft.com/office/drawing/2010/main" xmlns:wps="http://schemas.microsoft.com/office/word/2010/wordprocessingShape" xmlns:wpi="http://schemas.microsoft.com/office/word/2010/wordprocessingInk" xmlns:wpg="http://schemas.microsoft.com/office/word/2010/wordprocessingGroup" xmlns:w16se="http://schemas.microsoft.com/office/word/2015/wordml/symex" xmlns:w15="http://schemas.microsoft.com/office/word/2012/wordml" xmlns:w14="http://schemas.microsoft.com/office/word/2010/wordml" xmlns:w="http://schemas.openxmlformats.org/wordprocessingml/2006/main" xmlns:w10="urn:schemas-microsoft-com:office:word" xmlns:wp14="http://schemas.microsoft.com/office/word/2010/wordprocessingDrawing" xmlns:v="urn:schemas-microsoft-com:vml" xmlns:o="urn:schemas-microsoft-com:office:office" xmlns:mc="http://schemas.openxmlformats.org/markup-compatibility/2006" xmlns:cx="http://schemas.microsoft.com/office/drawing/2014/chartex" xmlns:wpc="http://schemas.microsoft.com/office/word/2010/wordprocessingCanvas" xmlns="" val="0"/>
+                          <a14:useLocalDpi xmlns:a14="http://schemas.microsoft.com/office/drawing/2010/main" val="0"/>
                         </a:ext>
                       </a:extLst>
                     </a:blip>
@@ -785,8 +785,6 @@
         </w:rPr>
         <w:t>Modelo DetalleVenta y DetalleVentaDAO</w:t>
       </w:r>
-      <w:bookmarkStart w:id="0" w:name="_GoBack"/>
-      <w:bookmarkEnd w:id="0"/>
     </w:p>
     <w:p>
       <w:pPr>
@@ -809,7 +807,7 @@
         </w:numPr>
       </w:pPr>
       <w:r>
-        <w:t>(Escribir nombre completo y número de carnet)</w:t>
+        <w:t>Daniel Estuardo Pérez Barreda - 2017061</w:t>
       </w:r>
     </w:p>
     <w:p>
@@ -821,7 +819,7 @@
         </w:numPr>
       </w:pPr>
       <w:r>
-        <w:t>(Escribir actividad asignada)</w:t>
+        <w:t>Modelo Cliente y Cliente DAO</w:t>
       </w:r>
     </w:p>
     <w:p>
@@ -996,8 +994,8 @@
 </file>
 
 <file path=word/endnotes.xml><?xml version="1.0" encoding="utf-8"?>
-<w:endnotes xmlns:ve="http://schemas.openxmlformats.org/markup-compatibility/2006" xmlns:o="urn:schemas-microsoft-com:office:office" xmlns:r="http://schemas.openxmlformats.org/officeDocument/2006/relationships" xmlns:m="http://schemas.openxmlformats.org/officeDocument/2006/math" xmlns:v="urn:schemas-microsoft-com:vml" xmlns:wp="http://schemas.openxmlformats.org/drawingml/2006/wordprocessingDrawing" xmlns:w10="urn:schemas-microsoft-com:office:word" xmlns:w="http://schemas.openxmlformats.org/wordprocessingml/2006/main" xmlns:wne="http://schemas.microsoft.com/office/word/2006/wordml">
-  <w:endnote w:type="separator" w:id="0">
+<w:endnotes xmlns:wpc="http://schemas.microsoft.com/office/word/2010/wordprocessingCanvas" xmlns:cx="http://schemas.microsoft.com/office/drawing/2014/chartex" xmlns:cx1="http://schemas.microsoft.com/office/drawing/2015/9/8/chartex" xmlns:cx2="http://schemas.microsoft.com/office/drawing/2015/10/21/chartex" xmlns:cx3="http://schemas.microsoft.com/office/drawing/2016/5/9/chartex" xmlns:cx4="http://schemas.microsoft.com/office/drawing/2016/5/10/chartex" xmlns:cx5="http://schemas.microsoft.com/office/drawing/2016/5/11/chartex" xmlns:cx6="http://schemas.microsoft.com/office/drawing/2016/5/12/chartex" xmlns:cx7="http://schemas.microsoft.com/office/drawing/2016/5/13/chartex" xmlns:cx8="http://schemas.microsoft.com/office/drawing/2016/5/14/chartex" xmlns:mc="http://schemas.openxmlformats.org/markup-compatibility/2006" xmlns:aink="http://schemas.microsoft.com/office/drawing/2016/ink" xmlns:am3d="http://schemas.microsoft.com/office/drawing/2017/model3d" xmlns:o="urn:schemas-microsoft-com:office:office" xmlns:r="http://schemas.openxmlformats.org/officeDocument/2006/relationships" xmlns:m="http://schemas.openxmlformats.org/officeDocument/2006/math" xmlns:v="urn:schemas-microsoft-com:vml" xmlns:wp14="http://schemas.microsoft.com/office/word/2010/wordprocessingDrawing" xmlns:wp="http://schemas.openxmlformats.org/drawingml/2006/wordprocessingDrawing" xmlns:w10="urn:schemas-microsoft-com:office:word" xmlns:w="http://schemas.openxmlformats.org/wordprocessingml/2006/main" xmlns:w14="http://schemas.microsoft.com/office/word/2010/wordml" xmlns:w15="http://schemas.microsoft.com/office/word/2012/wordml" xmlns:w16cex="http://schemas.microsoft.com/office/word/2018/wordml/cex" xmlns:w16cid="http://schemas.microsoft.com/office/word/2016/wordml/cid" xmlns:w16="http://schemas.microsoft.com/office/word/2018/wordml" xmlns:w16sdtdh="http://schemas.microsoft.com/office/word/2020/wordml/sdtdatahash" xmlns:w16se="http://schemas.microsoft.com/office/word/2015/wordml/symex" xmlns:wpg="http://schemas.microsoft.com/office/word/2010/wordprocessingGroup" xmlns:wpi="http://schemas.microsoft.com/office/word/2010/wordprocessingInk" xmlns:wne="http://schemas.microsoft.com/office/word/2006/wordml" xmlns:wps="http://schemas.microsoft.com/office/word/2010/wordprocessingShape" mc:Ignorable="w14 w15 w16se w16cid w16 w16cex w16sdtdh wp14">
+  <w:endnote w:type="separator" w:id="-1">
     <w:p>
       <w:pPr>
         <w:spacing w:after="0" w:line="240" w:lineRule="auto"/>
@@ -1007,7 +1005,7 @@
       </w:r>
     </w:p>
   </w:endnote>
-  <w:endnote w:type="continuationSeparator" w:id="1">
+  <w:endnote w:type="continuationSeparator" w:id="0">
     <w:p>
       <w:pPr>
         <w:spacing w:after="0" w:line="240" w:lineRule="auto"/>
@@ -1021,7 +1019,7 @@
 </file>
 
 <file path=word/footer1.xml><?xml version="1.0" encoding="utf-8"?>
-<w:ftr xmlns:ve="http://schemas.openxmlformats.org/markup-compatibility/2006" xmlns:o="urn:schemas-microsoft-com:office:office" xmlns:r="http://schemas.openxmlformats.org/officeDocument/2006/relationships" xmlns:m="http://schemas.openxmlformats.org/officeDocument/2006/math" xmlns:v="urn:schemas-microsoft-com:vml" xmlns:wp="http://schemas.openxmlformats.org/drawingml/2006/wordprocessingDrawing" xmlns:w10="urn:schemas-microsoft-com:office:word" xmlns:w="http://schemas.openxmlformats.org/wordprocessingml/2006/main" xmlns:wne="http://schemas.microsoft.com/office/word/2006/wordml">
+<w:ftr xmlns:wpc="http://schemas.microsoft.com/office/word/2010/wordprocessingCanvas" xmlns:cx="http://schemas.microsoft.com/office/drawing/2014/chartex" xmlns:cx1="http://schemas.microsoft.com/office/drawing/2015/9/8/chartex" xmlns:cx2="http://schemas.microsoft.com/office/drawing/2015/10/21/chartex" xmlns:cx3="http://schemas.microsoft.com/office/drawing/2016/5/9/chartex" xmlns:cx4="http://schemas.microsoft.com/office/drawing/2016/5/10/chartex" xmlns:cx5="http://schemas.microsoft.com/office/drawing/2016/5/11/chartex" xmlns:cx6="http://schemas.microsoft.com/office/drawing/2016/5/12/chartex" xmlns:cx7="http://schemas.microsoft.com/office/drawing/2016/5/13/chartex" xmlns:cx8="http://schemas.microsoft.com/office/drawing/2016/5/14/chartex" xmlns:mc="http://schemas.openxmlformats.org/markup-compatibility/2006" xmlns:aink="http://schemas.microsoft.com/office/drawing/2016/ink" xmlns:am3d="http://schemas.microsoft.com/office/drawing/2017/model3d" xmlns:o="urn:schemas-microsoft-com:office:office" xmlns:r="http://schemas.openxmlformats.org/officeDocument/2006/relationships" xmlns:m="http://schemas.openxmlformats.org/officeDocument/2006/math" xmlns:v="urn:schemas-microsoft-com:vml" xmlns:wp14="http://schemas.microsoft.com/office/word/2010/wordprocessingDrawing" xmlns:wp="http://schemas.openxmlformats.org/drawingml/2006/wordprocessingDrawing" xmlns:w10="urn:schemas-microsoft-com:office:word" xmlns:w="http://schemas.openxmlformats.org/wordprocessingml/2006/main" xmlns:w14="http://schemas.microsoft.com/office/word/2010/wordml" xmlns:w15="http://schemas.microsoft.com/office/word/2012/wordml" xmlns:w16cex="http://schemas.microsoft.com/office/word/2018/wordml/cex" xmlns:w16cid="http://schemas.microsoft.com/office/word/2016/wordml/cid" xmlns:w16="http://schemas.microsoft.com/office/word/2018/wordml" xmlns:w16sdtdh="http://schemas.microsoft.com/office/word/2020/wordml/sdtdatahash" xmlns:w16se="http://schemas.microsoft.com/office/word/2015/wordml/symex" xmlns:wpg="http://schemas.microsoft.com/office/word/2010/wordprocessingGroup" xmlns:wpi="http://schemas.microsoft.com/office/word/2010/wordprocessingInk" xmlns:wne="http://schemas.microsoft.com/office/word/2006/wordml" xmlns:wps="http://schemas.microsoft.com/office/word/2010/wordprocessingShape" mc:Ignorable="w14 w15 w16se w16cid w16 w16cex w16sdtdh wp14">
   <w:sdt>
     <w:sdtPr>
       <w:id w:val="1653106095"/>
@@ -1030,6 +1028,7 @@
         <w:docPartUnique/>
       </w:docPartObj>
     </w:sdtPr>
+    <w:sdtEndPr/>
     <w:sdtContent>
       <w:p>
         <w:pPr>
@@ -1067,8 +1066,8 @@
 </file>
 
 <file path=word/footnotes.xml><?xml version="1.0" encoding="utf-8"?>
-<w:footnotes xmlns:ve="http://schemas.openxmlformats.org/markup-compatibility/2006" xmlns:o="urn:schemas-microsoft-com:office:office" xmlns:r="http://schemas.openxmlformats.org/officeDocument/2006/relationships" xmlns:m="http://schemas.openxmlformats.org/officeDocument/2006/math" xmlns:v="urn:schemas-microsoft-com:vml" xmlns:wp="http://schemas.openxmlformats.org/drawingml/2006/wordprocessingDrawing" xmlns:w10="urn:schemas-microsoft-com:office:word" xmlns:w="http://schemas.openxmlformats.org/wordprocessingml/2006/main" xmlns:wne="http://schemas.microsoft.com/office/word/2006/wordml">
-  <w:footnote w:type="separator" w:id="0">
+<w:footnotes xmlns:wpc="http://schemas.microsoft.com/office/word/2010/wordprocessingCanvas" xmlns:cx="http://schemas.microsoft.com/office/drawing/2014/chartex" xmlns:cx1="http://schemas.microsoft.com/office/drawing/2015/9/8/chartex" xmlns:cx2="http://schemas.microsoft.com/office/drawing/2015/10/21/chartex" xmlns:cx3="http://schemas.microsoft.com/office/drawing/2016/5/9/chartex" xmlns:cx4="http://schemas.microsoft.com/office/drawing/2016/5/10/chartex" xmlns:cx5="http://schemas.microsoft.com/office/drawing/2016/5/11/chartex" xmlns:cx6="http://schemas.microsoft.com/office/drawing/2016/5/12/chartex" xmlns:cx7="http://schemas.microsoft.com/office/drawing/2016/5/13/chartex" xmlns:cx8="http://schemas.microsoft.com/office/drawing/2016/5/14/chartex" xmlns:mc="http://schemas.openxmlformats.org/markup-compatibility/2006" xmlns:aink="http://schemas.microsoft.com/office/drawing/2016/ink" xmlns:am3d="http://schemas.microsoft.com/office/drawing/2017/model3d" xmlns:o="urn:schemas-microsoft-com:office:office" xmlns:r="http://schemas.openxmlformats.org/officeDocument/2006/relationships" xmlns:m="http://schemas.openxmlformats.org/officeDocument/2006/math" xmlns:v="urn:schemas-microsoft-com:vml" xmlns:wp14="http://schemas.microsoft.com/office/word/2010/wordprocessingDrawing" xmlns:wp="http://schemas.openxmlformats.org/drawingml/2006/wordprocessingDrawing" xmlns:w10="urn:schemas-microsoft-com:office:word" xmlns:w="http://schemas.openxmlformats.org/wordprocessingml/2006/main" xmlns:w14="http://schemas.microsoft.com/office/word/2010/wordml" xmlns:w15="http://schemas.microsoft.com/office/word/2012/wordml" xmlns:w16cex="http://schemas.microsoft.com/office/word/2018/wordml/cex" xmlns:w16cid="http://schemas.microsoft.com/office/word/2016/wordml/cid" xmlns:w16="http://schemas.microsoft.com/office/word/2018/wordml" xmlns:w16sdtdh="http://schemas.microsoft.com/office/word/2020/wordml/sdtdatahash" xmlns:w16se="http://schemas.microsoft.com/office/word/2015/wordml/symex" xmlns:wpg="http://schemas.microsoft.com/office/word/2010/wordprocessingGroup" xmlns:wpi="http://schemas.microsoft.com/office/word/2010/wordprocessingInk" xmlns:wne="http://schemas.microsoft.com/office/word/2006/wordml" xmlns:wps="http://schemas.microsoft.com/office/word/2010/wordprocessingShape" mc:Ignorable="w14 w15 w16se w16cid w16 w16cex w16sdtdh wp14">
+  <w:footnote w:type="separator" w:id="-1">
     <w:p>
       <w:pPr>
         <w:spacing w:after="0" w:line="240" w:lineRule="auto"/>
@@ -1078,7 +1077,7 @@
       </w:r>
     </w:p>
   </w:footnote>
-  <w:footnote w:type="continuationSeparator" w:id="1">
+  <w:footnote w:type="continuationSeparator" w:id="0">
     <w:p>
       <w:pPr>
         <w:spacing w:after="0" w:line="240" w:lineRule="auto"/>
@@ -1092,7 +1091,7 @@
 </file>
 
 <file path=word/header1.xml><?xml version="1.0" encoding="utf-8"?>
-<w:hdr xmlns:ve="http://schemas.openxmlformats.org/markup-compatibility/2006" xmlns:o="urn:schemas-microsoft-com:office:office" xmlns:r="http://schemas.openxmlformats.org/officeDocument/2006/relationships" xmlns:m="http://schemas.openxmlformats.org/officeDocument/2006/math" xmlns:v="urn:schemas-microsoft-com:vml" xmlns:wp="http://schemas.openxmlformats.org/drawingml/2006/wordprocessingDrawing" xmlns:w10="urn:schemas-microsoft-com:office:word" xmlns:w="http://schemas.openxmlformats.org/wordprocessingml/2006/main" xmlns:wne="http://schemas.microsoft.com/office/word/2006/wordml">
+<w:hdr xmlns:wpc="http://schemas.microsoft.com/office/word/2010/wordprocessingCanvas" xmlns:cx="http://schemas.microsoft.com/office/drawing/2014/chartex" xmlns:cx1="http://schemas.microsoft.com/office/drawing/2015/9/8/chartex" xmlns:cx2="http://schemas.microsoft.com/office/drawing/2015/10/21/chartex" xmlns:cx3="http://schemas.microsoft.com/office/drawing/2016/5/9/chartex" xmlns:cx4="http://schemas.microsoft.com/office/drawing/2016/5/10/chartex" xmlns:cx5="http://schemas.microsoft.com/office/drawing/2016/5/11/chartex" xmlns:cx6="http://schemas.microsoft.com/office/drawing/2016/5/12/chartex" xmlns:cx7="http://schemas.microsoft.com/office/drawing/2016/5/13/chartex" xmlns:cx8="http://schemas.microsoft.com/office/drawing/2016/5/14/chartex" xmlns:mc="http://schemas.openxmlformats.org/markup-compatibility/2006" xmlns:aink="http://schemas.microsoft.com/office/drawing/2016/ink" xmlns:am3d="http://schemas.microsoft.com/office/drawing/2017/model3d" xmlns:o="urn:schemas-microsoft-com:office:office" xmlns:r="http://schemas.openxmlformats.org/officeDocument/2006/relationships" xmlns:m="http://schemas.openxmlformats.org/officeDocument/2006/math" xmlns:v="urn:schemas-microsoft-com:vml" xmlns:wp14="http://schemas.microsoft.com/office/word/2010/wordprocessingDrawing" xmlns:wp="http://schemas.openxmlformats.org/drawingml/2006/wordprocessingDrawing" xmlns:w10="urn:schemas-microsoft-com:office:word" xmlns:w="http://schemas.openxmlformats.org/wordprocessingml/2006/main" xmlns:w14="http://schemas.microsoft.com/office/word/2010/wordml" xmlns:w15="http://schemas.microsoft.com/office/word/2012/wordml" xmlns:w16cex="http://schemas.microsoft.com/office/word/2018/wordml/cex" xmlns:w16cid="http://schemas.microsoft.com/office/word/2016/wordml/cid" xmlns:w16="http://schemas.microsoft.com/office/word/2018/wordml" xmlns:w16sdtdh="http://schemas.microsoft.com/office/word/2020/wordml/sdtdatahash" xmlns:w16se="http://schemas.microsoft.com/office/word/2015/wordml/symex" xmlns:wpg="http://schemas.microsoft.com/office/word/2010/wordprocessingGroup" xmlns:wpi="http://schemas.microsoft.com/office/word/2010/wordprocessingInk" xmlns:wne="http://schemas.microsoft.com/office/word/2006/wordml" xmlns:wps="http://schemas.microsoft.com/office/word/2010/wordprocessingShape" mc:Ignorable="w14 w15 w16se w16cid w16 w16cex w16sdtdh wp14">
   <w:p>
     <w:pPr>
       <w:pStyle w:val="Encabezado"/>
@@ -1102,8 +1101,8 @@
 </file>
 
 <file path=word/numbering.xml><?xml version="1.0" encoding="utf-8"?>
-<w:numbering xmlns:ve="http://schemas.openxmlformats.org/markup-compatibility/2006" xmlns:o="urn:schemas-microsoft-com:office:office" xmlns:r="http://schemas.openxmlformats.org/officeDocument/2006/relationships" xmlns:m="http://schemas.openxmlformats.org/officeDocument/2006/math" xmlns:v="urn:schemas-microsoft-com:vml" xmlns:wp="http://schemas.openxmlformats.org/drawingml/2006/wordprocessingDrawing" xmlns:w10="urn:schemas-microsoft-com:office:word" xmlns:w="http://schemas.openxmlformats.org/wordprocessingml/2006/main" xmlns:wne="http://schemas.microsoft.com/office/word/2006/wordml">
-  <w:abstractNum w:abstractNumId="0">
+<w:numbering xmlns:wpc="http://schemas.microsoft.com/office/word/2010/wordprocessingCanvas" xmlns:cx="http://schemas.microsoft.com/office/drawing/2014/chartex" xmlns:cx1="http://schemas.microsoft.com/office/drawing/2015/9/8/chartex" xmlns:cx2="http://schemas.microsoft.com/office/drawing/2015/10/21/chartex" xmlns:cx3="http://schemas.microsoft.com/office/drawing/2016/5/9/chartex" xmlns:cx4="http://schemas.microsoft.com/office/drawing/2016/5/10/chartex" xmlns:cx5="http://schemas.microsoft.com/office/drawing/2016/5/11/chartex" xmlns:cx6="http://schemas.microsoft.com/office/drawing/2016/5/12/chartex" xmlns:cx7="http://schemas.microsoft.com/office/drawing/2016/5/13/chartex" xmlns:cx8="http://schemas.microsoft.com/office/drawing/2016/5/14/chartex" xmlns:mc="http://schemas.openxmlformats.org/markup-compatibility/2006" xmlns:aink="http://schemas.microsoft.com/office/drawing/2016/ink" xmlns:am3d="http://schemas.microsoft.com/office/drawing/2017/model3d" xmlns:o="urn:schemas-microsoft-com:office:office" xmlns:r="http://schemas.openxmlformats.org/officeDocument/2006/relationships" xmlns:m="http://schemas.openxmlformats.org/officeDocument/2006/math" xmlns:v="urn:schemas-microsoft-com:vml" xmlns:wp14="http://schemas.microsoft.com/office/word/2010/wordprocessingDrawing" xmlns:wp="http://schemas.openxmlformats.org/drawingml/2006/wordprocessingDrawing" xmlns:w10="urn:schemas-microsoft-com:office:word" xmlns:w="http://schemas.openxmlformats.org/wordprocessingml/2006/main" xmlns:w14="http://schemas.microsoft.com/office/word/2010/wordml" xmlns:w15="http://schemas.microsoft.com/office/word/2012/wordml" xmlns:w16cex="http://schemas.microsoft.com/office/word/2018/wordml/cex" xmlns:w16cid="http://schemas.microsoft.com/office/word/2016/wordml/cid" xmlns:w16="http://schemas.microsoft.com/office/word/2018/wordml" xmlns:w16sdtdh="http://schemas.microsoft.com/office/word/2020/wordml/sdtdatahash" xmlns:w16se="http://schemas.microsoft.com/office/word/2015/wordml/symex" xmlns:wpg="http://schemas.microsoft.com/office/word/2010/wordprocessingGroup" xmlns:wpi="http://schemas.microsoft.com/office/word/2010/wordprocessingInk" xmlns:wne="http://schemas.microsoft.com/office/word/2006/wordml" xmlns:wps="http://schemas.microsoft.com/office/word/2010/wordprocessingShape" mc:Ignorable="w14 w15 w16se w16cid w16 w16cex w16sdtdh wp14">
+  <w:abstractNum w:abstractNumId="0" w15:restartNumberingAfterBreak="0">
     <w:nsid w:val="11692D7E"/>
     <w:multiLevelType w:val="hybridMultilevel"/>
     <w:tmpl w:val="00A4E4CA"/>
@@ -1216,7 +1215,7 @@
       </w:rPr>
     </w:lvl>
   </w:abstractNum>
-  <w:abstractNum w:abstractNumId="1">
+  <w:abstractNum w:abstractNumId="1" w15:restartNumberingAfterBreak="0">
     <w:nsid w:val="121D0D34"/>
     <w:multiLevelType w:val="hybridMultilevel"/>
     <w:tmpl w:val="6844558E"/>
@@ -1329,7 +1328,7 @@
       </w:rPr>
     </w:lvl>
   </w:abstractNum>
-  <w:abstractNum w:abstractNumId="2">
+  <w:abstractNum w:abstractNumId="2" w15:restartNumberingAfterBreak="0">
     <w:nsid w:val="245D3846"/>
     <w:multiLevelType w:val="hybridMultilevel"/>
     <w:tmpl w:val="29E0FC56"/>
@@ -1442,7 +1441,7 @@
       </w:rPr>
     </w:lvl>
   </w:abstractNum>
-  <w:abstractNum w:abstractNumId="3">
+  <w:abstractNum w:abstractNumId="3" w15:restartNumberingAfterBreak="0">
     <w:nsid w:val="294F04CF"/>
     <w:multiLevelType w:val="hybridMultilevel"/>
     <w:tmpl w:val="5A70EC84"/>
@@ -1528,7 +1527,7 @@
       </w:pPr>
     </w:lvl>
   </w:abstractNum>
-  <w:abstractNum w:abstractNumId="4">
+  <w:abstractNum w:abstractNumId="4" w15:restartNumberingAfterBreak="0">
     <w:nsid w:val="50713429"/>
     <w:multiLevelType w:val="hybridMultilevel"/>
     <w:tmpl w:val="706AFF2E"/>
@@ -1641,7 +1640,7 @@
       </w:rPr>
     </w:lvl>
   </w:abstractNum>
-  <w:abstractNum w:abstractNumId="5">
+  <w:abstractNum w:abstractNumId="5" w15:restartNumberingAfterBreak="0">
     <w:nsid w:val="64124572"/>
     <w:multiLevelType w:val="hybridMultilevel"/>
     <w:tmpl w:val="B608FE14"/>
@@ -1754,7 +1753,7 @@
       </w:rPr>
     </w:lvl>
   </w:abstractNum>
-  <w:abstractNum w:abstractNumId="6">
+  <w:abstractNum w:abstractNumId="6" w15:restartNumberingAfterBreak="0">
     <w:nsid w:val="72E9328F"/>
     <w:multiLevelType w:val="hybridMultilevel"/>
     <w:tmpl w:val="A3661F44"/>
@@ -1892,7 +1891,7 @@
 </file>
 
 <file path=word/styles.xml><?xml version="1.0" encoding="utf-8"?>
-<w:styles xmlns:r="http://schemas.openxmlformats.org/officeDocument/2006/relationships" xmlns:w="http://schemas.openxmlformats.org/wordprocessingml/2006/main">
+<w:styles xmlns:mc="http://schemas.openxmlformats.org/markup-compatibility/2006" xmlns:r="http://schemas.openxmlformats.org/officeDocument/2006/relationships" xmlns:w="http://schemas.openxmlformats.org/wordprocessingml/2006/main" xmlns:w14="http://schemas.microsoft.com/office/word/2010/wordml" xmlns:w15="http://schemas.microsoft.com/office/word/2012/wordml" xmlns:w16cex="http://schemas.microsoft.com/office/word/2018/wordml/cex" xmlns:w16cid="http://schemas.microsoft.com/office/word/2016/wordml/cid" xmlns:w16="http://schemas.microsoft.com/office/word/2018/wordml" xmlns:w16sdtdh="http://schemas.microsoft.com/office/word/2020/wordml/sdtdatahash" xmlns:w16se="http://schemas.microsoft.com/office/word/2015/wordml/symex" mc:Ignorable="w14 w15 w16se w16cid w16 w16cex w16sdtdh">
   <w:docDefaults>
     <w:rPrDefault>
       <w:rPr>
@@ -1908,144 +1907,383 @@
       </w:pPr>
     </w:pPrDefault>
   </w:docDefaults>
-  <w:latentStyles w:defLockedState="0" w:defUIPriority="99" w:defSemiHidden="1" w:defUnhideWhenUsed="1" w:defQFormat="0" w:count="267">
-    <w:lsdException w:name="Normal" w:semiHidden="0" w:uiPriority="0" w:unhideWhenUsed="0" w:qFormat="1"/>
-    <w:lsdException w:name="heading 1" w:semiHidden="0" w:uiPriority="9" w:unhideWhenUsed="0" w:qFormat="1"/>
-    <w:lsdException w:name="heading 2" w:uiPriority="9" w:qFormat="1"/>
-    <w:lsdException w:name="heading 3" w:uiPriority="9" w:qFormat="1"/>
-    <w:lsdException w:name="heading 4" w:uiPriority="9" w:qFormat="1"/>
-    <w:lsdException w:name="heading 5" w:uiPriority="9" w:qFormat="1"/>
-    <w:lsdException w:name="heading 6" w:uiPriority="9" w:qFormat="1"/>
-    <w:lsdException w:name="heading 7" w:uiPriority="9" w:qFormat="1"/>
-    <w:lsdException w:name="heading 8" w:uiPriority="9" w:qFormat="1"/>
-    <w:lsdException w:name="heading 9" w:uiPriority="9" w:qFormat="1"/>
-    <w:lsdException w:name="toc 1" w:uiPriority="39"/>
-    <w:lsdException w:name="toc 2" w:uiPriority="39"/>
-    <w:lsdException w:name="toc 3" w:uiPriority="39"/>
-    <w:lsdException w:name="toc 4" w:uiPriority="39"/>
-    <w:lsdException w:name="toc 5" w:uiPriority="39"/>
-    <w:lsdException w:name="toc 6" w:uiPriority="39"/>
-    <w:lsdException w:name="toc 7" w:uiPriority="39"/>
-    <w:lsdException w:name="toc 8" w:uiPriority="39"/>
-    <w:lsdException w:name="toc 9" w:uiPriority="39"/>
-    <w:lsdException w:name="caption" w:uiPriority="35" w:qFormat="1"/>
-    <w:lsdException w:name="Title" w:semiHidden="0" w:uiPriority="10" w:unhideWhenUsed="0" w:qFormat="1"/>
-    <w:lsdException w:name="Default Paragraph Font" w:uiPriority="1"/>
-    <w:lsdException w:name="Subtitle" w:semiHidden="0" w:uiPriority="11" w:unhideWhenUsed="0" w:qFormat="1"/>
-    <w:lsdException w:name="Strong" w:semiHidden="0" w:uiPriority="22" w:unhideWhenUsed="0" w:qFormat="1"/>
-    <w:lsdException w:name="Emphasis" w:semiHidden="0" w:uiPriority="20" w:unhideWhenUsed="0" w:qFormat="1"/>
-    <w:lsdException w:name="Table Grid" w:semiHidden="0" w:uiPriority="39" w:unhideWhenUsed="0"/>
-    <w:lsdException w:name="Placeholder Text" w:unhideWhenUsed="0"/>
-    <w:lsdException w:name="No Spacing" w:semiHidden="0" w:uiPriority="1" w:unhideWhenUsed="0" w:qFormat="1"/>
-    <w:lsdException w:name="Light Shading" w:semiHidden="0" w:uiPriority="60" w:unhideWhenUsed="0"/>
-    <w:lsdException w:name="Light List" w:semiHidden="0" w:uiPriority="61" w:unhideWhenUsed="0"/>
-    <w:lsdException w:name="Light Grid" w:semiHidden="0" w:uiPriority="62" w:unhideWhenUsed="0"/>
-    <w:lsdException w:name="Medium Shading 1" w:semiHidden="0" w:uiPriority="63" w:unhideWhenUsed="0"/>
-    <w:lsdException w:name="Medium Shading 2" w:semiHidden="0" w:uiPriority="64" w:unhideWhenUsed="0"/>
-    <w:lsdException w:name="Medium List 1" w:semiHidden="0" w:uiPriority="65" w:unhideWhenUsed="0"/>
-    <w:lsdException w:name="Medium List 2" w:semiHidden="0" w:uiPriority="66" w:unhideWhenUsed="0"/>
-    <w:lsdException w:name="Medium Grid 1" w:semiHidden="0" w:uiPriority="67" w:unhideWhenUsed="0"/>
-    <w:lsdException w:name="Medium Grid 2" w:semiHidden="0" w:uiPriority="68" w:unhideWhenUsed="0"/>
-    <w:lsdException w:name="Medium Grid 3" w:semiHidden="0" w:uiPriority="69" w:unhideWhenUsed="0"/>
-    <w:lsdException w:name="Dark List" w:semiHidden="0" w:uiPriority="70" w:unhideWhenUsed="0"/>
-    <w:lsdException w:name="Colorful Shading" w:semiHidden="0" w:uiPriority="71" w:unhideWhenUsed="0"/>
-    <w:lsdException w:name="Colorful List" w:semiHidden="0" w:uiPriority="72" w:unhideWhenUsed="0"/>
-    <w:lsdException w:name="Colorful Grid" w:semiHidden="0" w:uiPriority="73" w:unhideWhenUsed="0"/>
-    <w:lsdException w:name="Light Shading Accent 1" w:semiHidden="0" w:uiPriority="60" w:unhideWhenUsed="0"/>
-    <w:lsdException w:name="Light List Accent 1" w:semiHidden="0" w:uiPriority="61" w:unhideWhenUsed="0"/>
-    <w:lsdException w:name="Light Grid Accent 1" w:semiHidden="0" w:uiPriority="62" w:unhideWhenUsed="0"/>
-    <w:lsdException w:name="Medium Shading 1 Accent 1" w:semiHidden="0" w:uiPriority="63" w:unhideWhenUsed="0"/>
-    <w:lsdException w:name="Medium Shading 2 Accent 1" w:semiHidden="0" w:uiPriority="64" w:unhideWhenUsed="0"/>
-    <w:lsdException w:name="Medium List 1 Accent 1" w:semiHidden="0" w:uiPriority="65" w:unhideWhenUsed="0"/>
-    <w:lsdException w:name="Revision" w:unhideWhenUsed="0"/>
-    <w:lsdException w:name="List Paragraph" w:semiHidden="0" w:uiPriority="34" w:unhideWhenUsed="0" w:qFormat="1"/>
-    <w:lsdException w:name="Quote" w:semiHidden="0" w:uiPriority="29" w:unhideWhenUsed="0" w:qFormat="1"/>
-    <w:lsdException w:name="Intense Quote" w:semiHidden="0" w:uiPriority="30" w:unhideWhenUsed="0" w:qFormat="1"/>
-    <w:lsdException w:name="Medium List 2 Accent 1" w:semiHidden="0" w:uiPriority="66" w:unhideWhenUsed="0"/>
-    <w:lsdException w:name="Medium Grid 1 Accent 1" w:semiHidden="0" w:uiPriority="67" w:unhideWhenUsed="0"/>
-    <w:lsdException w:name="Medium Grid 2 Accent 1" w:semiHidden="0" w:uiPriority="68" w:unhideWhenUsed="0"/>
-    <w:lsdException w:name="Medium Grid 3 Accent 1" w:semiHidden="0" w:uiPriority="69" w:unhideWhenUsed="0"/>
-    <w:lsdException w:name="Dark List Accent 1" w:semiHidden="0" w:uiPriority="70" w:unhideWhenUsed="0"/>
-    <w:lsdException w:name="Colorful Shading Accent 1" w:semiHidden="0" w:uiPriority="71" w:unhideWhenUsed="0"/>
-    <w:lsdException w:name="Colorful List Accent 1" w:semiHidden="0" w:uiPriority="72" w:unhideWhenUsed="0"/>
-    <w:lsdException w:name="Colorful Grid Accent 1" w:semiHidden="0" w:uiPriority="73" w:unhideWhenUsed="0"/>
-    <w:lsdException w:name="Light Shading Accent 2" w:semiHidden="0" w:uiPriority="60" w:unhideWhenUsed="0"/>
-    <w:lsdException w:name="Light List Accent 2" w:semiHidden="0" w:uiPriority="61" w:unhideWhenUsed="0"/>
-    <w:lsdException w:name="Light Grid Accent 2" w:semiHidden="0" w:uiPriority="62" w:unhideWhenUsed="0"/>
-    <w:lsdException w:name="Medium Shading 1 Accent 2" w:semiHidden="0" w:uiPriority="63" w:unhideWhenUsed="0"/>
-    <w:lsdException w:name="Medium Shading 2 Accent 2" w:semiHidden="0" w:uiPriority="64" w:unhideWhenUsed="0"/>
-    <w:lsdException w:name="Medium List 1 Accent 2" w:semiHidden="0" w:uiPriority="65" w:unhideWhenUsed="0"/>
-    <w:lsdException w:name="Medium List 2 Accent 2" w:semiHidden="0" w:uiPriority="66" w:unhideWhenUsed="0"/>
-    <w:lsdException w:name="Medium Grid 1 Accent 2" w:semiHidden="0" w:uiPriority="67" w:unhideWhenUsed="0"/>
-    <w:lsdException w:name="Medium Grid 2 Accent 2" w:semiHidden="0" w:uiPriority="68" w:unhideWhenUsed="0"/>
-    <w:lsdException w:name="Medium Grid 3 Accent 2" w:semiHidden="0" w:uiPriority="69" w:unhideWhenUsed="0"/>
-    <w:lsdException w:name="Dark List Accent 2" w:semiHidden="0" w:uiPriority="70" w:unhideWhenUsed="0"/>
-    <w:lsdException w:name="Colorful Shading Accent 2" w:semiHidden="0" w:uiPriority="71" w:unhideWhenUsed="0"/>
-    <w:lsdException w:name="Colorful List Accent 2" w:semiHidden="0" w:uiPriority="72" w:unhideWhenUsed="0"/>
-    <w:lsdException w:name="Colorful Grid Accent 2" w:semiHidden="0" w:uiPriority="73" w:unhideWhenUsed="0"/>
-    <w:lsdException w:name="Light Shading Accent 3" w:semiHidden="0" w:uiPriority="60" w:unhideWhenUsed="0"/>
-    <w:lsdException w:name="Light List Accent 3" w:semiHidden="0" w:uiPriority="61" w:unhideWhenUsed="0"/>
-    <w:lsdException w:name="Light Grid Accent 3" w:semiHidden="0" w:uiPriority="62" w:unhideWhenUsed="0"/>
-    <w:lsdException w:name="Medium Shading 1 Accent 3" w:semiHidden="0" w:uiPriority="63" w:unhideWhenUsed="0"/>
-    <w:lsdException w:name="Medium Shading 2 Accent 3" w:semiHidden="0" w:uiPriority="64" w:unhideWhenUsed="0"/>
-    <w:lsdException w:name="Medium List 1 Accent 3" w:semiHidden="0" w:uiPriority="65" w:unhideWhenUsed="0"/>
-    <w:lsdException w:name="Medium List 2 Accent 3" w:semiHidden="0" w:uiPriority="66" w:unhideWhenUsed="0"/>
-    <w:lsdException w:name="Medium Grid 1 Accent 3" w:semiHidden="0" w:uiPriority="67" w:unhideWhenUsed="0"/>
-    <w:lsdException w:name="Medium Grid 2 Accent 3" w:semiHidden="0" w:uiPriority="68" w:unhideWhenUsed="0"/>
-    <w:lsdException w:name="Medium Grid 3 Accent 3" w:semiHidden="0" w:uiPriority="69" w:unhideWhenUsed="0"/>
-    <w:lsdException w:name="Dark List Accent 3" w:semiHidden="0" w:uiPriority="70" w:unhideWhenUsed="0"/>
-    <w:lsdException w:name="Colorful Shading Accent 3" w:semiHidden="0" w:uiPriority="71" w:unhideWhenUsed="0"/>
-    <w:lsdException w:name="Colorful List Accent 3" w:semiHidden="0" w:uiPriority="72" w:unhideWhenUsed="0"/>
-    <w:lsdException w:name="Colorful Grid Accent 3" w:semiHidden="0" w:uiPriority="73" w:unhideWhenUsed="0"/>
-    <w:lsdException w:name="Light Shading Accent 4" w:semiHidden="0" w:uiPriority="60" w:unhideWhenUsed="0"/>
-    <w:lsdException w:name="Light List Accent 4" w:semiHidden="0" w:uiPriority="61" w:unhideWhenUsed="0"/>
-    <w:lsdException w:name="Light Grid Accent 4" w:semiHidden="0" w:uiPriority="62" w:unhideWhenUsed="0"/>
-    <w:lsdException w:name="Medium Shading 1 Accent 4" w:semiHidden="0" w:uiPriority="63" w:unhideWhenUsed="0"/>
-    <w:lsdException w:name="Medium Shading 2 Accent 4" w:semiHidden="0" w:uiPriority="64" w:unhideWhenUsed="0"/>
-    <w:lsdException w:name="Medium List 1 Accent 4" w:semiHidden="0" w:uiPriority="65" w:unhideWhenUsed="0"/>
-    <w:lsdException w:name="Medium List 2 Accent 4" w:semiHidden="0" w:uiPriority="66" w:unhideWhenUsed="0"/>
-    <w:lsdException w:name="Medium Grid 1 Accent 4" w:semiHidden="0" w:uiPriority="67" w:unhideWhenUsed="0"/>
-    <w:lsdException w:name="Medium Grid 2 Accent 4" w:semiHidden="0" w:uiPriority="68" w:unhideWhenUsed="0"/>
-    <w:lsdException w:name="Medium Grid 3 Accent 4" w:semiHidden="0" w:uiPriority="69" w:unhideWhenUsed="0"/>
-    <w:lsdException w:name="Dark List Accent 4" w:semiHidden="0" w:uiPriority="70" w:unhideWhenUsed="0"/>
-    <w:lsdException w:name="Colorful Shading Accent 4" w:semiHidden="0" w:uiPriority="71" w:unhideWhenUsed="0"/>
-    <w:lsdException w:name="Colorful List Accent 4" w:semiHidden="0" w:uiPriority="72" w:unhideWhenUsed="0"/>
-    <w:lsdException w:name="Colorful Grid Accent 4" w:semiHidden="0" w:uiPriority="73" w:unhideWhenUsed="0"/>
-    <w:lsdException w:name="Light Shading Accent 5" w:semiHidden="0" w:uiPriority="60" w:unhideWhenUsed="0"/>
-    <w:lsdException w:name="Light List Accent 5" w:semiHidden="0" w:uiPriority="61" w:unhideWhenUsed="0"/>
-    <w:lsdException w:name="Light Grid Accent 5" w:semiHidden="0" w:uiPriority="62" w:unhideWhenUsed="0"/>
-    <w:lsdException w:name="Medium Shading 1 Accent 5" w:semiHidden="0" w:uiPriority="63" w:unhideWhenUsed="0"/>
-    <w:lsdException w:name="Medium Shading 2 Accent 5" w:semiHidden="0" w:uiPriority="64" w:unhideWhenUsed="0"/>
-    <w:lsdException w:name="Medium List 1 Accent 5" w:semiHidden="0" w:uiPriority="65" w:unhideWhenUsed="0"/>
-    <w:lsdException w:name="Medium List 2 Accent 5" w:semiHidden="0" w:uiPriority="66" w:unhideWhenUsed="0"/>
-    <w:lsdException w:name="Medium Grid 1 Accent 5" w:semiHidden="0" w:uiPriority="67" w:unhideWhenUsed="0"/>
-    <w:lsdException w:name="Medium Grid 2 Accent 5" w:semiHidden="0" w:uiPriority="68" w:unhideWhenUsed="0"/>
-    <w:lsdException w:name="Medium Grid 3 Accent 5" w:semiHidden="0" w:uiPriority="69" w:unhideWhenUsed="0"/>
-    <w:lsdException w:name="Dark List Accent 5" w:semiHidden="0" w:uiPriority="70" w:unhideWhenUsed="0"/>
-    <w:lsdException w:name="Colorful Shading Accent 5" w:semiHidden="0" w:uiPriority="71" w:unhideWhenUsed="0"/>
-    <w:lsdException w:name="Colorful List Accent 5" w:semiHidden="0" w:uiPriority="72" w:unhideWhenUsed="0"/>
-    <w:lsdException w:name="Colorful Grid Accent 5" w:semiHidden="0" w:uiPriority="73" w:unhideWhenUsed="0"/>
-    <w:lsdException w:name="Light Shading Accent 6" w:semiHidden="0" w:uiPriority="60" w:unhideWhenUsed="0"/>
-    <w:lsdException w:name="Light List Accent 6" w:semiHidden="0" w:uiPriority="61" w:unhideWhenUsed="0"/>
-    <w:lsdException w:name="Light Grid Accent 6" w:semiHidden="0" w:uiPriority="62" w:unhideWhenUsed="0"/>
-    <w:lsdException w:name="Medium Shading 1 Accent 6" w:semiHidden="0" w:uiPriority="63" w:unhideWhenUsed="0"/>
-    <w:lsdException w:name="Medium Shading 2 Accent 6" w:semiHidden="0" w:uiPriority="64" w:unhideWhenUsed="0"/>
-    <w:lsdException w:name="Medium List 1 Accent 6" w:semiHidden="0" w:uiPriority="65" w:unhideWhenUsed="0"/>
-    <w:lsdException w:name="Medium List 2 Accent 6" w:semiHidden="0" w:uiPriority="66" w:unhideWhenUsed="0"/>
-    <w:lsdException w:name="Medium Grid 1 Accent 6" w:semiHidden="0" w:uiPriority="67" w:unhideWhenUsed="0"/>
-    <w:lsdException w:name="Medium Grid 2 Accent 6" w:semiHidden="0" w:uiPriority="68" w:unhideWhenUsed="0"/>
-    <w:lsdException w:name="Medium Grid 3 Accent 6" w:semiHidden="0" w:uiPriority="69" w:unhideWhenUsed="0"/>
-    <w:lsdException w:name="Dark List Accent 6" w:semiHidden="0" w:uiPriority="70" w:unhideWhenUsed="0"/>
-    <w:lsdException w:name="Colorful Shading Accent 6" w:semiHidden="0" w:uiPriority="71" w:unhideWhenUsed="0"/>
-    <w:lsdException w:name="Colorful List Accent 6" w:semiHidden="0" w:uiPriority="72" w:unhideWhenUsed="0"/>
-    <w:lsdException w:name="Colorful Grid Accent 6" w:semiHidden="0" w:uiPriority="73" w:unhideWhenUsed="0"/>
-    <w:lsdException w:name="Subtle Emphasis" w:semiHidden="0" w:uiPriority="19" w:unhideWhenUsed="0" w:qFormat="1"/>
-    <w:lsdException w:name="Intense Emphasis" w:semiHidden="0" w:uiPriority="21" w:unhideWhenUsed="0" w:qFormat="1"/>
-    <w:lsdException w:name="Subtle Reference" w:semiHidden="0" w:uiPriority="31" w:unhideWhenUsed="0" w:qFormat="1"/>
-    <w:lsdException w:name="Intense Reference" w:semiHidden="0" w:uiPriority="32" w:unhideWhenUsed="0" w:qFormat="1"/>
-    <w:lsdException w:name="Book Title" w:semiHidden="0" w:uiPriority="33" w:unhideWhenUsed="0" w:qFormat="1"/>
-    <w:lsdException w:name="Bibliography" w:uiPriority="37"/>
-    <w:lsdException w:name="TOC Heading" w:uiPriority="39" w:qFormat="1"/>
+  <w:latentStyles w:defLockedState="0" w:defUIPriority="99" w:defSemiHidden="0" w:defUnhideWhenUsed="0" w:defQFormat="0" w:count="376">
+    <w:lsdException w:name="Normal" w:uiPriority="0" w:qFormat="1"/>
+    <w:lsdException w:name="heading 1" w:uiPriority="9" w:qFormat="1"/>
+    <w:lsdException w:name="heading 2" w:semiHidden="1" w:uiPriority="9" w:unhideWhenUsed="1" w:qFormat="1"/>
+    <w:lsdException w:name="heading 3" w:semiHidden="1" w:uiPriority="9" w:unhideWhenUsed="1" w:qFormat="1"/>
+    <w:lsdException w:name="heading 4" w:semiHidden="1" w:uiPriority="9" w:unhideWhenUsed="1" w:qFormat="1"/>
+    <w:lsdException w:name="heading 5" w:semiHidden="1" w:uiPriority="9" w:unhideWhenUsed="1" w:qFormat="1"/>
+    <w:lsdException w:name="heading 6" w:semiHidden="1" w:uiPriority="9" w:unhideWhenUsed="1" w:qFormat="1"/>
+    <w:lsdException w:name="heading 7" w:semiHidden="1" w:uiPriority="9" w:unhideWhenUsed="1" w:qFormat="1"/>
+    <w:lsdException w:name="heading 8" w:semiHidden="1" w:uiPriority="9" w:unhideWhenUsed="1" w:qFormat="1"/>
+    <w:lsdException w:name="heading 9" w:semiHidden="1" w:uiPriority="9" w:unhideWhenUsed="1" w:qFormat="1"/>
+    <w:lsdException w:name="index 1" w:semiHidden="1" w:unhideWhenUsed="1"/>
+    <w:lsdException w:name="index 2" w:semiHidden="1" w:unhideWhenUsed="1"/>
+    <w:lsdException w:name="index 3" w:semiHidden="1" w:unhideWhenUsed="1"/>
+    <w:lsdException w:name="index 4" w:semiHidden="1" w:unhideWhenUsed="1"/>
+    <w:lsdException w:name="index 5" w:semiHidden="1" w:unhideWhenUsed="1"/>
+    <w:lsdException w:name="index 6" w:semiHidden="1" w:unhideWhenUsed="1"/>
+    <w:lsdException w:name="index 7" w:semiHidden="1" w:unhideWhenUsed="1"/>
+    <w:lsdException w:name="index 8" w:semiHidden="1" w:unhideWhenUsed="1"/>
+    <w:lsdException w:name="index 9" w:semiHidden="1" w:unhideWhenUsed="1"/>
+    <w:lsdException w:name="toc 1" w:semiHidden="1" w:uiPriority="39" w:unhideWhenUsed="1"/>
+    <w:lsdException w:name="toc 2" w:semiHidden="1" w:uiPriority="39" w:unhideWhenUsed="1"/>
+    <w:lsdException w:name="toc 3" w:semiHidden="1" w:uiPriority="39" w:unhideWhenUsed="1"/>
+    <w:lsdException w:name="toc 4" w:semiHidden="1" w:uiPriority="39" w:unhideWhenUsed="1"/>
+    <w:lsdException w:name="toc 5" w:semiHidden="1" w:uiPriority="39" w:unhideWhenUsed="1"/>
+    <w:lsdException w:name="toc 6" w:semiHidden="1" w:uiPriority="39" w:unhideWhenUsed="1"/>
+    <w:lsdException w:name="toc 7" w:semiHidden="1" w:uiPriority="39" w:unhideWhenUsed="1"/>
+    <w:lsdException w:name="toc 8" w:semiHidden="1" w:uiPriority="39" w:unhideWhenUsed="1"/>
+    <w:lsdException w:name="toc 9" w:semiHidden="1" w:uiPriority="39" w:unhideWhenUsed="1"/>
+    <w:lsdException w:name="Normal Indent" w:semiHidden="1" w:unhideWhenUsed="1"/>
+    <w:lsdException w:name="footnote text" w:semiHidden="1" w:unhideWhenUsed="1"/>
+    <w:lsdException w:name="annotation text" w:semiHidden="1" w:unhideWhenUsed="1"/>
+    <w:lsdException w:name="header" w:semiHidden="1" w:unhideWhenUsed="1"/>
+    <w:lsdException w:name="footer" w:semiHidden="1" w:unhideWhenUsed="1"/>
+    <w:lsdException w:name="index heading" w:semiHidden="1" w:unhideWhenUsed="1"/>
+    <w:lsdException w:name="caption" w:semiHidden="1" w:uiPriority="35" w:unhideWhenUsed="1" w:qFormat="1"/>
+    <w:lsdException w:name="table of figures" w:semiHidden="1" w:unhideWhenUsed="1"/>
+    <w:lsdException w:name="envelope address" w:semiHidden="1" w:unhideWhenUsed="1"/>
+    <w:lsdException w:name="envelope return" w:semiHidden="1" w:unhideWhenUsed="1"/>
+    <w:lsdException w:name="footnote reference" w:semiHidden="1" w:unhideWhenUsed="1"/>
+    <w:lsdException w:name="annotation reference" w:semiHidden="1" w:unhideWhenUsed="1"/>
+    <w:lsdException w:name="line number" w:semiHidden="1" w:unhideWhenUsed="1"/>
+    <w:lsdException w:name="page number" w:semiHidden="1" w:unhideWhenUsed="1"/>
+    <w:lsdException w:name="endnote reference" w:semiHidden="1" w:unhideWhenUsed="1"/>
+    <w:lsdException w:name="endnote text" w:semiHidden="1" w:unhideWhenUsed="1"/>
+    <w:lsdException w:name="table of authorities" w:semiHidden="1" w:unhideWhenUsed="1"/>
+    <w:lsdException w:name="macro" w:semiHidden="1" w:unhideWhenUsed="1"/>
+    <w:lsdException w:name="toa heading" w:semiHidden="1" w:unhideWhenUsed="1"/>
+    <w:lsdException w:name="List" w:semiHidden="1" w:unhideWhenUsed="1"/>
+    <w:lsdException w:name="List Bullet" w:semiHidden="1" w:unhideWhenUsed="1"/>
+    <w:lsdException w:name="List Number" w:semiHidden="1" w:unhideWhenUsed="1"/>
+    <w:lsdException w:name="List 2" w:semiHidden="1" w:unhideWhenUsed="1"/>
+    <w:lsdException w:name="List 3" w:semiHidden="1" w:unhideWhenUsed="1"/>
+    <w:lsdException w:name="List 4" w:semiHidden="1" w:unhideWhenUsed="1"/>
+    <w:lsdException w:name="List 5" w:semiHidden="1" w:unhideWhenUsed="1"/>
+    <w:lsdException w:name="List Bullet 2" w:semiHidden="1" w:unhideWhenUsed="1"/>
+    <w:lsdException w:name="List Bullet 3" w:semiHidden="1" w:unhideWhenUsed="1"/>
+    <w:lsdException w:name="List Bullet 4" w:semiHidden="1" w:unhideWhenUsed="1"/>
+    <w:lsdException w:name="List Bullet 5" w:semiHidden="1" w:unhideWhenUsed="1"/>
+    <w:lsdException w:name="List Number 2" w:semiHidden="1" w:unhideWhenUsed="1"/>
+    <w:lsdException w:name="List Number 3" w:semiHidden="1" w:unhideWhenUsed="1"/>
+    <w:lsdException w:name="List Number 4" w:semiHidden="1" w:unhideWhenUsed="1"/>
+    <w:lsdException w:name="List Number 5" w:semiHidden="1" w:unhideWhenUsed="1"/>
+    <w:lsdException w:name="Title" w:uiPriority="10" w:qFormat="1"/>
+    <w:lsdException w:name="Closing" w:semiHidden="1" w:unhideWhenUsed="1"/>
+    <w:lsdException w:name="Signature" w:semiHidden="1" w:unhideWhenUsed="1"/>
+    <w:lsdException w:name="Default Paragraph Font" w:semiHidden="1" w:uiPriority="1" w:unhideWhenUsed="1"/>
+    <w:lsdException w:name="Body Text" w:semiHidden="1" w:unhideWhenUsed="1"/>
+    <w:lsdException w:name="Body Text Indent" w:semiHidden="1" w:unhideWhenUsed="1"/>
+    <w:lsdException w:name="List Continue" w:semiHidden="1" w:unhideWhenUsed="1"/>
+    <w:lsdException w:name="List Continue 2" w:semiHidden="1" w:unhideWhenUsed="1"/>
+    <w:lsdException w:name="List Continue 3" w:semiHidden="1" w:unhideWhenUsed="1"/>
+    <w:lsdException w:name="List Continue 4" w:semiHidden="1" w:unhideWhenUsed="1"/>
+    <w:lsdException w:name="List Continue 5" w:semiHidden="1" w:unhideWhenUsed="1"/>
+    <w:lsdException w:name="Message Header" w:semiHidden="1" w:unhideWhenUsed="1"/>
+    <w:lsdException w:name="Subtitle" w:uiPriority="11" w:qFormat="1"/>
+    <w:lsdException w:name="Salutation" w:semiHidden="1" w:unhideWhenUsed="1"/>
+    <w:lsdException w:name="Date" w:semiHidden="1" w:unhideWhenUsed="1"/>
+    <w:lsdException w:name="Body Text First Indent" w:semiHidden="1" w:unhideWhenUsed="1"/>
+    <w:lsdException w:name="Body Text First Indent 2" w:semiHidden="1" w:unhideWhenUsed="1"/>
+    <w:lsdException w:name="Note Heading" w:semiHidden="1" w:unhideWhenUsed="1"/>
+    <w:lsdException w:name="Body Text 2" w:semiHidden="1" w:unhideWhenUsed="1"/>
+    <w:lsdException w:name="Body Text 3" w:semiHidden="1" w:unhideWhenUsed="1"/>
+    <w:lsdException w:name="Body Text Indent 2" w:semiHidden="1" w:unhideWhenUsed="1"/>
+    <w:lsdException w:name="Body Text Indent 3" w:semiHidden="1" w:unhideWhenUsed="1"/>
+    <w:lsdException w:name="Block Text" w:semiHidden="1" w:unhideWhenUsed="1"/>
+    <w:lsdException w:name="Hyperlink" w:semiHidden="1" w:unhideWhenUsed="1"/>
+    <w:lsdException w:name="FollowedHyperlink" w:semiHidden="1" w:unhideWhenUsed="1"/>
+    <w:lsdException w:name="Strong" w:uiPriority="22" w:qFormat="1"/>
+    <w:lsdException w:name="Emphasis" w:uiPriority="20" w:qFormat="1"/>
+    <w:lsdException w:name="Document Map" w:semiHidden="1" w:unhideWhenUsed="1"/>
+    <w:lsdException w:name="Plain Text" w:semiHidden="1" w:unhideWhenUsed="1"/>
+    <w:lsdException w:name="E-mail Signature" w:semiHidden="1" w:unhideWhenUsed="1"/>
+    <w:lsdException w:name="HTML Top of Form" w:semiHidden="1" w:unhideWhenUsed="1"/>
+    <w:lsdException w:name="HTML Bottom of Form" w:semiHidden="1" w:unhideWhenUsed="1"/>
+    <w:lsdException w:name="Normal (Web)" w:semiHidden="1" w:unhideWhenUsed="1"/>
+    <w:lsdException w:name="HTML Acronym" w:semiHidden="1" w:unhideWhenUsed="1"/>
+    <w:lsdException w:name="HTML Address" w:semiHidden="1" w:unhideWhenUsed="1"/>
+    <w:lsdException w:name="HTML Cite" w:semiHidden="1" w:unhideWhenUsed="1"/>
+    <w:lsdException w:name="HTML Code" w:semiHidden="1" w:unhideWhenUsed="1"/>
+    <w:lsdException w:name="HTML Definition" w:semiHidden="1" w:unhideWhenUsed="1"/>
+    <w:lsdException w:name="HTML Keyboard" w:semiHidden="1" w:unhideWhenUsed="1"/>
+    <w:lsdException w:name="HTML Preformatted" w:semiHidden="1" w:unhideWhenUsed="1"/>
+    <w:lsdException w:name="HTML Sample" w:semiHidden="1" w:unhideWhenUsed="1"/>
+    <w:lsdException w:name="HTML Typewriter" w:semiHidden="1" w:unhideWhenUsed="1"/>
+    <w:lsdException w:name="HTML Variable" w:semiHidden="1" w:unhideWhenUsed="1"/>
+    <w:lsdException w:name="Normal Table" w:semiHidden="1" w:unhideWhenUsed="1"/>
+    <w:lsdException w:name="annotation subject" w:semiHidden="1" w:unhideWhenUsed="1"/>
+    <w:lsdException w:name="No List" w:semiHidden="1" w:unhideWhenUsed="1"/>
+    <w:lsdException w:name="Outline List 1" w:semiHidden="1" w:unhideWhenUsed="1"/>
+    <w:lsdException w:name="Outline List 2" w:semiHidden="1" w:unhideWhenUsed="1"/>
+    <w:lsdException w:name="Outline List 3" w:semiHidden="1" w:unhideWhenUsed="1"/>
+    <w:lsdException w:name="Table Simple 1" w:semiHidden="1" w:unhideWhenUsed="1"/>
+    <w:lsdException w:name="Table Simple 2" w:semiHidden="1" w:unhideWhenUsed="1"/>
+    <w:lsdException w:name="Table Simple 3" w:semiHidden="1" w:unhideWhenUsed="1"/>
+    <w:lsdException w:name="Table Classic 1" w:semiHidden="1" w:unhideWhenUsed="1"/>
+    <w:lsdException w:name="Table Classic 2" w:semiHidden="1" w:unhideWhenUsed="1"/>
+    <w:lsdException w:name="Table Classic 3" w:semiHidden="1" w:unhideWhenUsed="1"/>
+    <w:lsdException w:name="Table Classic 4" w:semiHidden="1" w:unhideWhenUsed="1"/>
+    <w:lsdException w:name="Table Colorful 1" w:semiHidden="1" w:unhideWhenUsed="1"/>
+    <w:lsdException w:name="Table Colorful 2" w:semiHidden="1" w:unhideWhenUsed="1"/>
+    <w:lsdException w:name="Table Colorful 3" w:semiHidden="1" w:unhideWhenUsed="1"/>
+    <w:lsdException w:name="Table Columns 1" w:semiHidden="1" w:unhideWhenUsed="1"/>
+    <w:lsdException w:name="Table Columns 2" w:semiHidden="1" w:unhideWhenUsed="1"/>
+    <w:lsdException w:name="Table Columns 3" w:semiHidden="1" w:unhideWhenUsed="1"/>
+    <w:lsdException w:name="Table Columns 4" w:semiHidden="1" w:unhideWhenUsed="1"/>
+    <w:lsdException w:name="Table Columns 5" w:semiHidden="1" w:unhideWhenUsed="1"/>
+    <w:lsdException w:name="Table Grid 1" w:semiHidden="1" w:unhideWhenUsed="1"/>
+    <w:lsdException w:name="Table Grid 2" w:semiHidden="1" w:unhideWhenUsed="1"/>
+    <w:lsdException w:name="Table Grid 3" w:semiHidden="1" w:unhideWhenUsed="1"/>
+    <w:lsdException w:name="Table Grid 4" w:semiHidden="1" w:unhideWhenUsed="1"/>
+    <w:lsdException w:name="Table Grid 5" w:semiHidden="1" w:unhideWhenUsed="1"/>
+    <w:lsdException w:name="Table Grid 6" w:semiHidden="1" w:unhideWhenUsed="1"/>
+    <w:lsdException w:name="Table Grid 7" w:semiHidden="1" w:unhideWhenUsed="1"/>
+    <w:lsdException w:name="Table Grid 8" w:semiHidden="1" w:unhideWhenUsed="1"/>
+    <w:lsdException w:name="Table List 1" w:semiHidden="1" w:unhideWhenUsed="1"/>
+    <w:lsdException w:name="Table List 2" w:semiHidden="1" w:unhideWhenUsed="1"/>
+    <w:lsdException w:name="Table List 3" w:semiHidden="1" w:unhideWhenUsed="1"/>
+    <w:lsdException w:name="Table List 4" w:semiHidden="1" w:unhideWhenUsed="1"/>
+    <w:lsdException w:name="Table List 5" w:semiHidden="1" w:unhideWhenUsed="1"/>
+    <w:lsdException w:name="Table List 6" w:semiHidden="1" w:unhideWhenUsed="1"/>
+    <w:lsdException w:name="Table List 7" w:semiHidden="1" w:unhideWhenUsed="1"/>
+    <w:lsdException w:name="Table List 8" w:semiHidden="1" w:unhideWhenUsed="1"/>
+    <w:lsdException w:name="Table 3D effects 1" w:semiHidden="1" w:unhideWhenUsed="1"/>
+    <w:lsdException w:name="Table 3D effects 2" w:semiHidden="1" w:unhideWhenUsed="1"/>
+    <w:lsdException w:name="Table 3D effects 3" w:semiHidden="1" w:unhideWhenUsed="1"/>
+    <w:lsdException w:name="Table Contemporary" w:semiHidden="1" w:unhideWhenUsed="1"/>
+    <w:lsdException w:name="Table Elegant" w:semiHidden="1" w:unhideWhenUsed="1"/>
+    <w:lsdException w:name="Table Professional" w:semiHidden="1" w:unhideWhenUsed="1"/>
+    <w:lsdException w:name="Table Subtle 1" w:semiHidden="1" w:unhideWhenUsed="1"/>
+    <w:lsdException w:name="Table Subtle 2" w:semiHidden="1" w:unhideWhenUsed="1"/>
+    <w:lsdException w:name="Table Web 1" w:semiHidden="1" w:unhideWhenUsed="1"/>
+    <w:lsdException w:name="Table Web 2" w:semiHidden="1" w:unhideWhenUsed="1"/>
+    <w:lsdException w:name="Table Web 3" w:semiHidden="1" w:unhideWhenUsed="1"/>
+    <w:lsdException w:name="Balloon Text" w:semiHidden="1" w:unhideWhenUsed="1"/>
+    <w:lsdException w:name="Table Grid" w:semiHidden="1" w:uiPriority="39" w:unhideWhenUsed="1"/>
+    <w:lsdException w:name="Table Theme" w:semiHidden="1" w:unhideWhenUsed="1"/>
+    <w:lsdException w:name="Placeholder Text" w:semiHidden="1"/>
+    <w:lsdException w:name="No Spacing" w:uiPriority="1" w:qFormat="1"/>
+    <w:lsdException w:name="Light Shading" w:uiPriority="60"/>
+    <w:lsdException w:name="Light List" w:uiPriority="61"/>
+    <w:lsdException w:name="Light Grid" w:uiPriority="62"/>
+    <w:lsdException w:name="Medium Shading 1" w:uiPriority="63"/>
+    <w:lsdException w:name="Medium Shading 2" w:uiPriority="64"/>
+    <w:lsdException w:name="Medium List 1" w:uiPriority="65"/>
+    <w:lsdException w:name="Medium List 2" w:uiPriority="66"/>
+    <w:lsdException w:name="Medium Grid 1" w:uiPriority="67"/>
+    <w:lsdException w:name="Medium Grid 2" w:uiPriority="68"/>
+    <w:lsdException w:name="Medium Grid 3" w:uiPriority="69"/>
+    <w:lsdException w:name="Dark List" w:uiPriority="70"/>
+    <w:lsdException w:name="Colorful Shading" w:uiPriority="71"/>
+    <w:lsdException w:name="Colorful List" w:uiPriority="72"/>
+    <w:lsdException w:name="Colorful Grid" w:uiPriority="73"/>
+    <w:lsdException w:name="Light Shading Accent 1" w:uiPriority="60"/>
+    <w:lsdException w:name="Light List Accent 1" w:uiPriority="61"/>
+    <w:lsdException w:name="Light Grid Accent 1" w:uiPriority="62"/>
+    <w:lsdException w:name="Medium Shading 1 Accent 1" w:uiPriority="63"/>
+    <w:lsdException w:name="Medium Shading 2 Accent 1" w:uiPriority="64"/>
+    <w:lsdException w:name="Medium List 1 Accent 1" w:uiPriority="65"/>
+    <w:lsdException w:name="Revision" w:semiHidden="1"/>
+    <w:lsdException w:name="List Paragraph" w:uiPriority="34" w:qFormat="1"/>
+    <w:lsdException w:name="Quote" w:uiPriority="29" w:qFormat="1"/>
+    <w:lsdException w:name="Intense Quote" w:uiPriority="30" w:qFormat="1"/>
+    <w:lsdException w:name="Medium List 2 Accent 1" w:uiPriority="66"/>
+    <w:lsdException w:name="Medium Grid 1 Accent 1" w:uiPriority="67"/>
+    <w:lsdException w:name="Medium Grid 2 Accent 1" w:uiPriority="68"/>
+    <w:lsdException w:name="Medium Grid 3 Accent 1" w:uiPriority="69"/>
+    <w:lsdException w:name="Dark List Accent 1" w:uiPriority="70"/>
+    <w:lsdException w:name="Colorful Shading Accent 1" w:uiPriority="71"/>
+    <w:lsdException w:name="Colorful List Accent 1" w:uiPriority="72"/>
+    <w:lsdException w:name="Colorful Grid Accent 1" w:uiPriority="73"/>
+    <w:lsdException w:name="Light Shading Accent 2" w:uiPriority="60"/>
+    <w:lsdException w:name="Light List Accent 2" w:uiPriority="61"/>
+    <w:lsdException w:name="Light Grid Accent 2" w:uiPriority="62"/>
+    <w:lsdException w:name="Medium Shading 1 Accent 2" w:uiPriority="63"/>
+    <w:lsdException w:name="Medium Shading 2 Accent 2" w:uiPriority="64"/>
+    <w:lsdException w:name="Medium List 1 Accent 2" w:uiPriority="65"/>
+    <w:lsdException w:name="Medium List 2 Accent 2" w:uiPriority="66"/>
+    <w:lsdException w:name="Medium Grid 1 Accent 2" w:uiPriority="67"/>
+    <w:lsdException w:name="Medium Grid 2 Accent 2" w:uiPriority="68"/>
+    <w:lsdException w:name="Medium Grid 3 Accent 2" w:uiPriority="69"/>
+    <w:lsdException w:name="Dark List Accent 2" w:uiPriority="70"/>
+    <w:lsdException w:name="Colorful Shading Accent 2" w:uiPriority="71"/>
+    <w:lsdException w:name="Colorful List Accent 2" w:uiPriority="72"/>
+    <w:lsdException w:name="Colorful Grid Accent 2" w:uiPriority="73"/>
+    <w:lsdException w:name="Light Shading Accent 3" w:uiPriority="60"/>
+    <w:lsdException w:name="Light List Accent 3" w:uiPriority="61"/>
+    <w:lsdException w:name="Light Grid Accent 3" w:uiPriority="62"/>
+    <w:lsdException w:name="Medium Shading 1 Accent 3" w:uiPriority="63"/>
+    <w:lsdException w:name="Medium Shading 2 Accent 3" w:uiPriority="64"/>
+    <w:lsdException w:name="Medium List 1 Accent 3" w:uiPriority="65"/>
+    <w:lsdException w:name="Medium List 2 Accent 3" w:uiPriority="66"/>
+    <w:lsdException w:name="Medium Grid 1 Accent 3" w:uiPriority="67"/>
+    <w:lsdException w:name="Medium Grid 2 Accent 3" w:uiPriority="68"/>
+    <w:lsdException w:name="Medium Grid 3 Accent 3" w:uiPriority="69"/>
+    <w:lsdException w:name="Dark List Accent 3" w:uiPriority="70"/>
+    <w:lsdException w:name="Colorful Shading Accent 3" w:uiPriority="71"/>
+    <w:lsdException w:name="Colorful List Accent 3" w:uiPriority="72"/>
+    <w:lsdException w:name="Colorful Grid Accent 3" w:uiPriority="73"/>
+    <w:lsdException w:name="Light Shading Accent 4" w:uiPriority="60"/>
+    <w:lsdException w:name="Light List Accent 4" w:uiPriority="61"/>
+    <w:lsdException w:name="Light Grid Accent 4" w:uiPriority="62"/>
+    <w:lsdException w:name="Medium Shading 1 Accent 4" w:uiPriority="63"/>
+    <w:lsdException w:name="Medium Shading 2 Accent 4" w:uiPriority="64"/>
+    <w:lsdException w:name="Medium List 1 Accent 4" w:uiPriority="65"/>
+    <w:lsdException w:name="Medium List 2 Accent 4" w:uiPriority="66"/>
+    <w:lsdException w:name="Medium Grid 1 Accent 4" w:uiPriority="67"/>
+    <w:lsdException w:name="Medium Grid 2 Accent 4" w:uiPriority="68"/>
+    <w:lsdException w:name="Medium Grid 3 Accent 4" w:uiPriority="69"/>
+    <w:lsdException w:name="Dark List Accent 4" w:uiPriority="70"/>
+    <w:lsdException w:name="Colorful Shading Accent 4" w:uiPriority="71"/>
+    <w:lsdException w:name="Colorful List Accent 4" w:uiPriority="72"/>
+    <w:lsdException w:name="Colorful Grid Accent 4" w:uiPriority="73"/>
+    <w:lsdException w:name="Light Shading Accent 5" w:uiPriority="60"/>
+    <w:lsdException w:name="Light List Accent 5" w:uiPriority="61"/>
+    <w:lsdException w:name="Light Grid Accent 5" w:uiPriority="62"/>
+    <w:lsdException w:name="Medium Shading 1 Accent 5" w:uiPriority="63"/>
+    <w:lsdException w:name="Medium Shading 2 Accent 5" w:uiPriority="64"/>
+    <w:lsdException w:name="Medium List 1 Accent 5" w:uiPriority="65"/>
+    <w:lsdException w:name="Medium List 2 Accent 5" w:uiPriority="66"/>
+    <w:lsdException w:name="Medium Grid 1 Accent 5" w:uiPriority="67"/>
+    <w:lsdException w:name="Medium Grid 2 Accent 5" w:uiPriority="68"/>
+    <w:lsdException w:name="Medium Grid 3 Accent 5" w:uiPriority="69"/>
+    <w:lsdException w:name="Dark List Accent 5" w:uiPriority="70"/>
+    <w:lsdException w:name="Colorful Shading Accent 5" w:uiPriority="71"/>
+    <w:lsdException w:name="Colorful List Accent 5" w:uiPriority="72"/>
+    <w:lsdException w:name="Colorful Grid Accent 5" w:uiPriority="73"/>
+    <w:lsdException w:name="Light Shading Accent 6" w:uiPriority="60"/>
+    <w:lsdException w:name="Light List Accent 6" w:uiPriority="61"/>
+    <w:lsdException w:name="Light Grid Accent 6" w:uiPriority="62"/>
+    <w:lsdException w:name="Medium Shading 1 Accent 6" w:uiPriority="63"/>
+    <w:lsdException w:name="Medium Shading 2 Accent 6" w:uiPriority="64"/>
+    <w:lsdException w:name="Medium List 1 Accent 6" w:uiPriority="65"/>
+    <w:lsdException w:name="Medium List 2 Accent 6" w:uiPriority="66"/>
+    <w:lsdException w:name="Medium Grid 1 Accent 6" w:uiPriority="67"/>
+    <w:lsdException w:name="Medium Grid 2 Accent 6" w:uiPriority="68"/>
+    <w:lsdException w:name="Medium Grid 3 Accent 6" w:uiPriority="69"/>
+    <w:lsdException w:name="Dark List Accent 6" w:uiPriority="70"/>
+    <w:lsdException w:name="Colorful Shading Accent 6" w:uiPriority="71"/>
+    <w:lsdException w:name="Colorful List Accent 6" w:uiPriority="72"/>
+    <w:lsdException w:name="Colorful Grid Accent 6" w:uiPriority="73"/>
+    <w:lsdException w:name="Subtle Emphasis" w:uiPriority="19" w:qFormat="1"/>
+    <w:lsdException w:name="Intense Emphasis" w:uiPriority="21" w:qFormat="1"/>
+    <w:lsdException w:name="Subtle Reference" w:uiPriority="31" w:qFormat="1"/>
+    <w:lsdException w:name="Intense Reference" w:uiPriority="32" w:qFormat="1"/>
+    <w:lsdException w:name="Book Title" w:uiPriority="33" w:qFormat="1"/>
+    <w:lsdException w:name="Bibliography" w:semiHidden="1" w:uiPriority="37" w:unhideWhenUsed="1"/>
+    <w:lsdException w:name="TOC Heading" w:semiHidden="1" w:uiPriority="39" w:unhideWhenUsed="1" w:qFormat="1"/>
+    <w:lsdException w:name="Plain Table 1" w:uiPriority="41"/>
+    <w:lsdException w:name="Plain Table 2" w:uiPriority="42"/>
+    <w:lsdException w:name="Plain Table 3" w:uiPriority="43"/>
+    <w:lsdException w:name="Plain Table 4" w:uiPriority="44"/>
+    <w:lsdException w:name="Plain Table 5" w:uiPriority="45"/>
+    <w:lsdException w:name="Grid Table Light" w:uiPriority="40"/>
+    <w:lsdException w:name="Grid Table 1 Light" w:uiPriority="46"/>
+    <w:lsdException w:name="Grid Table 2" w:uiPriority="47"/>
+    <w:lsdException w:name="Grid Table 3" w:uiPriority="48"/>
+    <w:lsdException w:name="Grid Table 4" w:uiPriority="49"/>
+    <w:lsdException w:name="Grid Table 5 Dark" w:uiPriority="50"/>
+    <w:lsdException w:name="Grid Table 6 Colorful" w:uiPriority="51"/>
+    <w:lsdException w:name="Grid Table 7 Colorful" w:uiPriority="52"/>
+    <w:lsdException w:name="Grid Table 1 Light Accent 1" w:uiPriority="46"/>
+    <w:lsdException w:name="Grid Table 2 Accent 1" w:uiPriority="47"/>
+    <w:lsdException w:name="Grid Table 3 Accent 1" w:uiPriority="48"/>
+    <w:lsdException w:name="Grid Table 4 Accent 1" w:uiPriority="49"/>
+    <w:lsdException w:name="Grid Table 5 Dark Accent 1" w:uiPriority="50"/>
+    <w:lsdException w:name="Grid Table 6 Colorful Accent 1" w:uiPriority="51"/>
+    <w:lsdException w:name="Grid Table 7 Colorful Accent 1" w:uiPriority="52"/>
+    <w:lsdException w:name="Grid Table 1 Light Accent 2" w:uiPriority="46"/>
+    <w:lsdException w:name="Grid Table 2 Accent 2" w:uiPriority="47"/>
+    <w:lsdException w:name="Grid Table 3 Accent 2" w:uiPriority="48"/>
+    <w:lsdException w:name="Grid Table 4 Accent 2" w:uiPriority="49"/>
+    <w:lsdException w:name="Grid Table 5 Dark Accent 2" w:uiPriority="50"/>
+    <w:lsdException w:name="Grid Table 6 Colorful Accent 2" w:uiPriority="51"/>
+    <w:lsdException w:name="Grid Table 7 Colorful Accent 2" w:uiPriority="52"/>
+    <w:lsdException w:name="Grid Table 1 Light Accent 3" w:uiPriority="46"/>
+    <w:lsdException w:name="Grid Table 2 Accent 3" w:uiPriority="47"/>
+    <w:lsdException w:name="Grid Table 3 Accent 3" w:uiPriority="48"/>
+    <w:lsdException w:name="Grid Table 4 Accent 3" w:uiPriority="49"/>
+    <w:lsdException w:name="Grid Table 5 Dark Accent 3" w:uiPriority="50"/>
+    <w:lsdException w:name="Grid Table 6 Colorful Accent 3" w:uiPriority="51"/>
+    <w:lsdException w:name="Grid Table 7 Colorful Accent 3" w:uiPriority="52"/>
+    <w:lsdException w:name="Grid Table 1 Light Accent 4" w:uiPriority="46"/>
+    <w:lsdException w:name="Grid Table 2 Accent 4" w:uiPriority="47"/>
+    <w:lsdException w:name="Grid Table 3 Accent 4" w:uiPriority="48"/>
+    <w:lsdException w:name="Grid Table 4 Accent 4" w:uiPriority="49"/>
+    <w:lsdException w:name="Grid Table 5 Dark Accent 4" w:uiPriority="50"/>
+    <w:lsdException w:name="Grid Table 6 Colorful Accent 4" w:uiPriority="51"/>
+    <w:lsdException w:name="Grid Table 7 Colorful Accent 4" w:uiPriority="52"/>
+    <w:lsdException w:name="Grid Table 1 Light Accent 5" w:uiPriority="46"/>
+    <w:lsdException w:name="Grid Table 2 Accent 5" w:uiPriority="47"/>
+    <w:lsdException w:name="Grid Table 3 Accent 5" w:uiPriority="48"/>
+    <w:lsdException w:name="Grid Table 4 Accent 5" w:uiPriority="49"/>
+    <w:lsdException w:name="Grid Table 5 Dark Accent 5" w:uiPriority="50"/>
+    <w:lsdException w:name="Grid Table 6 Colorful Accent 5" w:uiPriority="51"/>
+    <w:lsdException w:name="Grid Table 7 Colorful Accent 5" w:uiPriority="52"/>
+    <w:lsdException w:name="Grid Table 1 Light Accent 6" w:uiPriority="46"/>
+    <w:lsdException w:name="Grid Table 2 Accent 6" w:uiPriority="47"/>
+    <w:lsdException w:name="Grid Table 3 Accent 6" w:uiPriority="48"/>
+    <w:lsdException w:name="Grid Table 4 Accent 6" w:uiPriority="49"/>
+    <w:lsdException w:name="Grid Table 5 Dark Accent 6" w:uiPriority="50"/>
+    <w:lsdException w:name="Grid Table 6 Colorful Accent 6" w:uiPriority="51"/>
+    <w:lsdException w:name="Grid Table 7 Colorful Accent 6" w:uiPriority="52"/>
+    <w:lsdException w:name="List Table 1 Light" w:uiPriority="46"/>
+    <w:lsdException w:name="List Table 2" w:uiPriority="47"/>
+    <w:lsdException w:name="List Table 3" w:uiPriority="48"/>
+    <w:lsdException w:name="List Table 4" w:uiPriority="49"/>
+    <w:lsdException w:name="List Table 5 Dark" w:uiPriority="50"/>
+    <w:lsdException w:name="List Table 6 Colorful" w:uiPriority="51"/>
+    <w:lsdException w:name="List Table 7 Colorful" w:uiPriority="52"/>
+    <w:lsdException w:name="List Table 1 Light Accent 1" w:uiPriority="46"/>
+    <w:lsdException w:name="List Table 2 Accent 1" w:uiPriority="47"/>
+    <w:lsdException w:name="List Table 3 Accent 1" w:uiPriority="48"/>
+    <w:lsdException w:name="List Table 4 Accent 1" w:uiPriority="49"/>
+    <w:lsdException w:name="List Table 5 Dark Accent 1" w:uiPriority="50"/>
+    <w:lsdException w:name="List Table 6 Colorful Accent 1" w:uiPriority="51"/>
+    <w:lsdException w:name="List Table 7 Colorful Accent 1" w:uiPriority="52"/>
+    <w:lsdException w:name="List Table 1 Light Accent 2" w:uiPriority="46"/>
+    <w:lsdException w:name="List Table 2 Accent 2" w:uiPriority="47"/>
+    <w:lsdException w:name="List Table 3 Accent 2" w:uiPriority="48"/>
+    <w:lsdException w:name="List Table 4 Accent 2" w:uiPriority="49"/>
+    <w:lsdException w:name="List Table 5 Dark Accent 2" w:uiPriority="50"/>
+    <w:lsdException w:name="List Table 6 Colorful Accent 2" w:uiPriority="51"/>
+    <w:lsdException w:name="List Table 7 Colorful Accent 2" w:uiPriority="52"/>
+    <w:lsdException w:name="List Table 1 Light Accent 3" w:uiPriority="46"/>
+    <w:lsdException w:name="List Table 2 Accent 3" w:uiPriority="47"/>
+    <w:lsdException w:name="List Table 3 Accent 3" w:uiPriority="48"/>
+    <w:lsdException w:name="List Table 4 Accent 3" w:uiPriority="49"/>
+    <w:lsdException w:name="List Table 5 Dark Accent 3" w:uiPriority="50"/>
+    <w:lsdException w:name="List Table 6 Colorful Accent 3" w:uiPriority="51"/>
+    <w:lsdException w:name="List Table 7 Colorful Accent 3" w:uiPriority="52"/>
+    <w:lsdException w:name="List Table 1 Light Accent 4" w:uiPriority="46"/>
+    <w:lsdException w:name="List Table 2 Accent 4" w:uiPriority="47"/>
+    <w:lsdException w:name="List Table 3 Accent 4" w:uiPriority="48"/>
+    <w:lsdException w:name="List Table 4 Accent 4" w:uiPriority="49"/>
+    <w:lsdException w:name="List Table 5 Dark Accent 4" w:uiPriority="50"/>
+    <w:lsdException w:name="List Table 6 Colorful Accent 4" w:uiPriority="51"/>
+    <w:lsdException w:name="List Table 7 Colorful Accent 4" w:uiPriority="52"/>
+    <w:lsdException w:name="List Table 1 Light Accent 5" w:uiPriority="46"/>
+    <w:lsdException w:name="List Table 2 Accent 5" w:uiPriority="47"/>
+    <w:lsdException w:name="List Table 3 Accent 5" w:uiPriority="48"/>
+    <w:lsdException w:name="List Table 4 Accent 5" w:uiPriority="49"/>
+    <w:lsdException w:name="List Table 5 Dark Accent 5" w:uiPriority="50"/>
+    <w:lsdException w:name="List Table 6 Colorful Accent 5" w:uiPriority="51"/>
+    <w:lsdException w:name="List Table 7 Colorful Accent 5" w:uiPriority="52"/>
+    <w:lsdException w:name="List Table 1 Light Accent 6" w:uiPriority="46"/>
+    <w:lsdException w:name="List Table 2 Accent 6" w:uiPriority="47"/>
+    <w:lsdException w:name="List Table 3 Accent 6" w:uiPriority="48"/>
+    <w:lsdException w:name="List Table 4 Accent 6" w:uiPriority="49"/>
+    <w:lsdException w:name="List Table 5 Dark Accent 6" w:uiPriority="50"/>
+    <w:lsdException w:name="List Table 6 Colorful Accent 6" w:uiPriority="51"/>
+    <w:lsdException w:name="List Table 7 Colorful Accent 6" w:uiPriority="52"/>
+    <w:lsdException w:name="Mention" w:semiHidden="1" w:unhideWhenUsed="1"/>
+    <w:lsdException w:name="Smart Hyperlink" w:semiHidden="1" w:unhideWhenUsed="1"/>
+    <w:lsdException w:name="Hashtag" w:semiHidden="1" w:unhideWhenUsed="1"/>
+    <w:lsdException w:name="Unresolved Mention" w:semiHidden="1" w:unhideWhenUsed="1"/>
+    <w:lsdException w:name="Smart Link" w:semiHidden="1" w:unhideWhenUsed="1"/>
   </w:latentStyles>
   <w:style w:type="paragraph" w:default="1" w:styleId="Normal">
     <w:name w:val="Normal"/>
@@ -2131,7 +2369,6 @@
     <w:uiPriority w:val="99"/>
     <w:semiHidden/>
     <w:unhideWhenUsed/>
-    <w:qFormat/>
     <w:tblPr>
       <w:tblInd w:w="0" w:type="dxa"/>
       <w:tblCellMar>
@@ -2582,7 +2819,7 @@
   <a:extraClrSchemeLst/>
   <a:extLst>
     <a:ext uri="{05A4C25C-085E-4340-85A3-A5531E510DB2}">
-      <thm15:themeFamily xmlns:thm15="http://schemas.microsoft.com/office/thememl/2012/main" xmlns="" name="Office Theme" id="{62F939B6-93AF-4DB8-9C6B-D6C7DFDC589F}" vid="{4A3C46E8-61CC-4603-A589-7422A47A8E4A}"/>
+      <thm15:themeFamily xmlns:thm15="http://schemas.microsoft.com/office/thememl/2012/main" name="Office Theme" id="{62F939B6-93AF-4DB8-9C6B-D6C7DFDC589F}" vid="{4A3C46E8-61CC-4603-A589-7422A47A8E4A}"/>
     </a:ext>
   </a:extLst>
 </a:theme>

</xml_diff>

<commit_message>
Se agregó el nombre y la actividad de dgonzalez-2019360 a InformacionDesarrolladores.docx
</commit_message>
<xml_diff>
--- a/InformacionDesarrolladores.docx
+++ b/InformacionDesarrolladores.docx
@@ -1,6 +1,6 @@
 
 <file path=word/document.xml><?xml version="1.0" encoding="utf-8"?>
-<w:document xmlns:wpc="http://schemas.microsoft.com/office/word/2010/wordprocessingCanvas" xmlns:cx="http://schemas.microsoft.com/office/drawing/2014/chartex" xmlns:cx1="http://schemas.microsoft.com/office/drawing/2015/9/8/chartex" xmlns:cx2="http://schemas.microsoft.com/office/drawing/2015/10/21/chartex" xmlns:cx3="http://schemas.microsoft.com/office/drawing/2016/5/9/chartex" xmlns:cx4="http://schemas.microsoft.com/office/drawing/2016/5/10/chartex" xmlns:cx5="http://schemas.microsoft.com/office/drawing/2016/5/11/chartex" xmlns:cx6="http://schemas.microsoft.com/office/drawing/2016/5/12/chartex" xmlns:cx7="http://schemas.microsoft.com/office/drawing/2016/5/13/chartex" xmlns:cx8="http://schemas.microsoft.com/office/drawing/2016/5/14/chartex" xmlns:mc="http://schemas.openxmlformats.org/markup-compatibility/2006" xmlns:aink="http://schemas.microsoft.com/office/drawing/2016/ink" xmlns:am3d="http://schemas.microsoft.com/office/drawing/2017/model3d" xmlns:o="urn:schemas-microsoft-com:office:office" xmlns:r="http://schemas.openxmlformats.org/officeDocument/2006/relationships" xmlns:m="http://schemas.openxmlformats.org/officeDocument/2006/math" xmlns:v="urn:schemas-microsoft-com:vml" xmlns:wp14="http://schemas.microsoft.com/office/word/2010/wordprocessingDrawing" xmlns:wp="http://schemas.openxmlformats.org/drawingml/2006/wordprocessingDrawing" xmlns:w10="urn:schemas-microsoft-com:office:word" xmlns:w="http://schemas.openxmlformats.org/wordprocessingml/2006/main" xmlns:w14="http://schemas.microsoft.com/office/word/2010/wordml" xmlns:w15="http://schemas.microsoft.com/office/word/2012/wordml" xmlns:w16cex="http://schemas.microsoft.com/office/word/2018/wordml/cex" xmlns:w16cid="http://schemas.microsoft.com/office/word/2016/wordml/cid" xmlns:w16="http://schemas.microsoft.com/office/word/2018/wordml" xmlns:w16sdtdh="http://schemas.microsoft.com/office/word/2020/wordml/sdtdatahash" xmlns:w16se="http://schemas.microsoft.com/office/word/2015/wordml/symex" xmlns:wpg="http://schemas.microsoft.com/office/word/2010/wordprocessingGroup" xmlns:wpi="http://schemas.microsoft.com/office/word/2010/wordprocessingInk" xmlns:wne="http://schemas.microsoft.com/office/word/2006/wordml" xmlns:wps="http://schemas.microsoft.com/office/word/2010/wordprocessingShape" mc:Ignorable="w14 w15 w16se w16cid w16 w16cex w16sdtdh wp14">
+<w:document xmlns:wpc="http://schemas.microsoft.com/office/word/2010/wordprocessingCanvas" xmlns:cx="http://schemas.microsoft.com/office/drawing/2014/chartex" xmlns:mc="http://schemas.openxmlformats.org/markup-compatibility/2006" xmlns:o="urn:schemas-microsoft-com:office:office" xmlns:r="http://schemas.openxmlformats.org/officeDocument/2006/relationships" xmlns:m="http://schemas.openxmlformats.org/officeDocument/2006/math" xmlns:v="urn:schemas-microsoft-com:vml" xmlns:wp14="http://schemas.microsoft.com/office/word/2010/wordprocessingDrawing" xmlns:wp="http://schemas.openxmlformats.org/drawingml/2006/wordprocessingDrawing" xmlns:w10="urn:schemas-microsoft-com:office:word" xmlns:w="http://schemas.openxmlformats.org/wordprocessingml/2006/main" xmlns:w14="http://schemas.microsoft.com/office/word/2010/wordml" xmlns:w15="http://schemas.microsoft.com/office/word/2012/wordml" xmlns:w16se="http://schemas.microsoft.com/office/word/2015/wordml/symex" xmlns:wpg="http://schemas.microsoft.com/office/word/2010/wordprocessingGroup" xmlns:wpi="http://schemas.microsoft.com/office/word/2010/wordprocessingInk" xmlns:wne="http://schemas.microsoft.com/office/word/2006/wordml" xmlns:wps="http://schemas.microsoft.com/office/word/2010/wordprocessingShape" mc:Ignorable="w14 w15 w16se wp14">
   <w:body>
     <w:p>
       <w:pPr>
@@ -16,7 +16,7 @@
           <w:rFonts w:ascii="Arial" w:hAnsi="Arial" w:cs="Arial"/>
           <w:b/>
           <w:noProof/>
-          <w:lang w:val="es-ES" w:eastAsia="es-ES"/>
+          <w:lang w:val="es-US" w:eastAsia="es-US"/>
         </w:rPr>
         <w:drawing>
           <wp:inline distT="0" distB="0" distL="0" distR="0" wp14:anchorId="6976C39C" wp14:editId="0C3B296B">
@@ -879,7 +879,7 @@
         </w:numPr>
       </w:pPr>
       <w:r>
-        <w:t>(Escribir nombre completo y número de carnet)</w:t>
+        <w:t>Daniel Steeve González Vásquez - 2019360</w:t>
       </w:r>
     </w:p>
     <w:p>
@@ -891,8 +891,10 @@
         </w:numPr>
       </w:pPr>
       <w:r>
-        <w:t>(Escribir actividad asignada)</w:t>
-      </w:r>
+        <w:t>Modelo Producto y ProductoDAO</w:t>
+      </w:r>
+      <w:bookmarkStart w:id="0" w:name="_GoBack"/>
+      <w:bookmarkEnd w:id="0"/>
     </w:p>
     <w:p>
       <w:pPr>
@@ -994,7 +996,7 @@
 </file>
 
 <file path=word/endnotes.xml><?xml version="1.0" encoding="utf-8"?>
-<w:endnotes xmlns:wpc="http://schemas.microsoft.com/office/word/2010/wordprocessingCanvas" xmlns:cx="http://schemas.microsoft.com/office/drawing/2014/chartex" xmlns:cx1="http://schemas.microsoft.com/office/drawing/2015/9/8/chartex" xmlns:cx2="http://schemas.microsoft.com/office/drawing/2015/10/21/chartex" xmlns:cx3="http://schemas.microsoft.com/office/drawing/2016/5/9/chartex" xmlns:cx4="http://schemas.microsoft.com/office/drawing/2016/5/10/chartex" xmlns:cx5="http://schemas.microsoft.com/office/drawing/2016/5/11/chartex" xmlns:cx6="http://schemas.microsoft.com/office/drawing/2016/5/12/chartex" xmlns:cx7="http://schemas.microsoft.com/office/drawing/2016/5/13/chartex" xmlns:cx8="http://schemas.microsoft.com/office/drawing/2016/5/14/chartex" xmlns:mc="http://schemas.openxmlformats.org/markup-compatibility/2006" xmlns:aink="http://schemas.microsoft.com/office/drawing/2016/ink" xmlns:am3d="http://schemas.microsoft.com/office/drawing/2017/model3d" xmlns:o="urn:schemas-microsoft-com:office:office" xmlns:r="http://schemas.openxmlformats.org/officeDocument/2006/relationships" xmlns:m="http://schemas.openxmlformats.org/officeDocument/2006/math" xmlns:v="urn:schemas-microsoft-com:vml" xmlns:wp14="http://schemas.microsoft.com/office/word/2010/wordprocessingDrawing" xmlns:wp="http://schemas.openxmlformats.org/drawingml/2006/wordprocessingDrawing" xmlns:w10="urn:schemas-microsoft-com:office:word" xmlns:w="http://schemas.openxmlformats.org/wordprocessingml/2006/main" xmlns:w14="http://schemas.microsoft.com/office/word/2010/wordml" xmlns:w15="http://schemas.microsoft.com/office/word/2012/wordml" xmlns:w16cex="http://schemas.microsoft.com/office/word/2018/wordml/cex" xmlns:w16cid="http://schemas.microsoft.com/office/word/2016/wordml/cid" xmlns:w16="http://schemas.microsoft.com/office/word/2018/wordml" xmlns:w16sdtdh="http://schemas.microsoft.com/office/word/2020/wordml/sdtdatahash" xmlns:w16se="http://schemas.microsoft.com/office/word/2015/wordml/symex" xmlns:wpg="http://schemas.microsoft.com/office/word/2010/wordprocessingGroup" xmlns:wpi="http://schemas.microsoft.com/office/word/2010/wordprocessingInk" xmlns:wne="http://schemas.microsoft.com/office/word/2006/wordml" xmlns:wps="http://schemas.microsoft.com/office/word/2010/wordprocessingShape" mc:Ignorable="w14 w15 w16se w16cid w16 w16cex w16sdtdh wp14">
+<w:endnotes xmlns:wpc="http://schemas.microsoft.com/office/word/2010/wordprocessingCanvas" xmlns:cx="http://schemas.microsoft.com/office/drawing/2014/chartex" xmlns:mc="http://schemas.openxmlformats.org/markup-compatibility/2006" xmlns:o="urn:schemas-microsoft-com:office:office" xmlns:r="http://schemas.openxmlformats.org/officeDocument/2006/relationships" xmlns:m="http://schemas.openxmlformats.org/officeDocument/2006/math" xmlns:v="urn:schemas-microsoft-com:vml" xmlns:wp14="http://schemas.microsoft.com/office/word/2010/wordprocessingDrawing" xmlns:wp="http://schemas.openxmlformats.org/drawingml/2006/wordprocessingDrawing" xmlns:w10="urn:schemas-microsoft-com:office:word" xmlns:w="http://schemas.openxmlformats.org/wordprocessingml/2006/main" xmlns:w14="http://schemas.microsoft.com/office/word/2010/wordml" xmlns:w15="http://schemas.microsoft.com/office/word/2012/wordml" xmlns:w16se="http://schemas.microsoft.com/office/word/2015/wordml/symex" xmlns:wpg="http://schemas.microsoft.com/office/word/2010/wordprocessingGroup" xmlns:wpi="http://schemas.microsoft.com/office/word/2010/wordprocessingInk" xmlns:wne="http://schemas.microsoft.com/office/word/2006/wordml" xmlns:wps="http://schemas.microsoft.com/office/word/2010/wordprocessingShape" mc:Ignorable="w14 w15 w16se wp14">
   <w:endnote w:type="separator" w:id="-1">
     <w:p>
       <w:pPr>
@@ -1019,7 +1021,7 @@
 </file>
 
 <file path=word/footer1.xml><?xml version="1.0" encoding="utf-8"?>
-<w:ftr xmlns:wpc="http://schemas.microsoft.com/office/word/2010/wordprocessingCanvas" xmlns:cx="http://schemas.microsoft.com/office/drawing/2014/chartex" xmlns:cx1="http://schemas.microsoft.com/office/drawing/2015/9/8/chartex" xmlns:cx2="http://schemas.microsoft.com/office/drawing/2015/10/21/chartex" xmlns:cx3="http://schemas.microsoft.com/office/drawing/2016/5/9/chartex" xmlns:cx4="http://schemas.microsoft.com/office/drawing/2016/5/10/chartex" xmlns:cx5="http://schemas.microsoft.com/office/drawing/2016/5/11/chartex" xmlns:cx6="http://schemas.microsoft.com/office/drawing/2016/5/12/chartex" xmlns:cx7="http://schemas.microsoft.com/office/drawing/2016/5/13/chartex" xmlns:cx8="http://schemas.microsoft.com/office/drawing/2016/5/14/chartex" xmlns:mc="http://schemas.openxmlformats.org/markup-compatibility/2006" xmlns:aink="http://schemas.microsoft.com/office/drawing/2016/ink" xmlns:am3d="http://schemas.microsoft.com/office/drawing/2017/model3d" xmlns:o="urn:schemas-microsoft-com:office:office" xmlns:r="http://schemas.openxmlformats.org/officeDocument/2006/relationships" xmlns:m="http://schemas.openxmlformats.org/officeDocument/2006/math" xmlns:v="urn:schemas-microsoft-com:vml" xmlns:wp14="http://schemas.microsoft.com/office/word/2010/wordprocessingDrawing" xmlns:wp="http://schemas.openxmlformats.org/drawingml/2006/wordprocessingDrawing" xmlns:w10="urn:schemas-microsoft-com:office:word" xmlns:w="http://schemas.openxmlformats.org/wordprocessingml/2006/main" xmlns:w14="http://schemas.microsoft.com/office/word/2010/wordml" xmlns:w15="http://schemas.microsoft.com/office/word/2012/wordml" xmlns:w16cex="http://schemas.microsoft.com/office/word/2018/wordml/cex" xmlns:w16cid="http://schemas.microsoft.com/office/word/2016/wordml/cid" xmlns:w16="http://schemas.microsoft.com/office/word/2018/wordml" xmlns:w16sdtdh="http://schemas.microsoft.com/office/word/2020/wordml/sdtdatahash" xmlns:w16se="http://schemas.microsoft.com/office/word/2015/wordml/symex" xmlns:wpg="http://schemas.microsoft.com/office/word/2010/wordprocessingGroup" xmlns:wpi="http://schemas.microsoft.com/office/word/2010/wordprocessingInk" xmlns:wne="http://schemas.microsoft.com/office/word/2006/wordml" xmlns:wps="http://schemas.microsoft.com/office/word/2010/wordprocessingShape" mc:Ignorable="w14 w15 w16se w16cid w16 w16cex w16sdtdh wp14">
+<w:ftr xmlns:wpc="http://schemas.microsoft.com/office/word/2010/wordprocessingCanvas" xmlns:cx="http://schemas.microsoft.com/office/drawing/2014/chartex" xmlns:mc="http://schemas.openxmlformats.org/markup-compatibility/2006" xmlns:o="urn:schemas-microsoft-com:office:office" xmlns:r="http://schemas.openxmlformats.org/officeDocument/2006/relationships" xmlns:m="http://schemas.openxmlformats.org/officeDocument/2006/math" xmlns:v="urn:schemas-microsoft-com:vml" xmlns:wp14="http://schemas.microsoft.com/office/word/2010/wordprocessingDrawing" xmlns:wp="http://schemas.openxmlformats.org/drawingml/2006/wordprocessingDrawing" xmlns:w10="urn:schemas-microsoft-com:office:word" xmlns:w="http://schemas.openxmlformats.org/wordprocessingml/2006/main" xmlns:w14="http://schemas.microsoft.com/office/word/2010/wordml" xmlns:w15="http://schemas.microsoft.com/office/word/2012/wordml" xmlns:w16se="http://schemas.microsoft.com/office/word/2015/wordml/symex" xmlns:wpg="http://schemas.microsoft.com/office/word/2010/wordprocessingGroup" xmlns:wpi="http://schemas.microsoft.com/office/word/2010/wordprocessingInk" xmlns:wne="http://schemas.microsoft.com/office/word/2006/wordml" xmlns:wps="http://schemas.microsoft.com/office/word/2010/wordprocessingShape" mc:Ignorable="w14 w15 w16se wp14">
   <w:sdt>
     <w:sdtPr>
       <w:id w:val="1653106095"/>
@@ -1066,7 +1068,7 @@
 </file>
 
 <file path=word/footnotes.xml><?xml version="1.0" encoding="utf-8"?>
-<w:footnotes xmlns:wpc="http://schemas.microsoft.com/office/word/2010/wordprocessingCanvas" xmlns:cx="http://schemas.microsoft.com/office/drawing/2014/chartex" xmlns:cx1="http://schemas.microsoft.com/office/drawing/2015/9/8/chartex" xmlns:cx2="http://schemas.microsoft.com/office/drawing/2015/10/21/chartex" xmlns:cx3="http://schemas.microsoft.com/office/drawing/2016/5/9/chartex" xmlns:cx4="http://schemas.microsoft.com/office/drawing/2016/5/10/chartex" xmlns:cx5="http://schemas.microsoft.com/office/drawing/2016/5/11/chartex" xmlns:cx6="http://schemas.microsoft.com/office/drawing/2016/5/12/chartex" xmlns:cx7="http://schemas.microsoft.com/office/drawing/2016/5/13/chartex" xmlns:cx8="http://schemas.microsoft.com/office/drawing/2016/5/14/chartex" xmlns:mc="http://schemas.openxmlformats.org/markup-compatibility/2006" xmlns:aink="http://schemas.microsoft.com/office/drawing/2016/ink" xmlns:am3d="http://schemas.microsoft.com/office/drawing/2017/model3d" xmlns:o="urn:schemas-microsoft-com:office:office" xmlns:r="http://schemas.openxmlformats.org/officeDocument/2006/relationships" xmlns:m="http://schemas.openxmlformats.org/officeDocument/2006/math" xmlns:v="urn:schemas-microsoft-com:vml" xmlns:wp14="http://schemas.microsoft.com/office/word/2010/wordprocessingDrawing" xmlns:wp="http://schemas.openxmlformats.org/drawingml/2006/wordprocessingDrawing" xmlns:w10="urn:schemas-microsoft-com:office:word" xmlns:w="http://schemas.openxmlformats.org/wordprocessingml/2006/main" xmlns:w14="http://schemas.microsoft.com/office/word/2010/wordml" xmlns:w15="http://schemas.microsoft.com/office/word/2012/wordml" xmlns:w16cex="http://schemas.microsoft.com/office/word/2018/wordml/cex" xmlns:w16cid="http://schemas.microsoft.com/office/word/2016/wordml/cid" xmlns:w16="http://schemas.microsoft.com/office/word/2018/wordml" xmlns:w16sdtdh="http://schemas.microsoft.com/office/word/2020/wordml/sdtdatahash" xmlns:w16se="http://schemas.microsoft.com/office/word/2015/wordml/symex" xmlns:wpg="http://schemas.microsoft.com/office/word/2010/wordprocessingGroup" xmlns:wpi="http://schemas.microsoft.com/office/word/2010/wordprocessingInk" xmlns:wne="http://schemas.microsoft.com/office/word/2006/wordml" xmlns:wps="http://schemas.microsoft.com/office/word/2010/wordprocessingShape" mc:Ignorable="w14 w15 w16se w16cid w16 w16cex w16sdtdh wp14">
+<w:footnotes xmlns:wpc="http://schemas.microsoft.com/office/word/2010/wordprocessingCanvas" xmlns:cx="http://schemas.microsoft.com/office/drawing/2014/chartex" xmlns:mc="http://schemas.openxmlformats.org/markup-compatibility/2006" xmlns:o="urn:schemas-microsoft-com:office:office" xmlns:r="http://schemas.openxmlformats.org/officeDocument/2006/relationships" xmlns:m="http://schemas.openxmlformats.org/officeDocument/2006/math" xmlns:v="urn:schemas-microsoft-com:vml" xmlns:wp14="http://schemas.microsoft.com/office/word/2010/wordprocessingDrawing" xmlns:wp="http://schemas.openxmlformats.org/drawingml/2006/wordprocessingDrawing" xmlns:w10="urn:schemas-microsoft-com:office:word" xmlns:w="http://schemas.openxmlformats.org/wordprocessingml/2006/main" xmlns:w14="http://schemas.microsoft.com/office/word/2010/wordml" xmlns:w15="http://schemas.microsoft.com/office/word/2012/wordml" xmlns:w16se="http://schemas.microsoft.com/office/word/2015/wordml/symex" xmlns:wpg="http://schemas.microsoft.com/office/word/2010/wordprocessingGroup" xmlns:wpi="http://schemas.microsoft.com/office/word/2010/wordprocessingInk" xmlns:wne="http://schemas.microsoft.com/office/word/2006/wordml" xmlns:wps="http://schemas.microsoft.com/office/word/2010/wordprocessingShape" mc:Ignorable="w14 w15 w16se wp14">
   <w:footnote w:type="separator" w:id="-1">
     <w:p>
       <w:pPr>
@@ -1091,7 +1093,7 @@
 </file>
 
 <file path=word/header1.xml><?xml version="1.0" encoding="utf-8"?>
-<w:hdr xmlns:wpc="http://schemas.microsoft.com/office/word/2010/wordprocessingCanvas" xmlns:cx="http://schemas.microsoft.com/office/drawing/2014/chartex" xmlns:cx1="http://schemas.microsoft.com/office/drawing/2015/9/8/chartex" xmlns:cx2="http://schemas.microsoft.com/office/drawing/2015/10/21/chartex" xmlns:cx3="http://schemas.microsoft.com/office/drawing/2016/5/9/chartex" xmlns:cx4="http://schemas.microsoft.com/office/drawing/2016/5/10/chartex" xmlns:cx5="http://schemas.microsoft.com/office/drawing/2016/5/11/chartex" xmlns:cx6="http://schemas.microsoft.com/office/drawing/2016/5/12/chartex" xmlns:cx7="http://schemas.microsoft.com/office/drawing/2016/5/13/chartex" xmlns:cx8="http://schemas.microsoft.com/office/drawing/2016/5/14/chartex" xmlns:mc="http://schemas.openxmlformats.org/markup-compatibility/2006" xmlns:aink="http://schemas.microsoft.com/office/drawing/2016/ink" xmlns:am3d="http://schemas.microsoft.com/office/drawing/2017/model3d" xmlns:o="urn:schemas-microsoft-com:office:office" xmlns:r="http://schemas.openxmlformats.org/officeDocument/2006/relationships" xmlns:m="http://schemas.openxmlformats.org/officeDocument/2006/math" xmlns:v="urn:schemas-microsoft-com:vml" xmlns:wp14="http://schemas.microsoft.com/office/word/2010/wordprocessingDrawing" xmlns:wp="http://schemas.openxmlformats.org/drawingml/2006/wordprocessingDrawing" xmlns:w10="urn:schemas-microsoft-com:office:word" xmlns:w="http://schemas.openxmlformats.org/wordprocessingml/2006/main" xmlns:w14="http://schemas.microsoft.com/office/word/2010/wordml" xmlns:w15="http://schemas.microsoft.com/office/word/2012/wordml" xmlns:w16cex="http://schemas.microsoft.com/office/word/2018/wordml/cex" xmlns:w16cid="http://schemas.microsoft.com/office/word/2016/wordml/cid" xmlns:w16="http://schemas.microsoft.com/office/word/2018/wordml" xmlns:w16sdtdh="http://schemas.microsoft.com/office/word/2020/wordml/sdtdatahash" xmlns:w16se="http://schemas.microsoft.com/office/word/2015/wordml/symex" xmlns:wpg="http://schemas.microsoft.com/office/word/2010/wordprocessingGroup" xmlns:wpi="http://schemas.microsoft.com/office/word/2010/wordprocessingInk" xmlns:wne="http://schemas.microsoft.com/office/word/2006/wordml" xmlns:wps="http://schemas.microsoft.com/office/word/2010/wordprocessingShape" mc:Ignorable="w14 w15 w16se w16cid w16 w16cex w16sdtdh wp14">
+<w:hdr xmlns:wpc="http://schemas.microsoft.com/office/word/2010/wordprocessingCanvas" xmlns:cx="http://schemas.microsoft.com/office/drawing/2014/chartex" xmlns:mc="http://schemas.openxmlformats.org/markup-compatibility/2006" xmlns:o="urn:schemas-microsoft-com:office:office" xmlns:r="http://schemas.openxmlformats.org/officeDocument/2006/relationships" xmlns:m="http://schemas.openxmlformats.org/officeDocument/2006/math" xmlns:v="urn:schemas-microsoft-com:vml" xmlns:wp14="http://schemas.microsoft.com/office/word/2010/wordprocessingDrawing" xmlns:wp="http://schemas.openxmlformats.org/drawingml/2006/wordprocessingDrawing" xmlns:w10="urn:schemas-microsoft-com:office:word" xmlns:w="http://schemas.openxmlformats.org/wordprocessingml/2006/main" xmlns:w14="http://schemas.microsoft.com/office/word/2010/wordml" xmlns:w15="http://schemas.microsoft.com/office/word/2012/wordml" xmlns:w16se="http://schemas.microsoft.com/office/word/2015/wordml/symex" xmlns:wpg="http://schemas.microsoft.com/office/word/2010/wordprocessingGroup" xmlns:wpi="http://schemas.microsoft.com/office/word/2010/wordprocessingInk" xmlns:wne="http://schemas.microsoft.com/office/word/2006/wordml" xmlns:wps="http://schemas.microsoft.com/office/word/2010/wordprocessingShape" mc:Ignorable="w14 w15 w16se wp14">
   <w:p>
     <w:pPr>
       <w:pStyle w:val="Encabezado"/>
@@ -1101,7 +1103,7 @@
 </file>
 
 <file path=word/numbering.xml><?xml version="1.0" encoding="utf-8"?>
-<w:numbering xmlns:wpc="http://schemas.microsoft.com/office/word/2010/wordprocessingCanvas" xmlns:cx="http://schemas.microsoft.com/office/drawing/2014/chartex" xmlns:cx1="http://schemas.microsoft.com/office/drawing/2015/9/8/chartex" xmlns:cx2="http://schemas.microsoft.com/office/drawing/2015/10/21/chartex" xmlns:cx3="http://schemas.microsoft.com/office/drawing/2016/5/9/chartex" xmlns:cx4="http://schemas.microsoft.com/office/drawing/2016/5/10/chartex" xmlns:cx5="http://schemas.microsoft.com/office/drawing/2016/5/11/chartex" xmlns:cx6="http://schemas.microsoft.com/office/drawing/2016/5/12/chartex" xmlns:cx7="http://schemas.microsoft.com/office/drawing/2016/5/13/chartex" xmlns:cx8="http://schemas.microsoft.com/office/drawing/2016/5/14/chartex" xmlns:mc="http://schemas.openxmlformats.org/markup-compatibility/2006" xmlns:aink="http://schemas.microsoft.com/office/drawing/2016/ink" xmlns:am3d="http://schemas.microsoft.com/office/drawing/2017/model3d" xmlns:o="urn:schemas-microsoft-com:office:office" xmlns:r="http://schemas.openxmlformats.org/officeDocument/2006/relationships" xmlns:m="http://schemas.openxmlformats.org/officeDocument/2006/math" xmlns:v="urn:schemas-microsoft-com:vml" xmlns:wp14="http://schemas.microsoft.com/office/word/2010/wordprocessingDrawing" xmlns:wp="http://schemas.openxmlformats.org/drawingml/2006/wordprocessingDrawing" xmlns:w10="urn:schemas-microsoft-com:office:word" xmlns:w="http://schemas.openxmlformats.org/wordprocessingml/2006/main" xmlns:w14="http://schemas.microsoft.com/office/word/2010/wordml" xmlns:w15="http://schemas.microsoft.com/office/word/2012/wordml" xmlns:w16cex="http://schemas.microsoft.com/office/word/2018/wordml/cex" xmlns:w16cid="http://schemas.microsoft.com/office/word/2016/wordml/cid" xmlns:w16="http://schemas.microsoft.com/office/word/2018/wordml" xmlns:w16sdtdh="http://schemas.microsoft.com/office/word/2020/wordml/sdtdatahash" xmlns:w16se="http://schemas.microsoft.com/office/word/2015/wordml/symex" xmlns:wpg="http://schemas.microsoft.com/office/word/2010/wordprocessingGroup" xmlns:wpi="http://schemas.microsoft.com/office/word/2010/wordprocessingInk" xmlns:wne="http://schemas.microsoft.com/office/word/2006/wordml" xmlns:wps="http://schemas.microsoft.com/office/word/2010/wordprocessingShape" mc:Ignorable="w14 w15 w16se w16cid w16 w16cex w16sdtdh wp14">
+<w:numbering xmlns:wpc="http://schemas.microsoft.com/office/word/2010/wordprocessingCanvas" xmlns:cx="http://schemas.microsoft.com/office/drawing/2014/chartex" xmlns:mc="http://schemas.openxmlformats.org/markup-compatibility/2006" xmlns:o="urn:schemas-microsoft-com:office:office" xmlns:r="http://schemas.openxmlformats.org/officeDocument/2006/relationships" xmlns:m="http://schemas.openxmlformats.org/officeDocument/2006/math" xmlns:v="urn:schemas-microsoft-com:vml" xmlns:wp14="http://schemas.microsoft.com/office/word/2010/wordprocessingDrawing" xmlns:wp="http://schemas.openxmlformats.org/drawingml/2006/wordprocessingDrawing" xmlns:w10="urn:schemas-microsoft-com:office:word" xmlns:w="http://schemas.openxmlformats.org/wordprocessingml/2006/main" xmlns:w14="http://schemas.microsoft.com/office/word/2010/wordml" xmlns:w15="http://schemas.microsoft.com/office/word/2012/wordml" xmlns:w16se="http://schemas.microsoft.com/office/word/2015/wordml/symex" xmlns:wpg="http://schemas.microsoft.com/office/word/2010/wordprocessingGroup" xmlns:wpi="http://schemas.microsoft.com/office/word/2010/wordprocessingInk" xmlns:wne="http://schemas.microsoft.com/office/word/2006/wordml" xmlns:wps="http://schemas.microsoft.com/office/word/2010/wordprocessingShape" mc:Ignorable="w14 w15 w16se wp14">
   <w:abstractNum w:abstractNumId="0" w15:restartNumberingAfterBreak="0">
     <w:nsid w:val="11692D7E"/>
     <w:multiLevelType w:val="hybridMultilevel"/>
@@ -1891,7 +1893,7 @@
 </file>
 
 <file path=word/styles.xml><?xml version="1.0" encoding="utf-8"?>
-<w:styles xmlns:mc="http://schemas.openxmlformats.org/markup-compatibility/2006" xmlns:r="http://schemas.openxmlformats.org/officeDocument/2006/relationships" xmlns:w="http://schemas.openxmlformats.org/wordprocessingml/2006/main" xmlns:w14="http://schemas.microsoft.com/office/word/2010/wordml" xmlns:w15="http://schemas.microsoft.com/office/word/2012/wordml" xmlns:w16cex="http://schemas.microsoft.com/office/word/2018/wordml/cex" xmlns:w16cid="http://schemas.microsoft.com/office/word/2016/wordml/cid" xmlns:w16="http://schemas.microsoft.com/office/word/2018/wordml" xmlns:w16sdtdh="http://schemas.microsoft.com/office/word/2020/wordml/sdtdatahash" xmlns:w16se="http://schemas.microsoft.com/office/word/2015/wordml/symex" mc:Ignorable="w14 w15 w16se w16cid w16 w16cex w16sdtdh">
+<w:styles xmlns:mc="http://schemas.openxmlformats.org/markup-compatibility/2006" xmlns:r="http://schemas.openxmlformats.org/officeDocument/2006/relationships" xmlns:w="http://schemas.openxmlformats.org/wordprocessingml/2006/main" xmlns:w14="http://schemas.microsoft.com/office/word/2010/wordml" xmlns:w15="http://schemas.microsoft.com/office/word/2012/wordml" xmlns:w16se="http://schemas.microsoft.com/office/word/2015/wordml/symex" mc:Ignorable="w14 w15 w16se">
   <w:docDefaults>
     <w:rPrDefault>
       <w:rPr>
@@ -1907,7 +1909,7 @@
       </w:pPr>
     </w:pPrDefault>
   </w:docDefaults>
-  <w:latentStyles w:defLockedState="0" w:defUIPriority="99" w:defSemiHidden="0" w:defUnhideWhenUsed="0" w:defQFormat="0" w:count="376">
+  <w:latentStyles w:defLockedState="0" w:defUIPriority="99" w:defSemiHidden="0" w:defUnhideWhenUsed="0" w:defQFormat="0" w:count="371">
     <w:lsdException w:name="Normal" w:uiPriority="0" w:qFormat="1"/>
     <w:lsdException w:name="heading 1" w:uiPriority="9" w:qFormat="1"/>
     <w:lsdException w:name="heading 2" w:semiHidden="1" w:uiPriority="9" w:unhideWhenUsed="1" w:qFormat="1"/>
@@ -2062,7 +2064,7 @@
     <w:lsdException w:name="Table Web 2" w:semiHidden="1" w:unhideWhenUsed="1"/>
     <w:lsdException w:name="Table Web 3" w:semiHidden="1" w:unhideWhenUsed="1"/>
     <w:lsdException w:name="Balloon Text" w:semiHidden="1" w:unhideWhenUsed="1"/>
-    <w:lsdException w:name="Table Grid" w:semiHidden="1" w:uiPriority="39" w:unhideWhenUsed="1"/>
+    <w:lsdException w:name="Table Grid" w:uiPriority="39"/>
     <w:lsdException w:name="Table Theme" w:semiHidden="1" w:unhideWhenUsed="1"/>
     <w:lsdException w:name="Placeholder Text" w:semiHidden="1"/>
     <w:lsdException w:name="No Spacing" w:uiPriority="1" w:qFormat="1"/>
@@ -2279,11 +2281,6 @@
     <w:lsdException w:name="List Table 5 Dark Accent 6" w:uiPriority="50"/>
     <w:lsdException w:name="List Table 6 Colorful Accent 6" w:uiPriority="51"/>
     <w:lsdException w:name="List Table 7 Colorful Accent 6" w:uiPriority="52"/>
-    <w:lsdException w:name="Mention" w:semiHidden="1" w:unhideWhenUsed="1"/>
-    <w:lsdException w:name="Smart Hyperlink" w:semiHidden="1" w:unhideWhenUsed="1"/>
-    <w:lsdException w:name="Hashtag" w:semiHidden="1" w:unhideWhenUsed="1"/>
-    <w:lsdException w:name="Unresolved Mention" w:semiHidden="1" w:unhideWhenUsed="1"/>
-    <w:lsdException w:name="Smart Link" w:semiHidden="1" w:unhideWhenUsed="1"/>
   </w:latentStyles>
   <w:style w:type="paragraph" w:default="1" w:styleId="Normal">
     <w:name w:val="Normal"/>
@@ -2830,7 +2827,7 @@
 </file>
 
 <file path=customXml/itemProps1.xml><?xml version="1.0" encoding="utf-8"?>
-<ds:datastoreItem xmlns:ds="http://schemas.openxmlformats.org/officeDocument/2006/customXml" ds:itemID="{CE1AD764-B59D-45D2-BD6F-299F4D182925}">
+<ds:datastoreItem xmlns:ds="http://schemas.openxmlformats.org/officeDocument/2006/customXml" ds:itemID="{9AB0A236-92C6-4671-B1AA-B71DC6D9A280}">
   <ds:schemaRefs>
     <ds:schemaRef ds:uri="http://schemas.openxmlformats.org/officeDocument/2006/bibliography"/>
   </ds:schemaRefs>

</xml_diff>